<commit_message>
Atualização slide e documentação
</commit_message>
<xml_diff>
--- a/PIGP2015Sem1/ENTREGA 2/PIGP_2015_Template_DOCUMENTAÇÃO DO PROJETO.docx
+++ b/PIGP2015Sem1/ENTREGA 2/PIGP_2015_Template_DOCUMENTAÇÃO DO PROJETO.docx
@@ -80,7 +80,7 @@
           </mc:Choice>
           <mc:Fallback>
             <w:pict>
-              <v:line w14:anchorId="2C10C5C5" id="Line 2" o:spid="_x0000_s1026" style="position:absolute;z-index:251656704;visibility:visible;mso-wrap-style:square;mso-width-percent:0;mso-height-percent:0;mso-wrap-distance-left:3.17497mm;mso-wrap-distance-top:0;mso-wrap-distance-right:3.17497mm;mso-wrap-distance-bottom:0;mso-position-horizontal:absolute;mso-position-horizontal-relative:text;mso-position-vertical:absolute;mso-position-vertical-relative:text;mso-width-percent:0;mso-height-percent:0;mso-width-relative:page;mso-height-relative:page" from="234pt,-36pt" to="234pt,-28.8pt" o:gfxdata="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" o:allowincell="f" strokecolor="white">
+              <v:line w14:anchorId="021FA5D4" id="Line 2" o:spid="_x0000_s1026" style="position:absolute;z-index:251656704;visibility:visible;mso-wrap-style:square;mso-width-percent:0;mso-height-percent:0;mso-wrap-distance-left:3.17497mm;mso-wrap-distance-top:0;mso-wrap-distance-right:3.17497mm;mso-wrap-distance-bottom:0;mso-position-horizontal:absolute;mso-position-horizontal-relative:text;mso-position-vertical:absolute;mso-position-vertical-relative:text;mso-width-percent:0;mso-height-percent:0;mso-width-relative:page;mso-height-relative:page" from="234pt,-36pt" to="234pt,-28.8pt" o:gfxdata="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" o:allowincell="f" strokecolor="white">
                 <v:stroke startarrow="block" endarrow="block"/>
               </v:line>
             </w:pict>
@@ -10784,6 +10784,7 @@
           <w:szCs w:val="22"/>
         </w:rPr>
       </w:pPr>
+      <w:bookmarkStart w:id="99" w:name="OLE_LINK8"/>
       <w:r>
         <w:rPr>
           <w:rFonts w:ascii="Arial" w:hAnsi="Arial" w:cs="Arial"/>
@@ -10857,13 +10858,13 @@
           <w:szCs w:val="22"/>
         </w:rPr>
       </w:pPr>
-      <w:bookmarkStart w:id="99" w:name="OLE_LINK173"/>
-      <w:bookmarkStart w:id="100" w:name="OLE_LINK174"/>
+      <w:bookmarkStart w:id="100" w:name="OLE_LINK173"/>
+      <w:bookmarkStart w:id="101" w:name="OLE_LINK174"/>
       <w:r>
         <w:t>Relatórios customizados do fluxo de exames</w:t>
       </w:r>
-      <w:bookmarkEnd w:id="99"/>
       <w:bookmarkEnd w:id="100"/>
+      <w:bookmarkEnd w:id="101"/>
     </w:p>
     <w:p>
       <w:pPr>
@@ -10961,6 +10962,7 @@
         <w:t>Cadastro de exames</w:t>
       </w:r>
     </w:p>
+    <w:bookmarkEnd w:id="99"/>
     <w:p>
       <w:pPr>
         <w:ind w:left="360"/>
@@ -11026,6 +11028,8 @@
           <w:numId w:val="4"/>
         </w:numPr>
       </w:pPr>
+      <w:bookmarkStart w:id="102" w:name="OLE_LINK9"/>
+      <w:bookmarkStart w:id="103" w:name="OLE_LINK10"/>
       <w:r>
         <w:t>Requisitos do Sistema:</w:t>
       </w:r>
@@ -11038,14 +11042,14 @@
           <w:numId w:val="4"/>
         </w:numPr>
       </w:pPr>
-      <w:bookmarkStart w:id="101" w:name="OLE_LINK215"/>
-      <w:bookmarkStart w:id="102" w:name="OLE_LINK216"/>
+      <w:bookmarkStart w:id="104" w:name="OLE_LINK215"/>
+      <w:bookmarkStart w:id="105" w:name="OLE_LINK216"/>
       <w:r>
         <w:t>O Sistema deverá permitir ao paciente o acesso aos resultados dos exames de forma impressa através da atendente do laboratório e no site do laboratório através de um código que será gerado no ato do cadastro do paciente.</w:t>
       </w:r>
     </w:p>
-    <w:bookmarkEnd w:id="101"/>
-    <w:bookmarkEnd w:id="102"/>
+    <w:bookmarkEnd w:id="104"/>
+    <w:bookmarkEnd w:id="105"/>
     <w:p>
       <w:pPr>
         <w:pStyle w:val="BodyText"/>
@@ -11066,8 +11070,8 @@
           <w:numId w:val="4"/>
         </w:numPr>
       </w:pPr>
-      <w:bookmarkStart w:id="103" w:name="OLE_LINK217"/>
-      <w:bookmarkStart w:id="104" w:name="OLE_LINK218"/>
+      <w:bookmarkStart w:id="106" w:name="OLE_LINK217"/>
+      <w:bookmarkStart w:id="107" w:name="OLE_LINK218"/>
       <w:r>
         <w:t>O Sistema deverá permitir o acesso através do ambiente Intranet e Internet do laboratório.</w:t>
       </w:r>
@@ -11080,16 +11084,16 @@
           <w:numId w:val="4"/>
         </w:numPr>
       </w:pPr>
-      <w:bookmarkStart w:id="105" w:name="OLE_LINK219"/>
-      <w:bookmarkStart w:id="106" w:name="OLE_LINK220"/>
-      <w:bookmarkEnd w:id="103"/>
-      <w:bookmarkEnd w:id="104"/>
+      <w:bookmarkStart w:id="108" w:name="OLE_LINK219"/>
+      <w:bookmarkStart w:id="109" w:name="OLE_LINK220"/>
+      <w:bookmarkEnd w:id="106"/>
+      <w:bookmarkEnd w:id="107"/>
       <w:r>
         <w:t>Os resultados e status dos exames serão encaminhados também para um banco de dados do site do laboratório.</w:t>
       </w:r>
     </w:p>
-    <w:bookmarkEnd w:id="105"/>
-    <w:bookmarkEnd w:id="106"/>
+    <w:bookmarkEnd w:id="108"/>
+    <w:bookmarkEnd w:id="109"/>
     <w:p>
       <w:pPr>
         <w:pStyle w:val="BodyText"/>
@@ -11110,16 +11114,16 @@
           <w:numId w:val="4"/>
         </w:numPr>
       </w:pPr>
-      <w:bookmarkStart w:id="107" w:name="OLE_LINK221"/>
-      <w:bookmarkStart w:id="108" w:name="OLE_LINK222"/>
-      <w:bookmarkStart w:id="109" w:name="OLE_LINK223"/>
+      <w:bookmarkStart w:id="110" w:name="OLE_LINK221"/>
+      <w:bookmarkStart w:id="111" w:name="OLE_LINK222"/>
+      <w:bookmarkStart w:id="112" w:name="OLE_LINK223"/>
       <w:r>
         <w:t>O Site do laboratório deverá ter uma interface bem clara e um bom direcionamento para o acesso do paciente.</w:t>
       </w:r>
     </w:p>
-    <w:bookmarkEnd w:id="107"/>
-    <w:bookmarkEnd w:id="108"/>
-    <w:bookmarkEnd w:id="109"/>
+    <w:bookmarkEnd w:id="110"/>
+    <w:bookmarkEnd w:id="111"/>
+    <w:bookmarkEnd w:id="112"/>
     <w:p>
       <w:pPr>
         <w:pStyle w:val="BodyText"/>
@@ -11190,6 +11194,8 @@
         <w:t>Já o paciente irá acessar a área de resultado do exame via código gerado na hora do exame, pelo website. Esse código terá uma complexidade de caracteres alta e o paciente além do código deverá preencher outro campo com algum dado pessoal para que seja seguro que ninguém além do próprio paciente, consiga verificar o resultado do seu exame.</w:t>
       </w:r>
     </w:p>
+    <w:bookmarkEnd w:id="102"/>
+    <w:bookmarkEnd w:id="103"/>
     <w:p>
       <w:pPr>
         <w:ind w:left="720"/>
@@ -11250,16 +11256,16 @@
           <w:szCs w:val="22"/>
         </w:rPr>
       </w:pPr>
-      <w:bookmarkStart w:id="110" w:name="OLE_LINK1"/>
-      <w:bookmarkStart w:id="111" w:name="OLE_LINK325"/>
-      <w:bookmarkStart w:id="112" w:name="OLE_LINK326"/>
-      <w:bookmarkStart w:id="113" w:name="OLE_LINK327"/>
-      <w:bookmarkStart w:id="114" w:name="OLE_LINK328"/>
-      <w:bookmarkStart w:id="115" w:name="OLE_LINK329"/>
+      <w:bookmarkStart w:id="113" w:name="OLE_LINK1"/>
+      <w:bookmarkStart w:id="114" w:name="OLE_LINK325"/>
+      <w:bookmarkStart w:id="115" w:name="OLE_LINK326"/>
+      <w:bookmarkStart w:id="116" w:name="OLE_LINK327"/>
+      <w:bookmarkStart w:id="117" w:name="OLE_LINK328"/>
+      <w:bookmarkStart w:id="118" w:name="OLE_LINK329"/>
       <w:r>
         <w:t>Verificar resultado do exame online</w:t>
       </w:r>
-      <w:bookmarkEnd w:id="110"/>
+      <w:bookmarkEnd w:id="113"/>
       <w:r>
         <w:rPr>
           <w:rFonts w:ascii="Arial" w:hAnsi="Arial" w:cs="Arial"/>
@@ -11455,11 +11461,11 @@
         <w:t>Documentação dos histórios de pacientes</w:t>
       </w:r>
     </w:p>
-    <w:bookmarkEnd w:id="111"/>
-    <w:bookmarkEnd w:id="112"/>
-    <w:bookmarkEnd w:id="113"/>
     <w:bookmarkEnd w:id="114"/>
     <w:bookmarkEnd w:id="115"/>
+    <w:bookmarkEnd w:id="116"/>
+    <w:bookmarkEnd w:id="117"/>
+    <w:bookmarkEnd w:id="118"/>
     <w:p>
       <w:pPr>
         <w:ind w:left="1080"/>
@@ -11872,15 +11878,21 @@
       <w:pPr>
         <w:pStyle w:val="Heading2"/>
       </w:pPr>
-      <w:bookmarkStart w:id="116" w:name="_Toc408859314"/>
+      <w:bookmarkStart w:id="119" w:name="_Toc408859314"/>
+      <w:bookmarkStart w:id="120" w:name="OLE_LINK11"/>
+      <w:bookmarkStart w:id="121" w:name="OLE_LINK12"/>
+      <w:bookmarkStart w:id="122" w:name="OLE_LINK13"/>
       <w:r>
         <w:t xml:space="preserve">PLANO DE GERENCIAMENTO DO </w:t>
       </w:r>
       <w:r>
         <w:t>ESCOPO</w:t>
       </w:r>
-      <w:bookmarkEnd w:id="116"/>
-    </w:p>
+      <w:bookmarkEnd w:id="119"/>
+    </w:p>
+    <w:bookmarkEnd w:id="120"/>
+    <w:bookmarkEnd w:id="121"/>
+    <w:bookmarkEnd w:id="122"/>
     <w:p>
       <w:pPr>
         <w:ind w:firstLine="709"/>
@@ -11970,12 +11982,18 @@
       <w:pPr>
         <w:pStyle w:val="Heading2"/>
       </w:pPr>
-      <w:bookmarkStart w:id="117" w:name="_Toc408859315"/>
+      <w:bookmarkStart w:id="123" w:name="_Toc408859315"/>
+      <w:bookmarkStart w:id="124" w:name="OLE_LINK14"/>
+      <w:bookmarkStart w:id="125" w:name="OLE_LINK15"/>
+      <w:bookmarkStart w:id="126" w:name="OLE_LINK16"/>
       <w:r>
         <w:t>PLANO DE GERENCIAMENTO DO TEMPO</w:t>
       </w:r>
-      <w:bookmarkEnd w:id="117"/>
-    </w:p>
+      <w:bookmarkEnd w:id="123"/>
+    </w:p>
+    <w:bookmarkEnd w:id="124"/>
+    <w:bookmarkEnd w:id="125"/>
+    <w:bookmarkEnd w:id="126"/>
     <w:p>
       <w:pPr>
         <w:ind w:firstLine="709"/>
@@ -12064,6 +12082,9 @@
       <w:pPr>
         <w:ind w:firstLine="709"/>
       </w:pPr>
+      <w:bookmarkStart w:id="127" w:name="OLE_LINK33"/>
+      <w:bookmarkStart w:id="128" w:name="OLE_LINK34"/>
+      <w:bookmarkStart w:id="129" w:name="OLE_LINK35"/>
       <w:r>
         <w:t>- Adicionar recursos as atividades(Crashing)</w:t>
       </w:r>
@@ -12091,24 +12112,34 @@
         <w:t>- Redução do escopo do projeto(Com acordo do cliente)</w:t>
       </w:r>
     </w:p>
-    <w:p/>
+    <w:p>
+      <w:bookmarkStart w:id="130" w:name="OLE_LINK17"/>
+      <w:bookmarkStart w:id="131" w:name="OLE_LINK18"/>
+      <w:bookmarkStart w:id="132" w:name="OLE_LINK19"/>
+      <w:bookmarkEnd w:id="127"/>
+      <w:bookmarkEnd w:id="128"/>
+      <w:bookmarkEnd w:id="129"/>
+    </w:p>
     <w:p>
       <w:pPr>
         <w:pStyle w:val="Heading2"/>
       </w:pPr>
-      <w:bookmarkStart w:id="118" w:name="_Toc408859316"/>
+      <w:bookmarkStart w:id="133" w:name="_Toc408859316"/>
       <w:r>
         <w:t xml:space="preserve">PLANO DE </w:t>
       </w:r>
-      <w:bookmarkStart w:id="119" w:name="OLE_LINK2"/>
-      <w:bookmarkStart w:id="120" w:name="OLE_LINK3"/>
+      <w:bookmarkStart w:id="134" w:name="OLE_LINK2"/>
+      <w:bookmarkStart w:id="135" w:name="OLE_LINK3"/>
       <w:r>
         <w:t>GERENCIAMENTO DOS CUSTOS</w:t>
       </w:r>
-      <w:bookmarkEnd w:id="118"/>
-      <w:bookmarkEnd w:id="119"/>
-      <w:bookmarkEnd w:id="120"/>
-    </w:p>
+      <w:bookmarkEnd w:id="133"/>
+      <w:bookmarkEnd w:id="134"/>
+      <w:bookmarkEnd w:id="135"/>
+    </w:p>
+    <w:bookmarkEnd w:id="130"/>
+    <w:bookmarkEnd w:id="131"/>
+    <w:bookmarkEnd w:id="132"/>
     <w:p>
       <w:pPr>
         <w:ind w:left="709" w:firstLine="709"/>
@@ -12333,17 +12364,24 @@
         <w:t>Encadernamento da documentação do projeto</w:t>
       </w:r>
     </w:p>
-    <w:p/>
+    <w:p>
+      <w:bookmarkStart w:id="136" w:name="OLE_LINK20"/>
+      <w:bookmarkStart w:id="137" w:name="OLE_LINK21"/>
+      <w:bookmarkStart w:id="138" w:name="OLE_LINK22"/>
+    </w:p>
     <w:p>
       <w:pPr>
         <w:pStyle w:val="Heading2"/>
       </w:pPr>
-      <w:bookmarkStart w:id="121" w:name="_Toc408859317"/>
+      <w:bookmarkStart w:id="139" w:name="_Toc408859317"/>
       <w:r>
         <w:t>PLANO DE GERENCIAMENTO DA QUALIDADE</w:t>
       </w:r>
-      <w:bookmarkEnd w:id="121"/>
-    </w:p>
+      <w:bookmarkEnd w:id="139"/>
+    </w:p>
+    <w:bookmarkEnd w:id="136"/>
+    <w:bookmarkEnd w:id="137"/>
+    <w:bookmarkEnd w:id="138"/>
     <w:p>
       <w:pPr>
         <w:ind w:left="709" w:firstLine="709"/>
@@ -12379,13 +12417,27 @@
           <w:szCs w:val="24"/>
         </w:rPr>
       </w:pPr>
+      <w:bookmarkStart w:id="140" w:name="OLE_LINK36"/>
+      <w:bookmarkStart w:id="141" w:name="OLE_LINK37"/>
+      <w:bookmarkStart w:id="142" w:name="OLE_LINK38"/>
       <w:r>
         <w:rPr>
           <w:rFonts w:ascii="Times New Roman" w:hAnsi="Times New Roman" w:cs="Times New Roman"/>
           <w:sz w:val="24"/>
           <w:szCs w:val="24"/>
         </w:rPr>
-        <w:t>Site responsivo – Ou seja, site adequado para qualquer navegador e tambem para smartphones ou qualquer outro dispositivo m</w:t>
+        <w:t xml:space="preserve">Site responsivo </w:t>
+      </w:r>
+      <w:bookmarkEnd w:id="140"/>
+      <w:bookmarkEnd w:id="141"/>
+      <w:bookmarkEnd w:id="142"/>
+      <w:r>
+        <w:rPr>
+          <w:rFonts w:ascii="Times New Roman" w:hAnsi="Times New Roman" w:cs="Times New Roman"/>
+          <w:sz w:val="24"/>
+          <w:szCs w:val="24"/>
+        </w:rPr>
+        <w:t>– Ou seja, site adequado para qualquer navegador e tambem para smartphones ou qualquer outro dispositivo m</w:t>
       </w:r>
       <w:r>
         <w:rPr>
@@ -12615,24 +12667,40 @@
         <w:t>ão de todas as ferramentas e essa pessoa sera responsável pela geração de um documento de controle dos testes realizados por ele. Porém isso não ira impedir que o gerente do projeto exiga que todos os padrões sejam cumpridos durante a realização do projeto.</w:t>
       </w:r>
     </w:p>
+    <w:p>
+      <w:bookmarkStart w:id="143" w:name="OLE_LINK23"/>
+      <w:bookmarkStart w:id="144" w:name="OLE_LINK24"/>
+      <w:bookmarkStart w:id="145" w:name="OLE_LINK25"/>
+    </w:p>
+    <w:p>
+      <w:pPr>
+        <w:pStyle w:val="Heading2"/>
+      </w:pPr>
+      <w:bookmarkStart w:id="146" w:name="_Toc408859318"/>
+      <w:r>
+        <w:t>PLANO DE GERENCIAMENTO DOS RECURSOS HUMANOS</w:t>
+      </w:r>
+      <w:bookmarkEnd w:id="146"/>
+    </w:p>
+    <w:bookmarkEnd w:id="143"/>
+    <w:bookmarkEnd w:id="144"/>
+    <w:bookmarkEnd w:id="145"/>
     <w:p/>
     <w:p>
       <w:pPr>
-        <w:pStyle w:val="Heading2"/>
-      </w:pPr>
-      <w:bookmarkStart w:id="122" w:name="_Toc408859318"/>
-      <w:r>
-        <w:t>PLANO DE GERENCIAMENTO DOS RECURSOS HUMANOS</w:t>
-      </w:r>
-      <w:bookmarkEnd w:id="122"/>
-    </w:p>
-    <w:p/>
-    <w:p>
-      <w:pPr>
         <w:ind w:firstLine="709"/>
       </w:pPr>
-      <w:r>
-        <w:t>Deve-se identificar as funcões de todos os membros da equipe do projeto e também as relações hierarquicas na equipe. Tendo isso como base, cria-se o plano de gerencimaneto do RH.</w:t>
+      <w:bookmarkStart w:id="147" w:name="OLE_LINK39"/>
+      <w:bookmarkStart w:id="148" w:name="OLE_LINK40"/>
+      <w:bookmarkStart w:id="149" w:name="OLE_LINK41"/>
+      <w:r>
+        <w:t>Deve-se identificar as funcões de todos os membros da equipe do projeto e também as relações hierarquicas na equipe</w:t>
+      </w:r>
+      <w:bookmarkEnd w:id="147"/>
+      <w:bookmarkEnd w:id="148"/>
+      <w:bookmarkEnd w:id="149"/>
+      <w:r>
+        <w:t>. Tendo isso como base, cria-se o plano de gerencimaneto do RH.</w:t>
       </w:r>
     </w:p>
     <w:p>
@@ -12672,8 +12740,23 @@
       <w:pPr>
         <w:ind w:firstLine="709"/>
       </w:pPr>
-      <w:r>
-        <w:t>O gerente do projeto será o responsável por mobilizar a equipe e por uma melhor interação entre todos oe membros da equipe. Ele também sera responsável por promover feedbacks para a equipe com o intuito de melhorar pontos fracos que estejam afetando no desenvolvimento do projeto.</w:t>
+      <w:bookmarkStart w:id="150" w:name="OLE_LINK42"/>
+      <w:bookmarkStart w:id="151" w:name="OLE_LINK43"/>
+      <w:bookmarkStart w:id="152" w:name="OLE_LINK44"/>
+      <w:r>
+        <w:t>O gerente do projeto será o responsável por mobilizar a equipe e por uma</w:t>
+      </w:r>
+      <w:r>
+        <w:t xml:space="preserve"> melhor interação entre todos os</w:t>
+      </w:r>
+      <w:r>
+        <w:t xml:space="preserve"> membros da equipe</w:t>
+      </w:r>
+      <w:bookmarkEnd w:id="150"/>
+      <w:bookmarkEnd w:id="151"/>
+      <w:bookmarkEnd w:id="152"/>
+      <w:r>
+        <w:t>. Ele também sera responsável por promover feedbacks para a equipe com o intuito de melhorar pontos fracos que estejam afetando no desenvolvimento do projeto.</w:t>
       </w:r>
     </w:p>
     <w:p>
@@ -12852,7 +12935,15 @@
         <w:rPr>
           <w:color w:val="0000FF"/>
         </w:rPr>
-        <w:t>Exemplo: Durante o tempo do Projeto as férias não serão gozadas, postergando o seu gozo para após o término do Projeto. O horário do Projeto será: das 8:30h às 18:00h, com 1:30h de almoço. As horas extras computadas no mês deverão ser compensadas no mês seguinte, não sendo permitido seu acumulo. ...</w:t>
+        <w:t>Exemplo: Durante o tempo do Projeto as férias não serão gozadas, postergando o seu gozo para após o término do Projeto. O h</w:t>
+      </w:r>
+      <w:bookmarkStart w:id="153" w:name="_GoBack"/>
+      <w:bookmarkEnd w:id="153"/>
+      <w:r>
+        <w:rPr>
+          <w:color w:val="0000FF"/>
+        </w:rPr>
+        <w:t>orário do Projeto será: das 8:30h às 18:00h, com 1:30h de almoço. As horas extras computadas no mês deverão ser compensadas no mês seguinte, não sendo permitido seu acumulo. ...</w:t>
       </w:r>
     </w:p>
     <w:p>
@@ -12885,12 +12976,16 @@
       <w:pPr>
         <w:pStyle w:val="Heading2"/>
       </w:pPr>
-      <w:bookmarkStart w:id="123" w:name="_Toc408859319"/>
+      <w:bookmarkStart w:id="154" w:name="_Toc408859319"/>
+      <w:bookmarkStart w:id="155" w:name="OLE_LINK26"/>
+      <w:bookmarkStart w:id="156" w:name="OLE_LINK27"/>
       <w:r>
         <w:t>PLANO DE GERENCIAMENTO DAS COMUNICAÇÕES</w:t>
       </w:r>
-      <w:bookmarkEnd w:id="123"/>
-    </w:p>
+      <w:bookmarkEnd w:id="154"/>
+    </w:p>
+    <w:bookmarkEnd w:id="155"/>
+    <w:bookmarkEnd w:id="156"/>
     <w:p>
       <w:pPr>
         <w:ind w:firstLine="709"/>
@@ -12940,12 +13035,18 @@
       <w:pPr>
         <w:pStyle w:val="Heading2"/>
       </w:pPr>
-      <w:bookmarkStart w:id="124" w:name="_Toc408859320"/>
+      <w:bookmarkStart w:id="157" w:name="_Toc408859320"/>
+      <w:bookmarkStart w:id="158" w:name="OLE_LINK28"/>
+      <w:bookmarkStart w:id="159" w:name="OLE_LINK29"/>
+      <w:bookmarkStart w:id="160" w:name="OLE_LINK30"/>
       <w:r>
         <w:t>PLANO DE GERENCIAMENTO DOS RISCOS</w:t>
       </w:r>
-      <w:bookmarkEnd w:id="124"/>
-    </w:p>
+      <w:bookmarkEnd w:id="157"/>
+    </w:p>
+    <w:bookmarkEnd w:id="158"/>
+    <w:bookmarkEnd w:id="159"/>
+    <w:bookmarkEnd w:id="160"/>
     <w:p>
       <w:pPr>
         <w:ind w:firstLine="709"/>
@@ -13029,17 +13130,21 @@
           <w:szCs w:val="22"/>
         </w:rPr>
       </w:pPr>
+      <w:bookmarkStart w:id="161" w:name="OLE_LINK31"/>
+      <w:bookmarkStart w:id="162" w:name="OLE_LINK32"/>
     </w:p>
     <w:p>
       <w:pPr>
         <w:pStyle w:val="Heading2"/>
       </w:pPr>
-      <w:bookmarkStart w:id="125" w:name="_Toc408859321"/>
+      <w:bookmarkStart w:id="163" w:name="_Toc408859321"/>
       <w:r>
         <w:t>PLANO DE GERENCIAMENTO DAS AQUISIÇÕES</w:t>
       </w:r>
-      <w:bookmarkEnd w:id="125"/>
-    </w:p>
+      <w:bookmarkEnd w:id="163"/>
+    </w:p>
+    <w:bookmarkEnd w:id="161"/>
+    <w:bookmarkEnd w:id="162"/>
     <w:p>
       <w:pPr>
         <w:ind w:firstLine="709"/>
@@ -13056,6 +13161,15 @@
         <w:ind w:firstLine="709"/>
       </w:pPr>
       <w:r>
+        <w:t xml:space="preserve">Caso a equipe de desenvolvimento venha a perceber a necessidade de alguma ferramenta que possui licença paga, eles deverão solicitar ao Gerente do Projeto, mostrando o por que dessa necessidade no desenvolvimento do projeto. </w:t>
+      </w:r>
+    </w:p>
+    <w:p>
+      <w:pPr>
+        <w:ind w:firstLine="709"/>
+      </w:pPr>
+      <w:r>
+        <w:lastRenderedPageBreak/>
         <w:t>As aquisições que iremos possuir são:</w:t>
       </w:r>
     </w:p>
@@ -13069,30 +13183,29 @@
       <w:r>
         <w:t xml:space="preserve">a documentação final do projeto: </w:t>
       </w:r>
-      <w:bookmarkStart w:id="126" w:name="OLE_LINK4"/>
-      <w:bookmarkStart w:id="127" w:name="OLE_LINK5"/>
+      <w:bookmarkStart w:id="164" w:name="OLE_LINK4"/>
+      <w:bookmarkStart w:id="165" w:name="OLE_LINK5"/>
       <w:r>
         <w:t>Sera adquirido perto da conclusão do projeto</w:t>
       </w:r>
     </w:p>
-    <w:bookmarkEnd w:id="126"/>
-    <w:bookmarkEnd w:id="127"/>
+    <w:bookmarkEnd w:id="164"/>
+    <w:bookmarkEnd w:id="165"/>
     <w:p>
       <w:pPr>
         <w:ind w:firstLine="709"/>
       </w:pPr>
       <w:r>
-        <w:lastRenderedPageBreak/>
         <w:t xml:space="preserve">-Folhas para impressão: </w:t>
       </w:r>
-      <w:bookmarkStart w:id="128" w:name="OLE_LINK6"/>
-      <w:bookmarkStart w:id="129" w:name="OLE_LINK7"/>
+      <w:bookmarkStart w:id="166" w:name="OLE_LINK6"/>
+      <w:bookmarkStart w:id="167" w:name="OLE_LINK7"/>
       <w:r>
         <w:t>Sera adquirido perto da conclusão do projeto</w:t>
       </w:r>
     </w:p>
-    <w:bookmarkEnd w:id="128"/>
-    <w:bookmarkEnd w:id="129"/>
+    <w:bookmarkEnd w:id="166"/>
+    <w:bookmarkEnd w:id="167"/>
     <w:p>
       <w:pPr>
         <w:ind w:firstLine="709"/>
@@ -13112,14 +13225,14 @@
       <w:pPr>
         <w:pStyle w:val="Heading2"/>
       </w:pPr>
-      <w:bookmarkStart w:id="130" w:name="_Toc408859322"/>
+      <w:bookmarkStart w:id="168" w:name="_Toc408859322"/>
       <w:r>
         <w:t xml:space="preserve">CRONOGRAMA DO </w:t>
       </w:r>
       <w:r>
         <w:t>PROJETO</w:t>
       </w:r>
-      <w:bookmarkEnd w:id="130"/>
+      <w:bookmarkEnd w:id="168"/>
     </w:p>
     <w:p>
       <w:pPr>
@@ -13193,16 +13306,11 @@
       <w:pPr>
         <w:pStyle w:val="Heading2"/>
       </w:pPr>
-      <w:bookmarkStart w:id="131" w:name="_Toc408859323"/>
-      <w:r>
-        <w:t>REGISTRO DOS RISCOS DO PRO</w:t>
-      </w:r>
-      <w:bookmarkStart w:id="132" w:name="_GoBack"/>
-      <w:bookmarkEnd w:id="132"/>
-      <w:r>
-        <w:t>JETO</w:t>
-      </w:r>
-      <w:bookmarkEnd w:id="131"/>
+      <w:bookmarkStart w:id="169" w:name="_Toc408859323"/>
+      <w:r>
+        <w:t>REGISTRO DOS RISCOS DO PROJETO</w:t>
+      </w:r>
+      <w:bookmarkEnd w:id="169"/>
     </w:p>
     <w:p>
       <w:pPr>
@@ -13249,14 +13357,14 @@
           <w:lang w:val="fr-FR"/>
         </w:rPr>
       </w:pPr>
-      <w:bookmarkStart w:id="133" w:name="_Toc408859324"/>
+      <w:bookmarkStart w:id="170" w:name="_Toc408859324"/>
       <w:r>
         <w:rPr>
           <w:lang w:val="fr-FR"/>
         </w:rPr>
         <w:t>Grupo de Processos de EXECUÇÃO</w:t>
       </w:r>
-      <w:bookmarkEnd w:id="133"/>
+      <w:bookmarkEnd w:id="170"/>
     </w:p>
     <w:p>
       <w:pPr>
@@ -13360,14 +13468,14 @@
           <w:lang w:val="fr-FR"/>
         </w:rPr>
       </w:pPr>
-      <w:bookmarkStart w:id="134" w:name="_Toc408859325"/>
+      <w:bookmarkStart w:id="171" w:name="_Toc408859325"/>
       <w:r>
         <w:rPr>
           <w:lang w:val="fr-FR"/>
         </w:rPr>
         <w:t>Grupo de Processos de MONITORAMENTO E CONTROLE</w:t>
       </w:r>
-      <w:bookmarkEnd w:id="134"/>
+      <w:bookmarkEnd w:id="171"/>
     </w:p>
     <w:p>
       <w:pPr>
@@ -13532,14 +13640,14 @@
           <w:lang w:val="fr-FR"/>
         </w:rPr>
       </w:pPr>
-      <w:bookmarkStart w:id="135" w:name="_Toc408859326"/>
+      <w:bookmarkStart w:id="172" w:name="_Toc408859326"/>
       <w:r>
         <w:rPr>
           <w:lang w:val="fr-FR"/>
         </w:rPr>
         <w:t>Grupo de Processos de ENCERRAMENTO</w:t>
       </w:r>
-      <w:bookmarkEnd w:id="135"/>
+      <w:bookmarkEnd w:id="172"/>
     </w:p>
     <w:p>
       <w:pPr>
@@ -13626,7 +13734,7 @@
           <w:sz w:val="28"/>
         </w:rPr>
       </w:pPr>
-      <w:bookmarkStart w:id="136" w:name="_Toc408859327"/>
+      <w:bookmarkStart w:id="173" w:name="_Toc408859327"/>
       <w:r>
         <w:rPr>
           <w:sz w:val="28"/>
@@ -13646,7 +13754,7 @@
         </w:rPr>
         <w:t xml:space="preserve"> de Informações</w:t>
       </w:r>
-      <w:bookmarkEnd w:id="136"/>
+      <w:bookmarkEnd w:id="173"/>
     </w:p>
     <w:p>
       <w:pPr>
@@ -13805,23 +13913,23 @@
           <w:lang w:val="fr-FR"/>
         </w:rPr>
       </w:pPr>
-      <w:bookmarkStart w:id="137" w:name="_Toc512930909"/>
-      <w:bookmarkStart w:id="138" w:name="_Toc452813581"/>
-      <w:bookmarkStart w:id="139" w:name="_Toc447960005"/>
-      <w:bookmarkStart w:id="140" w:name="_Toc18208268"/>
-      <w:bookmarkStart w:id="141" w:name="_Toc408859328"/>
-      <w:bookmarkStart w:id="142" w:name="_Toc436203381"/>
+      <w:bookmarkStart w:id="174" w:name="_Toc512930909"/>
+      <w:bookmarkStart w:id="175" w:name="_Toc452813581"/>
+      <w:bookmarkStart w:id="176" w:name="_Toc447960005"/>
+      <w:bookmarkStart w:id="177" w:name="_Toc18208268"/>
+      <w:bookmarkStart w:id="178" w:name="_Toc408859328"/>
+      <w:bookmarkStart w:id="179" w:name="_Toc436203381"/>
       <w:r>
         <w:rPr>
           <w:lang w:val="fr-FR"/>
         </w:rPr>
         <w:t>Produtos da Etapa de ANALISE</w:t>
       </w:r>
-      <w:bookmarkEnd w:id="137"/>
-      <w:bookmarkEnd w:id="138"/>
-      <w:bookmarkEnd w:id="139"/>
-      <w:bookmarkEnd w:id="140"/>
-      <w:bookmarkEnd w:id="141"/>
+      <w:bookmarkEnd w:id="174"/>
+      <w:bookmarkEnd w:id="175"/>
+      <w:bookmarkEnd w:id="176"/>
+      <w:bookmarkEnd w:id="177"/>
+      <w:bookmarkEnd w:id="178"/>
     </w:p>
     <w:p>
       <w:pPr>
@@ -13845,27 +13953,27 @@
       <w:pPr>
         <w:pStyle w:val="Heading3"/>
       </w:pPr>
-      <w:bookmarkStart w:id="143" w:name="_Toc512930912"/>
-      <w:bookmarkStart w:id="144" w:name="_Toc452813585"/>
-      <w:bookmarkStart w:id="145" w:name="_Toc436203384"/>
-      <w:bookmarkStart w:id="146" w:name="_Toc425054386"/>
-      <w:bookmarkStart w:id="147" w:name="_Toc422186479"/>
-      <w:bookmarkStart w:id="148" w:name="_Toc346297773"/>
-      <w:bookmarkStart w:id="149" w:name="_Toc342757864"/>
-      <w:bookmarkStart w:id="150" w:name="_Toc18208271"/>
-      <w:bookmarkStart w:id="151" w:name="_Toc408859329"/>
+      <w:bookmarkStart w:id="180" w:name="_Toc512930912"/>
+      <w:bookmarkStart w:id="181" w:name="_Toc452813585"/>
+      <w:bookmarkStart w:id="182" w:name="_Toc436203384"/>
+      <w:bookmarkStart w:id="183" w:name="_Toc425054386"/>
+      <w:bookmarkStart w:id="184" w:name="_Toc422186479"/>
+      <w:bookmarkStart w:id="185" w:name="_Toc346297773"/>
+      <w:bookmarkStart w:id="186" w:name="_Toc342757864"/>
+      <w:bookmarkStart w:id="187" w:name="_Toc18208271"/>
+      <w:bookmarkStart w:id="188" w:name="_Toc408859329"/>
       <w:r>
         <w:t>Ambiente do Usuário</w:t>
       </w:r>
-      <w:bookmarkEnd w:id="143"/>
-      <w:bookmarkEnd w:id="144"/>
-      <w:bookmarkEnd w:id="145"/>
-      <w:bookmarkEnd w:id="146"/>
-      <w:bookmarkEnd w:id="147"/>
-      <w:bookmarkEnd w:id="148"/>
-      <w:bookmarkEnd w:id="149"/>
-      <w:bookmarkEnd w:id="150"/>
-      <w:bookmarkEnd w:id="151"/>
+      <w:bookmarkEnd w:id="180"/>
+      <w:bookmarkEnd w:id="181"/>
+      <w:bookmarkEnd w:id="182"/>
+      <w:bookmarkEnd w:id="183"/>
+      <w:bookmarkEnd w:id="184"/>
+      <w:bookmarkEnd w:id="185"/>
+      <w:bookmarkEnd w:id="186"/>
+      <w:bookmarkEnd w:id="187"/>
+      <w:bookmarkEnd w:id="188"/>
     </w:p>
     <w:p>
       <w:pPr>
@@ -13987,17 +14095,17 @@
       <w:pPr>
         <w:pStyle w:val="Heading3"/>
       </w:pPr>
-      <w:bookmarkStart w:id="152" w:name="_Toc512930913"/>
-      <w:bookmarkStart w:id="153" w:name="_Toc452813588"/>
-      <w:bookmarkStart w:id="154" w:name="_Toc18208272"/>
-      <w:bookmarkStart w:id="155" w:name="_Toc408859330"/>
+      <w:bookmarkStart w:id="189" w:name="_Toc512930913"/>
+      <w:bookmarkStart w:id="190" w:name="_Toc452813588"/>
+      <w:bookmarkStart w:id="191" w:name="_Toc18208272"/>
+      <w:bookmarkStart w:id="192" w:name="_Toc408859330"/>
       <w:r>
         <w:t>Resumo das Principais Necessidades dos Usuários</w:t>
       </w:r>
-      <w:bookmarkEnd w:id="152"/>
-      <w:bookmarkEnd w:id="153"/>
-      <w:bookmarkEnd w:id="154"/>
-      <w:bookmarkEnd w:id="155"/>
+      <w:bookmarkEnd w:id="189"/>
+      <w:bookmarkEnd w:id="190"/>
+      <w:bookmarkEnd w:id="191"/>
+      <w:bookmarkEnd w:id="192"/>
     </w:p>
     <w:p>
       <w:pPr>
@@ -14118,7 +14226,7 @@
       <w:pPr>
         <w:pStyle w:val="Caption"/>
       </w:pPr>
-      <w:bookmarkStart w:id="156" w:name="_Toc408859287"/>
+      <w:bookmarkStart w:id="193" w:name="_Toc408859287"/>
       <w:r>
         <w:t xml:space="preserve">Tabela </w:t>
       </w:r>
@@ -14152,7 +14260,7 @@
       <w:r>
         <w:t xml:space="preserve"> Principais Necessidades dos Usuários</w:t>
       </w:r>
-      <w:bookmarkEnd w:id="156"/>
+      <w:bookmarkEnd w:id="193"/>
     </w:p>
     <w:tbl>
       <w:tblPr>
@@ -14512,735 +14620,735 @@
       <w:pPr>
         <w:pStyle w:val="Heading3"/>
       </w:pPr>
-      <w:bookmarkStart w:id="157" w:name="_Toc512930914"/>
-      <w:bookmarkStart w:id="158" w:name="_Toc452813589"/>
-      <w:bookmarkStart w:id="159" w:name="_Toc18208273"/>
-      <w:bookmarkStart w:id="160" w:name="_Toc408859331"/>
+      <w:bookmarkStart w:id="194" w:name="_Toc512930914"/>
+      <w:bookmarkStart w:id="195" w:name="_Toc452813589"/>
+      <w:bookmarkStart w:id="196" w:name="_Toc18208273"/>
+      <w:bookmarkStart w:id="197" w:name="_Toc408859331"/>
       <w:r>
         <w:t>Alternativas e Concorrência</w:t>
-      </w:r>
-      <w:bookmarkEnd w:id="157"/>
-      <w:bookmarkEnd w:id="158"/>
-      <w:bookmarkEnd w:id="159"/>
-      <w:bookmarkEnd w:id="160"/>
-    </w:p>
-    <w:p>
-      <w:pPr>
-        <w:rPr>
-          <w:color w:val="FF0000"/>
-        </w:rPr>
-      </w:pPr>
-      <w:r>
-        <w:rPr>
-          <w:color w:val="FF0000"/>
-        </w:rPr>
-        <w:t>Identifi</w:t>
-      </w:r>
-      <w:r>
-        <w:rPr>
-          <w:color w:val="FF0000"/>
-        </w:rPr>
-        <w:t xml:space="preserve">car </w:t>
-      </w:r>
-      <w:r>
-        <w:rPr>
-          <w:color w:val="FF0000"/>
-        </w:rPr>
-        <w:t xml:space="preserve">as alternativas que o </w:t>
-      </w:r>
-      <w:r>
-        <w:rPr>
-          <w:color w:val="FF0000"/>
-        </w:rPr>
-        <w:t>usuário</w:t>
-      </w:r>
-      <w:r>
-        <w:rPr>
-          <w:color w:val="FF0000"/>
-        </w:rPr>
-        <w:t xml:space="preserve"> considera disponíveis. Entre elas podem estar incluídas a compra de um produto </w:t>
-      </w:r>
-      <w:r>
-        <w:rPr>
-          <w:color w:val="FF0000"/>
-        </w:rPr>
-        <w:t>pronto (pacote de software)</w:t>
-      </w:r>
-      <w:r>
-        <w:rPr>
-          <w:color w:val="FF0000"/>
-        </w:rPr>
-        <w:t xml:space="preserve">, a criação de uma solução local ou a simples manutenção do </w:t>
-      </w:r>
-      <w:r>
-        <w:rPr>
-          <w:i/>
-          <w:color w:val="FF0000"/>
-        </w:rPr>
-        <w:t>status quo</w:t>
-      </w:r>
-      <w:r>
-        <w:rPr>
-          <w:color w:val="FF0000"/>
-        </w:rPr>
-        <w:t>. Liste todas as opções conhecidas que a concorrência oferece ou que podem se tornar disponíveis. Inclua os principais pontos fortes e pontos fracos de cada concorrente segundo o ponto de vista do usuário final.</w:t>
-      </w:r>
-    </w:p>
-    <w:p>
-      <w:pPr>
-        <w:rPr>
-          <w:color w:val="0000FF"/>
-        </w:rPr>
-      </w:pPr>
-    </w:p>
-    <w:p>
-      <w:pPr>
-        <w:pStyle w:val="Heading3"/>
-      </w:pPr>
-      <w:bookmarkStart w:id="161" w:name="_Toc512930915"/>
-      <w:bookmarkStart w:id="162" w:name="_Toc452813590"/>
-      <w:bookmarkStart w:id="163" w:name="_Toc436203387"/>
-      <w:bookmarkStart w:id="164" w:name="_Toc18208274"/>
-      <w:bookmarkStart w:id="165" w:name="_Toc408859332"/>
-      <w:bookmarkEnd w:id="142"/>
-      <w:r>
-        <w:t xml:space="preserve">Visão </w:t>
-      </w:r>
-      <w:r>
-        <w:t>Geral</w:t>
-      </w:r>
-      <w:r>
-        <w:t xml:space="preserve"> do Produto</w:t>
-      </w:r>
-      <w:bookmarkEnd w:id="161"/>
-      <w:bookmarkEnd w:id="162"/>
-      <w:bookmarkEnd w:id="163"/>
-      <w:bookmarkEnd w:id="164"/>
-      <w:bookmarkEnd w:id="165"/>
-    </w:p>
-    <w:p>
-      <w:pPr>
-        <w:rPr>
-          <w:color w:val="FF0000"/>
-        </w:rPr>
-      </w:pPr>
-      <w:r>
-        <w:rPr>
-          <w:color w:val="FF0000"/>
-        </w:rPr>
-        <w:t xml:space="preserve">Apresentar </w:t>
-      </w:r>
-      <w:r>
-        <w:rPr>
-          <w:color w:val="FF0000"/>
-        </w:rPr>
-        <w:t xml:space="preserve">uma visão de </w:t>
-      </w:r>
-      <w:r>
-        <w:rPr>
-          <w:color w:val="FF0000"/>
-        </w:rPr>
-        <w:t>nível superior dos recursos do Produto, interfaces com outros A</w:t>
-      </w:r>
-      <w:r>
-        <w:rPr>
-          <w:color w:val="FF0000"/>
-        </w:rPr>
-        <w:t>plicativos e config</w:t>
-      </w:r>
-      <w:r>
-        <w:rPr>
-          <w:color w:val="FF0000"/>
-        </w:rPr>
-        <w:t>urações de S</w:t>
-      </w:r>
-      <w:r>
-        <w:rPr>
-          <w:color w:val="FF0000"/>
-        </w:rPr>
-        <w:t xml:space="preserve">istema. Ela geralmente é constituída </w:t>
-      </w:r>
-      <w:r>
-        <w:rPr>
-          <w:color w:val="FF0000"/>
-        </w:rPr>
-        <w:t xml:space="preserve">de 2 </w:t>
-      </w:r>
-      <w:r>
-        <w:rPr>
-          <w:color w:val="FF0000"/>
-        </w:rPr>
-        <w:t xml:space="preserve">subseções: </w:t>
-      </w:r>
-      <w:r>
-        <w:rPr>
-          <w:color w:val="FF0000"/>
-        </w:rPr>
-        <w:t xml:space="preserve">Perspectiva do </w:t>
-      </w:r>
-      <w:r>
-        <w:rPr>
-          <w:color w:val="FF0000"/>
-        </w:rPr>
-        <w:t>P</w:t>
-      </w:r>
-      <w:r>
-        <w:rPr>
-          <w:color w:val="FF0000"/>
-        </w:rPr>
-        <w:t>roduto</w:t>
-      </w:r>
-      <w:r>
-        <w:rPr>
-          <w:color w:val="FF0000"/>
-        </w:rPr>
-        <w:t xml:space="preserve"> e </w:t>
-      </w:r>
-      <w:r>
-        <w:rPr>
-          <w:color w:val="FF0000"/>
-        </w:rPr>
-        <w:t>Suposi</w:t>
-      </w:r>
-      <w:r>
-        <w:rPr>
-          <w:color w:val="FF0000"/>
-        </w:rPr>
-        <w:t xml:space="preserve">ções e </w:t>
-      </w:r>
-      <w:r>
-        <w:rPr>
-          <w:color w:val="FF0000"/>
-        </w:rPr>
-        <w:t>D</w:t>
-      </w:r>
-      <w:r>
-        <w:rPr>
-          <w:color w:val="FF0000"/>
-        </w:rPr>
-        <w:t>ependências</w:t>
-      </w:r>
-    </w:p>
-    <w:p>
-      <w:pPr>
-        <w:pStyle w:val="Heading4"/>
-        <w:rPr>
-          <w:b/>
-          <w:i w:val="0"/>
-          <w:sz w:val="22"/>
-          <w:szCs w:val="22"/>
-        </w:rPr>
-      </w:pPr>
-      <w:bookmarkStart w:id="166" w:name="_Toc512930916"/>
-      <w:bookmarkStart w:id="167" w:name="_Toc452813591"/>
-      <w:bookmarkStart w:id="168" w:name="_Toc436203388"/>
-      <w:bookmarkStart w:id="169" w:name="_Toc425054391"/>
-      <w:bookmarkStart w:id="170" w:name="_Toc422186484"/>
-      <w:bookmarkStart w:id="171" w:name="_Toc346297778"/>
-      <w:bookmarkStart w:id="172" w:name="_Toc342757867"/>
-      <w:bookmarkStart w:id="173" w:name="_Toc339784266"/>
-      <w:bookmarkStart w:id="174" w:name="_Toc339783677"/>
-      <w:bookmarkStart w:id="175" w:name="_Toc323533353"/>
-      <w:bookmarkStart w:id="176" w:name="_Toc320279476"/>
-      <w:bookmarkStart w:id="177" w:name="_Toc320274603"/>
-      <w:bookmarkStart w:id="178" w:name="_Toc318088998"/>
-      <w:bookmarkStart w:id="179" w:name="_Toc18208275"/>
-      <w:r>
-        <w:rPr>
-          <w:b/>
-          <w:i w:val="0"/>
-          <w:sz w:val="22"/>
-          <w:szCs w:val="22"/>
-        </w:rPr>
-        <w:t>Perspectiva do Produto</w:t>
-      </w:r>
-      <w:bookmarkEnd w:id="166"/>
-      <w:bookmarkEnd w:id="167"/>
-      <w:bookmarkEnd w:id="168"/>
-      <w:bookmarkEnd w:id="169"/>
-      <w:bookmarkEnd w:id="170"/>
-      <w:bookmarkEnd w:id="171"/>
-      <w:bookmarkEnd w:id="172"/>
-      <w:bookmarkEnd w:id="173"/>
-      <w:bookmarkEnd w:id="174"/>
-      <w:bookmarkEnd w:id="175"/>
-      <w:bookmarkEnd w:id="176"/>
-      <w:bookmarkEnd w:id="177"/>
-      <w:bookmarkEnd w:id="178"/>
-      <w:bookmarkEnd w:id="179"/>
-    </w:p>
-    <w:p>
-      <w:pPr>
-        <w:rPr>
-          <w:color w:val="FF0000"/>
-        </w:rPr>
-      </w:pPr>
-      <w:r>
-        <w:rPr>
-          <w:color w:val="FF0000"/>
-        </w:rPr>
-        <w:t xml:space="preserve">Apresentar </w:t>
-      </w:r>
-      <w:r>
-        <w:rPr>
-          <w:color w:val="FF0000"/>
-        </w:rPr>
-        <w:t>o P</w:t>
-      </w:r>
-      <w:r>
-        <w:rPr>
-          <w:color w:val="FF0000"/>
-        </w:rPr>
-        <w:t xml:space="preserve">roduto na perspectiva de outros produtos relacionados </w:t>
-      </w:r>
-      <w:r>
-        <w:rPr>
-          <w:color w:val="FF0000"/>
-        </w:rPr>
-        <w:t>e do ambiente do usuário. Se o P</w:t>
-      </w:r>
-      <w:r>
-        <w:rPr>
-          <w:color w:val="FF0000"/>
-        </w:rPr>
-        <w:t xml:space="preserve">roduto for independente e totalmente auto-suficiente, exponha isso aqui. Se o </w:t>
-      </w:r>
-      <w:r>
-        <w:rPr>
-          <w:color w:val="FF0000"/>
-        </w:rPr>
-        <w:t>P</w:t>
-      </w:r>
-      <w:r>
-        <w:rPr>
-          <w:color w:val="FF0000"/>
-        </w:rPr>
-        <w:t xml:space="preserve">roduto for um componente de um sistema maior, esta subseção deverá relacionar como esses sistemas interagem e identificar as interfaces relevantes entre os sistemas. Uma maneira fácil de exibir os </w:t>
-      </w:r>
-      <w:r>
-        <w:rPr>
-          <w:color w:val="FF0000"/>
-        </w:rPr>
-        <w:lastRenderedPageBreak/>
-        <w:t>principais componentes do sistema maior, suas interconexões e interfaces externas é através de um diagrama de bloco.</w:t>
-      </w:r>
-    </w:p>
-    <w:p>
-      <w:pPr>
-        <w:pStyle w:val="Heading4"/>
-        <w:rPr>
-          <w:b/>
-          <w:i w:val="0"/>
-          <w:sz w:val="22"/>
-          <w:szCs w:val="22"/>
-        </w:rPr>
-      </w:pPr>
-      <w:bookmarkStart w:id="180" w:name="_Toc512930917"/>
-      <w:bookmarkStart w:id="181" w:name="_Toc452813593"/>
-      <w:bookmarkStart w:id="182" w:name="_Toc436203390"/>
-      <w:bookmarkStart w:id="183" w:name="_Toc425054394"/>
-      <w:bookmarkStart w:id="184" w:name="_Toc422186487"/>
-      <w:bookmarkStart w:id="185" w:name="_Toc346297780"/>
-      <w:bookmarkStart w:id="186" w:name="_Toc342757869"/>
-      <w:bookmarkStart w:id="187" w:name="_Toc339784278"/>
-      <w:bookmarkStart w:id="188" w:name="_Toc339783689"/>
-      <w:bookmarkStart w:id="189" w:name="_Toc323533379"/>
-      <w:bookmarkStart w:id="190" w:name="_Toc320279510"/>
-      <w:bookmarkStart w:id="191" w:name="_Toc320274637"/>
-      <w:bookmarkStart w:id="192" w:name="_Toc318089002"/>
-      <w:bookmarkStart w:id="193" w:name="_Toc18208276"/>
-      <w:r>
-        <w:rPr>
-          <w:b/>
-          <w:i w:val="0"/>
-          <w:sz w:val="22"/>
-          <w:szCs w:val="22"/>
-        </w:rPr>
-        <w:t>Suposições e Dependências</w:t>
-      </w:r>
-      <w:bookmarkEnd w:id="180"/>
-      <w:bookmarkEnd w:id="181"/>
-      <w:bookmarkEnd w:id="182"/>
-      <w:bookmarkEnd w:id="183"/>
-      <w:bookmarkEnd w:id="184"/>
-      <w:bookmarkEnd w:id="185"/>
-      <w:bookmarkEnd w:id="186"/>
-      <w:bookmarkEnd w:id="187"/>
-      <w:bookmarkEnd w:id="188"/>
-      <w:bookmarkEnd w:id="189"/>
-      <w:bookmarkEnd w:id="190"/>
-      <w:bookmarkEnd w:id="191"/>
-      <w:bookmarkEnd w:id="192"/>
-      <w:bookmarkEnd w:id="193"/>
-    </w:p>
-    <w:p>
-      <w:pPr>
-        <w:rPr>
-          <w:color w:val="FF0000"/>
-        </w:rPr>
-      </w:pPr>
-      <w:r>
-        <w:rPr>
-          <w:color w:val="FF0000"/>
-        </w:rPr>
-        <w:t>Apresentar</w:t>
-      </w:r>
-      <w:r>
-        <w:rPr>
-          <w:color w:val="FF0000"/>
-        </w:rPr>
-        <w:t xml:space="preserve"> as suposições e dependências que você assumiu para especificar seu sistema, e </w:t>
-      </w:r>
-      <w:r>
-        <w:rPr>
-          <w:color w:val="FF0000"/>
-        </w:rPr>
-        <w:t xml:space="preserve">que, se mudadas, alterarão o documento. </w:t>
-      </w:r>
-      <w:r>
-        <w:rPr>
-          <w:color w:val="0000FF"/>
-        </w:rPr>
-        <w:t>Por exemplo, uma suposição poderá estabelecer que um sistema operacional específico estará disponível para o hardware projetado para o produto de software. Se o sistema operacional não estiver disponível, o documento de deverá ser mudado.</w:t>
-      </w:r>
-    </w:p>
-    <w:p>
-      <w:pPr>
-        <w:rPr>
-          <w:color w:val="0000FF"/>
-        </w:rPr>
-      </w:pPr>
-    </w:p>
-    <w:p>
-      <w:pPr>
-        <w:pStyle w:val="Heading3"/>
-      </w:pPr>
-      <w:bookmarkStart w:id="194" w:name="_Toc512930918"/>
-      <w:bookmarkStart w:id="195" w:name="_Toc452813596"/>
-      <w:bookmarkStart w:id="196" w:name="_Toc436203402"/>
-      <w:bookmarkStart w:id="197" w:name="_Toc18208277"/>
-      <w:bookmarkStart w:id="198" w:name="_Toc408859333"/>
-      <w:r>
-        <w:t>Requisitos</w:t>
-      </w:r>
-      <w:r>
-        <w:t xml:space="preserve"> </w:t>
-      </w:r>
-      <w:r>
-        <w:t xml:space="preserve">Funcionais </w:t>
-      </w:r>
-      <w:r>
-        <w:t>do Produto</w:t>
       </w:r>
       <w:bookmarkEnd w:id="194"/>
       <w:bookmarkEnd w:id="195"/>
       <w:bookmarkEnd w:id="196"/>
       <w:bookmarkEnd w:id="197"/>
+    </w:p>
+    <w:p>
+      <w:pPr>
+        <w:rPr>
+          <w:color w:val="FF0000"/>
+        </w:rPr>
+      </w:pPr>
+      <w:r>
+        <w:rPr>
+          <w:color w:val="FF0000"/>
+        </w:rPr>
+        <w:t>Identifi</w:t>
+      </w:r>
+      <w:r>
+        <w:rPr>
+          <w:color w:val="FF0000"/>
+        </w:rPr>
+        <w:t xml:space="preserve">car </w:t>
+      </w:r>
+      <w:r>
+        <w:rPr>
+          <w:color w:val="FF0000"/>
+        </w:rPr>
+        <w:t xml:space="preserve">as alternativas que o </w:t>
+      </w:r>
+      <w:r>
+        <w:rPr>
+          <w:color w:val="FF0000"/>
+        </w:rPr>
+        <w:t>usuário</w:t>
+      </w:r>
+      <w:r>
+        <w:rPr>
+          <w:color w:val="FF0000"/>
+        </w:rPr>
+        <w:t xml:space="preserve"> considera disponíveis. Entre elas podem estar incluídas a compra de um produto </w:t>
+      </w:r>
+      <w:r>
+        <w:rPr>
+          <w:color w:val="FF0000"/>
+        </w:rPr>
+        <w:t>pronto (pacote de software)</w:t>
+      </w:r>
+      <w:r>
+        <w:rPr>
+          <w:color w:val="FF0000"/>
+        </w:rPr>
+        <w:t xml:space="preserve">, a criação de uma solução local ou a simples manutenção do </w:t>
+      </w:r>
+      <w:r>
+        <w:rPr>
+          <w:i/>
+          <w:color w:val="FF0000"/>
+        </w:rPr>
+        <w:t>status quo</w:t>
+      </w:r>
+      <w:r>
+        <w:rPr>
+          <w:color w:val="FF0000"/>
+        </w:rPr>
+        <w:t>. Liste todas as opções conhecidas que a concorrência oferece ou que podem se tornar disponíveis. Inclua os principais pontos fortes e pontos fracos de cada concorrente segundo o ponto de vista do usuário final.</w:t>
+      </w:r>
+    </w:p>
+    <w:p>
+      <w:pPr>
+        <w:rPr>
+          <w:color w:val="0000FF"/>
+        </w:rPr>
+      </w:pPr>
+    </w:p>
+    <w:p>
+      <w:pPr>
+        <w:pStyle w:val="Heading3"/>
+      </w:pPr>
+      <w:bookmarkStart w:id="198" w:name="_Toc512930915"/>
+      <w:bookmarkStart w:id="199" w:name="_Toc452813590"/>
+      <w:bookmarkStart w:id="200" w:name="_Toc436203387"/>
+      <w:bookmarkStart w:id="201" w:name="_Toc18208274"/>
+      <w:bookmarkStart w:id="202" w:name="_Toc408859332"/>
+      <w:bookmarkEnd w:id="179"/>
+      <w:r>
+        <w:t xml:space="preserve">Visão </w:t>
+      </w:r>
+      <w:r>
+        <w:t>Geral</w:t>
+      </w:r>
+      <w:r>
+        <w:t xml:space="preserve"> do Produto</w:t>
+      </w:r>
       <w:bookmarkEnd w:id="198"/>
-    </w:p>
-    <w:p>
-      <w:pPr>
-        <w:rPr>
-          <w:color w:val="FF0000"/>
-        </w:rPr>
-      </w:pPr>
-      <w:r>
-        <w:rPr>
-          <w:color w:val="FF0000"/>
-        </w:rPr>
-        <w:t xml:space="preserve">Relacionar e </w:t>
-      </w:r>
-      <w:r>
-        <w:rPr>
-          <w:color w:val="FF0000"/>
-        </w:rPr>
-        <w:t>descrev</w:t>
-      </w:r>
-      <w:r>
-        <w:rPr>
-          <w:color w:val="FF0000"/>
-        </w:rPr>
-        <w:t xml:space="preserve">er </w:t>
-      </w:r>
-      <w:r>
-        <w:rPr>
-          <w:color w:val="FF0000"/>
-        </w:rPr>
-        <w:t xml:space="preserve">os </w:t>
-      </w:r>
-      <w:r>
-        <w:rPr>
-          <w:color w:val="FF0000"/>
-        </w:rPr>
-        <w:t>requisitos</w:t>
-      </w:r>
-      <w:r>
-        <w:rPr>
-          <w:color w:val="FF0000"/>
-        </w:rPr>
-        <w:t xml:space="preserve"> do </w:t>
-      </w:r>
-      <w:r>
-        <w:rPr>
-          <w:color w:val="FF0000"/>
-        </w:rPr>
-        <w:t>P</w:t>
-      </w:r>
-      <w:r>
-        <w:rPr>
-          <w:color w:val="FF0000"/>
-        </w:rPr>
-        <w:t>roduto. Trata-se dos</w:t>
-      </w:r>
-      <w:r>
-        <w:rPr>
-          <w:color w:val="FF0000"/>
-        </w:rPr>
-        <w:t xml:space="preserve"> recursos de nível superior do S</w:t>
-      </w:r>
-      <w:r>
-        <w:rPr>
-          <w:color w:val="FF0000"/>
-        </w:rPr>
-        <w:t xml:space="preserve">istema que são necessários para propiciar benefícios aos usuários. Cada recurso é um serviço desejado externamente que normalmente exige uma série de entradas para alcançar os resultados desejados. </w:t>
-      </w:r>
-      <w:r>
-        <w:rPr>
-          <w:color w:val="0000FF"/>
-        </w:rPr>
-        <w:t>Por exemplo, um dos recursos de um sistema de rastreamento de problemas poderá ser a capacidade de fornecer relatórios de tendên</w:t>
-      </w:r>
-      <w:r>
-        <w:rPr>
-          <w:color w:val="0000FF"/>
-        </w:rPr>
-        <w:t>cias.</w:t>
-      </w:r>
-      <w:r>
-        <w:rPr>
-          <w:color w:val="FF0000"/>
-        </w:rPr>
-        <w:t xml:space="preserve"> À medida que o modelo de C</w:t>
-      </w:r>
-      <w:r>
-        <w:rPr>
-          <w:color w:val="FF0000"/>
-        </w:rPr>
-        <w:t xml:space="preserve">asos de </w:t>
-      </w:r>
-      <w:r>
-        <w:rPr>
-          <w:color w:val="FF0000"/>
-        </w:rPr>
-        <w:t>U</w:t>
-      </w:r>
-      <w:r>
-        <w:rPr>
-          <w:color w:val="FF0000"/>
-        </w:rPr>
-        <w:t xml:space="preserve">so for desenvolvido, atualize a descrição para fazer referência aos </w:t>
-      </w:r>
-      <w:r>
-        <w:rPr>
-          <w:color w:val="FF0000"/>
-        </w:rPr>
-        <w:t>Casos de Uso</w:t>
-      </w:r>
-      <w:r>
-        <w:rPr>
-          <w:color w:val="FF0000"/>
-        </w:rPr>
-        <w:t>.</w:t>
-      </w:r>
-      <w:r>
-        <w:rPr>
-          <w:color w:val="FF0000"/>
-        </w:rPr>
-        <w:t xml:space="preserve"> </w:t>
-      </w:r>
-      <w:r>
-        <w:rPr>
-          <w:color w:val="FF0000"/>
-        </w:rPr>
-        <w:t>Como este documento</w:t>
-      </w:r>
-      <w:r>
-        <w:rPr>
-          <w:color w:val="FF0000"/>
-        </w:rPr>
-        <w:t xml:space="preserve"> é revisado por muitas pessoas envolvidas, o nível de detalhes deve ser geral o suficiente para que todos entendam. No entanto, devem estar disponíveis detalhes suficiente</w:t>
-      </w:r>
-      <w:r>
-        <w:rPr>
-          <w:color w:val="FF0000"/>
-        </w:rPr>
-        <w:t>s para fornecer à E</w:t>
-      </w:r>
-      <w:r>
-        <w:rPr>
-          <w:color w:val="FF0000"/>
-        </w:rPr>
-        <w:t xml:space="preserve">quipe as informações necessárias para criar um modelo de </w:t>
-      </w:r>
-      <w:r>
-        <w:rPr>
-          <w:color w:val="FF0000"/>
-        </w:rPr>
-        <w:t>C</w:t>
-      </w:r>
-      <w:r>
-        <w:rPr>
-          <w:color w:val="FF0000"/>
-        </w:rPr>
-        <w:t xml:space="preserve">asos de </w:t>
-      </w:r>
-      <w:r>
-        <w:rPr>
-          <w:color w:val="FF0000"/>
-        </w:rPr>
-        <w:t>U</w:t>
-      </w:r>
-      <w:r>
-        <w:rPr>
-          <w:color w:val="FF0000"/>
-        </w:rPr>
-        <w:t>so.</w:t>
-      </w:r>
-      <w:r>
-        <w:rPr>
-          <w:color w:val="FF0000"/>
-        </w:rPr>
-        <w:t xml:space="preserve"> </w:t>
-      </w:r>
-      <w:r>
-        <w:rPr>
-          <w:color w:val="FF0000"/>
-        </w:rPr>
-        <w:t>Esses recurs</w:t>
-      </w:r>
-      <w:r>
-        <w:rPr>
-          <w:color w:val="FF0000"/>
-        </w:rPr>
-        <w:t>os serão a base fundamental do Gerenciamento do P</w:t>
-      </w:r>
-      <w:r>
-        <w:rPr>
-          <w:color w:val="FF0000"/>
-        </w:rPr>
-        <w:t xml:space="preserve">rojeto, do </w:t>
-      </w:r>
-      <w:r>
-        <w:rPr>
-          <w:color w:val="FF0000"/>
-        </w:rPr>
-        <w:t>G</w:t>
-      </w:r>
-      <w:r>
-        <w:rPr>
-          <w:color w:val="FF0000"/>
-        </w:rPr>
-        <w:t xml:space="preserve">erenciamento do </w:t>
-      </w:r>
-      <w:r>
-        <w:rPr>
-          <w:color w:val="FF0000"/>
-        </w:rPr>
-        <w:t>E</w:t>
-      </w:r>
-      <w:r>
-        <w:rPr>
-          <w:color w:val="FF0000"/>
-        </w:rPr>
-        <w:t>scopo e da definição do P</w:t>
-      </w:r>
-      <w:r>
-        <w:rPr>
-          <w:color w:val="FF0000"/>
-        </w:rPr>
-        <w:t xml:space="preserve">roduto. Cada recurso será descrito mais detalhadamente no modelo de </w:t>
-      </w:r>
-      <w:r>
-        <w:rPr>
-          <w:color w:val="FF0000"/>
-        </w:rPr>
-        <w:t>Casos de Uso</w:t>
-      </w:r>
-      <w:r>
-        <w:rPr>
-          <w:color w:val="FF0000"/>
-        </w:rPr>
-        <w:t>.</w:t>
-      </w:r>
-    </w:p>
-    <w:p>
-      <w:pPr>
-        <w:rPr>
-          <w:color w:val="FF0000"/>
-        </w:rPr>
-      </w:pPr>
-    </w:p>
-    <w:p>
-      <w:pPr>
-        <w:rPr>
-          <w:color w:val="FF0000"/>
-        </w:rPr>
-      </w:pPr>
-      <w:r>
-        <w:rPr>
-          <w:color w:val="FF0000"/>
-        </w:rPr>
-        <w:t>[</w:t>
-      </w:r>
-      <w:r>
-        <w:rPr>
-          <w:color w:val="FF0000"/>
-        </w:rPr>
-        <w:t>Este item deve</w:t>
-      </w:r>
-      <w:r>
-        <w:rPr>
-          <w:color w:val="FF0000"/>
-        </w:rPr>
-        <w:t xml:space="preserve"> estar coerente com a Declaração de Escopo – Escopo do Produto</w:t>
-      </w:r>
-      <w:r>
-        <w:rPr>
-          <w:color w:val="FF0000"/>
-        </w:rPr>
-        <w:t>]</w:t>
-      </w:r>
-    </w:p>
-    <w:p>
-      <w:pPr>
-        <w:rPr>
-          <w:color w:val="0000FF"/>
-        </w:rPr>
-      </w:pPr>
-    </w:p>
-    <w:p>
-      <w:pPr>
-        <w:pStyle w:val="Heading3"/>
-      </w:pPr>
-      <w:bookmarkStart w:id="199" w:name="_Toc512930919"/>
-      <w:bookmarkStart w:id="200" w:name="_Toc452813602"/>
-      <w:bookmarkStart w:id="201" w:name="_Toc436203408"/>
-      <w:bookmarkStart w:id="202" w:name="_Toc18208278"/>
-      <w:bookmarkStart w:id="203" w:name="_Toc408859334"/>
-      <w:r>
-        <w:t xml:space="preserve">Requisitos </w:t>
-      </w:r>
-      <w:r>
-        <w:t xml:space="preserve">Não Funcionais </w:t>
-      </w:r>
-      <w:r>
-        <w:t>do Produto</w:t>
-      </w:r>
       <w:bookmarkEnd w:id="199"/>
       <w:bookmarkEnd w:id="200"/>
       <w:bookmarkEnd w:id="201"/>
       <w:bookmarkEnd w:id="202"/>
+    </w:p>
+    <w:p>
+      <w:pPr>
+        <w:rPr>
+          <w:color w:val="FF0000"/>
+        </w:rPr>
+      </w:pPr>
+      <w:r>
+        <w:rPr>
+          <w:color w:val="FF0000"/>
+        </w:rPr>
+        <w:t xml:space="preserve">Apresentar </w:t>
+      </w:r>
+      <w:r>
+        <w:rPr>
+          <w:color w:val="FF0000"/>
+        </w:rPr>
+        <w:t xml:space="preserve">uma visão de </w:t>
+      </w:r>
+      <w:r>
+        <w:rPr>
+          <w:color w:val="FF0000"/>
+        </w:rPr>
+        <w:t>nível superior dos recursos do Produto, interfaces com outros A</w:t>
+      </w:r>
+      <w:r>
+        <w:rPr>
+          <w:color w:val="FF0000"/>
+        </w:rPr>
+        <w:t>plicativos e config</w:t>
+      </w:r>
+      <w:r>
+        <w:rPr>
+          <w:color w:val="FF0000"/>
+        </w:rPr>
+        <w:t>urações de S</w:t>
+      </w:r>
+      <w:r>
+        <w:rPr>
+          <w:color w:val="FF0000"/>
+        </w:rPr>
+        <w:t xml:space="preserve">istema. Ela geralmente é constituída </w:t>
+      </w:r>
+      <w:r>
+        <w:rPr>
+          <w:color w:val="FF0000"/>
+        </w:rPr>
+        <w:t xml:space="preserve">de 2 </w:t>
+      </w:r>
+      <w:r>
+        <w:rPr>
+          <w:color w:val="FF0000"/>
+        </w:rPr>
+        <w:t xml:space="preserve">subseções: </w:t>
+      </w:r>
+      <w:r>
+        <w:rPr>
+          <w:color w:val="FF0000"/>
+        </w:rPr>
+        <w:t xml:space="preserve">Perspectiva do </w:t>
+      </w:r>
+      <w:r>
+        <w:rPr>
+          <w:color w:val="FF0000"/>
+        </w:rPr>
+        <w:t>P</w:t>
+      </w:r>
+      <w:r>
+        <w:rPr>
+          <w:color w:val="FF0000"/>
+        </w:rPr>
+        <w:t>roduto</w:t>
+      </w:r>
+      <w:r>
+        <w:rPr>
+          <w:color w:val="FF0000"/>
+        </w:rPr>
+        <w:t xml:space="preserve"> e </w:t>
+      </w:r>
+      <w:r>
+        <w:rPr>
+          <w:color w:val="FF0000"/>
+        </w:rPr>
+        <w:t>Suposi</w:t>
+      </w:r>
+      <w:r>
+        <w:rPr>
+          <w:color w:val="FF0000"/>
+        </w:rPr>
+        <w:t xml:space="preserve">ções e </w:t>
+      </w:r>
+      <w:r>
+        <w:rPr>
+          <w:color w:val="FF0000"/>
+        </w:rPr>
+        <w:t>D</w:t>
+      </w:r>
+      <w:r>
+        <w:rPr>
+          <w:color w:val="FF0000"/>
+        </w:rPr>
+        <w:t>ependências</w:t>
+      </w:r>
+    </w:p>
+    <w:p>
+      <w:pPr>
+        <w:pStyle w:val="Heading4"/>
+        <w:rPr>
+          <w:b/>
+          <w:i w:val="0"/>
+          <w:sz w:val="22"/>
+          <w:szCs w:val="22"/>
+        </w:rPr>
+      </w:pPr>
+      <w:bookmarkStart w:id="203" w:name="_Toc512930916"/>
+      <w:bookmarkStart w:id="204" w:name="_Toc452813591"/>
+      <w:bookmarkStart w:id="205" w:name="_Toc436203388"/>
+      <w:bookmarkStart w:id="206" w:name="_Toc425054391"/>
+      <w:bookmarkStart w:id="207" w:name="_Toc422186484"/>
+      <w:bookmarkStart w:id="208" w:name="_Toc346297778"/>
+      <w:bookmarkStart w:id="209" w:name="_Toc342757867"/>
+      <w:bookmarkStart w:id="210" w:name="_Toc339784266"/>
+      <w:bookmarkStart w:id="211" w:name="_Toc339783677"/>
+      <w:bookmarkStart w:id="212" w:name="_Toc323533353"/>
+      <w:bookmarkStart w:id="213" w:name="_Toc320279476"/>
+      <w:bookmarkStart w:id="214" w:name="_Toc320274603"/>
+      <w:bookmarkStart w:id="215" w:name="_Toc318088998"/>
+      <w:bookmarkStart w:id="216" w:name="_Toc18208275"/>
+      <w:r>
+        <w:rPr>
+          <w:b/>
+          <w:i w:val="0"/>
+          <w:sz w:val="22"/>
+          <w:szCs w:val="22"/>
+        </w:rPr>
+        <w:t>Perspectiva do Produto</w:t>
+      </w:r>
       <w:bookmarkEnd w:id="203"/>
+      <w:bookmarkEnd w:id="204"/>
+      <w:bookmarkEnd w:id="205"/>
+      <w:bookmarkEnd w:id="206"/>
+      <w:bookmarkEnd w:id="207"/>
+      <w:bookmarkEnd w:id="208"/>
+      <w:bookmarkEnd w:id="209"/>
+      <w:bookmarkEnd w:id="210"/>
+      <w:bookmarkEnd w:id="211"/>
+      <w:bookmarkEnd w:id="212"/>
+      <w:bookmarkEnd w:id="213"/>
+      <w:bookmarkEnd w:id="214"/>
+      <w:bookmarkEnd w:id="215"/>
+      <w:bookmarkEnd w:id="216"/>
+    </w:p>
+    <w:p>
+      <w:pPr>
+        <w:rPr>
+          <w:color w:val="FF0000"/>
+        </w:rPr>
+      </w:pPr>
+      <w:r>
+        <w:rPr>
+          <w:color w:val="FF0000"/>
+        </w:rPr>
+        <w:t xml:space="preserve">Apresentar </w:t>
+      </w:r>
+      <w:r>
+        <w:rPr>
+          <w:color w:val="FF0000"/>
+        </w:rPr>
+        <w:t>o P</w:t>
+      </w:r>
+      <w:r>
+        <w:rPr>
+          <w:color w:val="FF0000"/>
+        </w:rPr>
+        <w:t xml:space="preserve">roduto na perspectiva de outros produtos relacionados </w:t>
+      </w:r>
+      <w:r>
+        <w:rPr>
+          <w:color w:val="FF0000"/>
+        </w:rPr>
+        <w:t>e do ambiente do usuário. Se o P</w:t>
+      </w:r>
+      <w:r>
+        <w:rPr>
+          <w:color w:val="FF0000"/>
+        </w:rPr>
+        <w:t xml:space="preserve">roduto for independente e totalmente auto-suficiente, exponha isso aqui. Se o </w:t>
+      </w:r>
+      <w:r>
+        <w:rPr>
+          <w:color w:val="FF0000"/>
+        </w:rPr>
+        <w:t>P</w:t>
+      </w:r>
+      <w:r>
+        <w:rPr>
+          <w:color w:val="FF0000"/>
+        </w:rPr>
+        <w:t xml:space="preserve">roduto for um componente de um sistema maior, esta subseção deverá relacionar como esses sistemas interagem e identificar as interfaces relevantes entre os sistemas. Uma maneira fácil de exibir os </w:t>
+      </w:r>
+      <w:r>
+        <w:rPr>
+          <w:color w:val="FF0000"/>
+        </w:rPr>
+        <w:lastRenderedPageBreak/>
+        <w:t>principais componentes do sistema maior, suas interconexões e interfaces externas é através de um diagrama de bloco.</w:t>
+      </w:r>
+    </w:p>
+    <w:p>
+      <w:pPr>
+        <w:pStyle w:val="Heading4"/>
+        <w:rPr>
+          <w:b/>
+          <w:i w:val="0"/>
+          <w:sz w:val="22"/>
+          <w:szCs w:val="22"/>
+        </w:rPr>
+      </w:pPr>
+      <w:bookmarkStart w:id="217" w:name="_Toc512930917"/>
+      <w:bookmarkStart w:id="218" w:name="_Toc452813593"/>
+      <w:bookmarkStart w:id="219" w:name="_Toc436203390"/>
+      <w:bookmarkStart w:id="220" w:name="_Toc425054394"/>
+      <w:bookmarkStart w:id="221" w:name="_Toc422186487"/>
+      <w:bookmarkStart w:id="222" w:name="_Toc346297780"/>
+      <w:bookmarkStart w:id="223" w:name="_Toc342757869"/>
+      <w:bookmarkStart w:id="224" w:name="_Toc339784278"/>
+      <w:bookmarkStart w:id="225" w:name="_Toc339783689"/>
+      <w:bookmarkStart w:id="226" w:name="_Toc323533379"/>
+      <w:bookmarkStart w:id="227" w:name="_Toc320279510"/>
+      <w:bookmarkStart w:id="228" w:name="_Toc320274637"/>
+      <w:bookmarkStart w:id="229" w:name="_Toc318089002"/>
+      <w:bookmarkStart w:id="230" w:name="_Toc18208276"/>
+      <w:r>
+        <w:rPr>
+          <w:b/>
+          <w:i w:val="0"/>
+          <w:sz w:val="22"/>
+          <w:szCs w:val="22"/>
+        </w:rPr>
+        <w:t>Suposições e Dependências</w:t>
+      </w:r>
+      <w:bookmarkEnd w:id="217"/>
+      <w:bookmarkEnd w:id="218"/>
+      <w:bookmarkEnd w:id="219"/>
+      <w:bookmarkEnd w:id="220"/>
+      <w:bookmarkEnd w:id="221"/>
+      <w:bookmarkEnd w:id="222"/>
+      <w:bookmarkEnd w:id="223"/>
+      <w:bookmarkEnd w:id="224"/>
+      <w:bookmarkEnd w:id="225"/>
+      <w:bookmarkEnd w:id="226"/>
+      <w:bookmarkEnd w:id="227"/>
+      <w:bookmarkEnd w:id="228"/>
+      <w:bookmarkEnd w:id="229"/>
+      <w:bookmarkEnd w:id="230"/>
+    </w:p>
+    <w:p>
+      <w:pPr>
+        <w:rPr>
+          <w:color w:val="FF0000"/>
+        </w:rPr>
+      </w:pPr>
+      <w:r>
+        <w:rPr>
+          <w:color w:val="FF0000"/>
+        </w:rPr>
+        <w:t>Apresentar</w:t>
+      </w:r>
+      <w:r>
+        <w:rPr>
+          <w:color w:val="FF0000"/>
+        </w:rPr>
+        <w:t xml:space="preserve"> as suposições e dependências que você assumiu para especificar seu sistema, e </w:t>
+      </w:r>
+      <w:r>
+        <w:rPr>
+          <w:color w:val="FF0000"/>
+        </w:rPr>
+        <w:t xml:space="preserve">que, se mudadas, alterarão o documento. </w:t>
+      </w:r>
+      <w:r>
+        <w:rPr>
+          <w:color w:val="0000FF"/>
+        </w:rPr>
+        <w:t>Por exemplo, uma suposição poderá estabelecer que um sistema operacional específico estará disponível para o hardware projetado para o produto de software. Se o sistema operacional não estiver disponível, o documento de deverá ser mudado.</w:t>
+      </w:r>
+    </w:p>
+    <w:p>
+      <w:pPr>
+        <w:rPr>
+          <w:color w:val="0000FF"/>
+        </w:rPr>
+      </w:pPr>
+    </w:p>
+    <w:p>
+      <w:pPr>
+        <w:pStyle w:val="Heading3"/>
+      </w:pPr>
+      <w:bookmarkStart w:id="231" w:name="_Toc512930918"/>
+      <w:bookmarkStart w:id="232" w:name="_Toc452813596"/>
+      <w:bookmarkStart w:id="233" w:name="_Toc436203402"/>
+      <w:bookmarkStart w:id="234" w:name="_Toc18208277"/>
+      <w:bookmarkStart w:id="235" w:name="_Toc408859333"/>
+      <w:r>
+        <w:t>Requisitos</w:t>
+      </w:r>
+      <w:r>
+        <w:t xml:space="preserve"> </w:t>
+      </w:r>
+      <w:r>
+        <w:t xml:space="preserve">Funcionais </w:t>
+      </w:r>
+      <w:r>
+        <w:t>do Produto</w:t>
+      </w:r>
+      <w:bookmarkEnd w:id="231"/>
+      <w:bookmarkEnd w:id="232"/>
+      <w:bookmarkEnd w:id="233"/>
+      <w:bookmarkEnd w:id="234"/>
+      <w:bookmarkEnd w:id="235"/>
+    </w:p>
+    <w:p>
+      <w:pPr>
+        <w:rPr>
+          <w:color w:val="FF0000"/>
+        </w:rPr>
+      </w:pPr>
+      <w:r>
+        <w:rPr>
+          <w:color w:val="FF0000"/>
+        </w:rPr>
+        <w:t xml:space="preserve">Relacionar e </w:t>
+      </w:r>
+      <w:r>
+        <w:rPr>
+          <w:color w:val="FF0000"/>
+        </w:rPr>
+        <w:t>descrev</w:t>
+      </w:r>
+      <w:r>
+        <w:rPr>
+          <w:color w:val="FF0000"/>
+        </w:rPr>
+        <w:t xml:space="preserve">er </w:t>
+      </w:r>
+      <w:r>
+        <w:rPr>
+          <w:color w:val="FF0000"/>
+        </w:rPr>
+        <w:t xml:space="preserve">os </w:t>
+      </w:r>
+      <w:r>
+        <w:rPr>
+          <w:color w:val="FF0000"/>
+        </w:rPr>
+        <w:t>requisitos</w:t>
+      </w:r>
+      <w:r>
+        <w:rPr>
+          <w:color w:val="FF0000"/>
+        </w:rPr>
+        <w:t xml:space="preserve"> do </w:t>
+      </w:r>
+      <w:r>
+        <w:rPr>
+          <w:color w:val="FF0000"/>
+        </w:rPr>
+        <w:t>P</w:t>
+      </w:r>
+      <w:r>
+        <w:rPr>
+          <w:color w:val="FF0000"/>
+        </w:rPr>
+        <w:t>roduto. Trata-se dos</w:t>
+      </w:r>
+      <w:r>
+        <w:rPr>
+          <w:color w:val="FF0000"/>
+        </w:rPr>
+        <w:t xml:space="preserve"> recursos de nível superior do S</w:t>
+      </w:r>
+      <w:r>
+        <w:rPr>
+          <w:color w:val="FF0000"/>
+        </w:rPr>
+        <w:t xml:space="preserve">istema que são necessários para propiciar benefícios aos usuários. Cada recurso é um serviço desejado externamente que normalmente exige uma série de entradas para alcançar os resultados desejados. </w:t>
+      </w:r>
+      <w:r>
+        <w:rPr>
+          <w:color w:val="0000FF"/>
+        </w:rPr>
+        <w:t>Por exemplo, um dos recursos de um sistema de rastreamento de problemas poderá ser a capacidade de fornecer relatórios de tendên</w:t>
+      </w:r>
+      <w:r>
+        <w:rPr>
+          <w:color w:val="0000FF"/>
+        </w:rPr>
+        <w:t>cias.</w:t>
+      </w:r>
+      <w:r>
+        <w:rPr>
+          <w:color w:val="FF0000"/>
+        </w:rPr>
+        <w:t xml:space="preserve"> À medida que o modelo de C</w:t>
+      </w:r>
+      <w:r>
+        <w:rPr>
+          <w:color w:val="FF0000"/>
+        </w:rPr>
+        <w:t xml:space="preserve">asos de </w:t>
+      </w:r>
+      <w:r>
+        <w:rPr>
+          <w:color w:val="FF0000"/>
+        </w:rPr>
+        <w:t>U</w:t>
+      </w:r>
+      <w:r>
+        <w:rPr>
+          <w:color w:val="FF0000"/>
+        </w:rPr>
+        <w:t xml:space="preserve">so for desenvolvido, atualize a descrição para fazer referência aos </w:t>
+      </w:r>
+      <w:r>
+        <w:rPr>
+          <w:color w:val="FF0000"/>
+        </w:rPr>
+        <w:t>Casos de Uso</w:t>
+      </w:r>
+      <w:r>
+        <w:rPr>
+          <w:color w:val="FF0000"/>
+        </w:rPr>
+        <w:t>.</w:t>
+      </w:r>
+      <w:r>
+        <w:rPr>
+          <w:color w:val="FF0000"/>
+        </w:rPr>
+        <w:t xml:space="preserve"> </w:t>
+      </w:r>
+      <w:r>
+        <w:rPr>
+          <w:color w:val="FF0000"/>
+        </w:rPr>
+        <w:t>Como este documento</w:t>
+      </w:r>
+      <w:r>
+        <w:rPr>
+          <w:color w:val="FF0000"/>
+        </w:rPr>
+        <w:t xml:space="preserve"> é revisado por muitas pessoas envolvidas, o nível de detalhes deve ser geral o suficiente para que todos entendam. No entanto, devem estar disponíveis detalhes suficiente</w:t>
+      </w:r>
+      <w:r>
+        <w:rPr>
+          <w:color w:val="FF0000"/>
+        </w:rPr>
+        <w:t>s para fornecer à E</w:t>
+      </w:r>
+      <w:r>
+        <w:rPr>
+          <w:color w:val="FF0000"/>
+        </w:rPr>
+        <w:t xml:space="preserve">quipe as informações necessárias para criar um modelo de </w:t>
+      </w:r>
+      <w:r>
+        <w:rPr>
+          <w:color w:val="FF0000"/>
+        </w:rPr>
+        <w:t>C</w:t>
+      </w:r>
+      <w:r>
+        <w:rPr>
+          <w:color w:val="FF0000"/>
+        </w:rPr>
+        <w:t xml:space="preserve">asos de </w:t>
+      </w:r>
+      <w:r>
+        <w:rPr>
+          <w:color w:val="FF0000"/>
+        </w:rPr>
+        <w:t>U</w:t>
+      </w:r>
+      <w:r>
+        <w:rPr>
+          <w:color w:val="FF0000"/>
+        </w:rPr>
+        <w:t>so.</w:t>
+      </w:r>
+      <w:r>
+        <w:rPr>
+          <w:color w:val="FF0000"/>
+        </w:rPr>
+        <w:t xml:space="preserve"> </w:t>
+      </w:r>
+      <w:r>
+        <w:rPr>
+          <w:color w:val="FF0000"/>
+        </w:rPr>
+        <w:t>Esses recurs</w:t>
+      </w:r>
+      <w:r>
+        <w:rPr>
+          <w:color w:val="FF0000"/>
+        </w:rPr>
+        <w:t>os serão a base fundamental do Gerenciamento do P</w:t>
+      </w:r>
+      <w:r>
+        <w:rPr>
+          <w:color w:val="FF0000"/>
+        </w:rPr>
+        <w:t xml:space="preserve">rojeto, do </w:t>
+      </w:r>
+      <w:r>
+        <w:rPr>
+          <w:color w:val="FF0000"/>
+        </w:rPr>
+        <w:t>G</w:t>
+      </w:r>
+      <w:r>
+        <w:rPr>
+          <w:color w:val="FF0000"/>
+        </w:rPr>
+        <w:t xml:space="preserve">erenciamento do </w:t>
+      </w:r>
+      <w:r>
+        <w:rPr>
+          <w:color w:val="FF0000"/>
+        </w:rPr>
+        <w:t>E</w:t>
+      </w:r>
+      <w:r>
+        <w:rPr>
+          <w:color w:val="FF0000"/>
+        </w:rPr>
+        <w:t>scopo e da definição do P</w:t>
+      </w:r>
+      <w:r>
+        <w:rPr>
+          <w:color w:val="FF0000"/>
+        </w:rPr>
+        <w:t xml:space="preserve">roduto. Cada recurso será descrito mais detalhadamente no modelo de </w:t>
+      </w:r>
+      <w:r>
+        <w:rPr>
+          <w:color w:val="FF0000"/>
+        </w:rPr>
+        <w:t>Casos de Uso</w:t>
+      </w:r>
+      <w:r>
+        <w:rPr>
+          <w:color w:val="FF0000"/>
+        </w:rPr>
+        <w:t>.</w:t>
+      </w:r>
+    </w:p>
+    <w:p>
+      <w:pPr>
+        <w:rPr>
+          <w:color w:val="FF0000"/>
+        </w:rPr>
+      </w:pPr>
+    </w:p>
+    <w:p>
+      <w:pPr>
+        <w:rPr>
+          <w:color w:val="FF0000"/>
+        </w:rPr>
+      </w:pPr>
+      <w:r>
+        <w:rPr>
+          <w:color w:val="FF0000"/>
+        </w:rPr>
+        <w:t>[</w:t>
+      </w:r>
+      <w:r>
+        <w:rPr>
+          <w:color w:val="FF0000"/>
+        </w:rPr>
+        <w:t>Este item deve</w:t>
+      </w:r>
+      <w:r>
+        <w:rPr>
+          <w:color w:val="FF0000"/>
+        </w:rPr>
+        <w:t xml:space="preserve"> estar coerente com a Declaração de Escopo – Escopo do Produto</w:t>
+      </w:r>
+      <w:r>
+        <w:rPr>
+          <w:color w:val="FF0000"/>
+        </w:rPr>
+        <w:t>]</w:t>
+      </w:r>
+    </w:p>
+    <w:p>
+      <w:pPr>
+        <w:rPr>
+          <w:color w:val="0000FF"/>
+        </w:rPr>
+      </w:pPr>
+    </w:p>
+    <w:p>
+      <w:pPr>
+        <w:pStyle w:val="Heading3"/>
+      </w:pPr>
+      <w:bookmarkStart w:id="236" w:name="_Toc512930919"/>
+      <w:bookmarkStart w:id="237" w:name="_Toc452813602"/>
+      <w:bookmarkStart w:id="238" w:name="_Toc436203408"/>
+      <w:bookmarkStart w:id="239" w:name="_Toc18208278"/>
+      <w:bookmarkStart w:id="240" w:name="_Toc408859334"/>
+      <w:r>
+        <w:t xml:space="preserve">Requisitos </w:t>
+      </w:r>
+      <w:r>
+        <w:t xml:space="preserve">Não Funcionais </w:t>
+      </w:r>
+      <w:r>
+        <w:t>do Produto</w:t>
+      </w:r>
+      <w:bookmarkEnd w:id="236"/>
+      <w:bookmarkEnd w:id="237"/>
+      <w:bookmarkEnd w:id="238"/>
+      <w:bookmarkEnd w:id="239"/>
+      <w:bookmarkEnd w:id="240"/>
     </w:p>
     <w:p>
       <w:pPr>
@@ -15314,8 +15422,8 @@
         </w:rPr>
         <w:t xml:space="preserve"> </w:t>
       </w:r>
-      <w:bookmarkStart w:id="204" w:name="_Toc452813607"/>
-      <w:bookmarkStart w:id="205" w:name="_Toc436203413"/>
+      <w:bookmarkStart w:id="241" w:name="_Toc452813607"/>
+      <w:bookmarkStart w:id="242" w:name="_Toc436203413"/>
       <w:r>
         <w:rPr>
           <w:color w:val="FF0000"/>
@@ -15385,8 +15493,8 @@
         <w:lastRenderedPageBreak/>
         <w:t>requisitos de documentação específicos, incluindo requisitos de manuais do usuário, Ajuda on-line, instalação, rotulação e de embalagem.</w:t>
       </w:r>
-      <w:bookmarkEnd w:id="204"/>
-      <w:bookmarkEnd w:id="205"/>
+      <w:bookmarkEnd w:id="241"/>
+      <w:bookmarkEnd w:id="242"/>
     </w:p>
     <w:p>
       <w:pPr>
@@ -15399,11 +15507,11 @@
       <w:pPr>
         <w:pStyle w:val="Heading3"/>
       </w:pPr>
-      <w:bookmarkStart w:id="206" w:name="_Toc408859335"/>
+      <w:bookmarkStart w:id="243" w:name="_Toc408859335"/>
       <w:r>
         <w:t>Diagrama de Casos de Uso</w:t>
       </w:r>
-      <w:bookmarkEnd w:id="206"/>
+      <w:bookmarkEnd w:id="243"/>
     </w:p>
     <w:p>
       <w:pPr>
@@ -15509,7 +15617,7 @@
       <w:pPr>
         <w:pStyle w:val="Caption"/>
       </w:pPr>
-      <w:bookmarkStart w:id="207" w:name="_Toc408859272"/>
+      <w:bookmarkStart w:id="244" w:name="_Toc408859272"/>
       <w:r>
         <w:t xml:space="preserve">Figura </w:t>
       </w:r>
@@ -15552,19 +15660,19 @@
       <w:r>
         <w:t>so (adaptado de RUP, 2008)</w:t>
       </w:r>
-      <w:bookmarkEnd w:id="207"/>
+      <w:bookmarkEnd w:id="244"/>
     </w:p>
     <w:p/>
     <w:p>
       <w:pPr>
         <w:pStyle w:val="Heading3"/>
       </w:pPr>
-      <w:bookmarkStart w:id="208" w:name="_Toc408859336"/>
+      <w:bookmarkStart w:id="245" w:name="_Toc408859336"/>
       <w:r>
         <w:lastRenderedPageBreak/>
         <w:t>Descrição dos Atores</w:t>
       </w:r>
-      <w:bookmarkEnd w:id="208"/>
+      <w:bookmarkEnd w:id="245"/>
     </w:p>
     <w:p>
       <w:pPr>
@@ -15595,7 +15703,7 @@
       <w:pPr>
         <w:pStyle w:val="Caption"/>
       </w:pPr>
-      <w:bookmarkStart w:id="209" w:name="_Toc408859288"/>
+      <w:bookmarkStart w:id="246" w:name="_Toc408859288"/>
       <w:r>
         <w:t xml:space="preserve">Tabela </w:t>
       </w:r>
@@ -15641,7 +15749,7 @@
       <w:r>
         <w:t>istema</w:t>
       </w:r>
-      <w:bookmarkEnd w:id="209"/>
+      <w:bookmarkEnd w:id="246"/>
     </w:p>
     <w:tbl>
       <w:tblPr>
@@ -15830,7 +15938,7 @@
       <w:pPr>
         <w:pStyle w:val="Heading3"/>
       </w:pPr>
-      <w:bookmarkStart w:id="210" w:name="_Toc408859337"/>
+      <w:bookmarkStart w:id="247" w:name="_Toc408859337"/>
       <w:r>
         <w:t xml:space="preserve">Descrição dos </w:t>
       </w:r>
@@ -15840,7 +15948,7 @@
       <w:r>
         <w:t>so</w:t>
       </w:r>
-      <w:bookmarkEnd w:id="210"/>
+      <w:bookmarkEnd w:id="247"/>
     </w:p>
     <w:p>
       <w:pPr>
@@ -15877,7 +15985,7 @@
       <w:pPr>
         <w:pStyle w:val="Caption"/>
       </w:pPr>
-      <w:bookmarkStart w:id="211" w:name="_Toc408859289"/>
+      <w:bookmarkStart w:id="248" w:name="_Toc408859289"/>
       <w:r>
         <w:t xml:space="preserve">Tabela </w:t>
       </w:r>
@@ -15926,7 +16034,7 @@
       <w:r>
         <w:t>so</w:t>
       </w:r>
-      <w:bookmarkEnd w:id="211"/>
+      <w:bookmarkEnd w:id="248"/>
     </w:p>
     <w:tbl>
       <w:tblPr>
@@ -16397,7 +16505,7 @@
       <w:pPr>
         <w:pStyle w:val="Heading3"/>
       </w:pPr>
-      <w:bookmarkStart w:id="212" w:name="_Toc408859338"/>
+      <w:bookmarkStart w:id="249" w:name="_Toc408859338"/>
       <w:r>
         <w:t>Delimita</w:t>
       </w:r>
@@ -16407,7 +16515,7 @@
       <w:r>
         <w:t>o Escopo do Sistema</w:t>
       </w:r>
-      <w:bookmarkEnd w:id="212"/>
+      <w:bookmarkEnd w:id="249"/>
     </w:p>
     <w:p>
       <w:pPr>
@@ -16492,7 +16600,7 @@
       <w:pPr>
         <w:pStyle w:val="Caption"/>
       </w:pPr>
-      <w:bookmarkStart w:id="213" w:name="_Toc408859290"/>
+      <w:bookmarkStart w:id="250" w:name="_Toc408859290"/>
       <w:r>
         <w:t xml:space="preserve">Tabela </w:t>
       </w:r>
@@ -16526,7 +16634,7 @@
       <w:r>
         <w:t>Escopo do Sistema</w:t>
       </w:r>
-      <w:bookmarkEnd w:id="213"/>
+      <w:bookmarkEnd w:id="250"/>
     </w:p>
     <w:tbl>
       <w:tblPr>
@@ -16682,7 +16790,7 @@
       <w:pPr>
         <w:pStyle w:val="Heading3"/>
       </w:pPr>
-      <w:bookmarkStart w:id="214" w:name="_Toc408859339"/>
+      <w:bookmarkStart w:id="251" w:name="_Toc408859339"/>
       <w:r>
         <w:t xml:space="preserve">Análise dos </w:t>
       </w:r>
@@ -16698,7 +16806,7 @@
       <w:r>
         <w:t xml:space="preserve"> Modelo Conceitual dos Dados</w:t>
       </w:r>
-      <w:bookmarkEnd w:id="214"/>
+      <w:bookmarkEnd w:id="251"/>
     </w:p>
     <w:p>
       <w:pPr>
@@ -16829,7 +16937,7 @@
       <w:pPr>
         <w:pStyle w:val="Caption"/>
       </w:pPr>
-      <w:bookmarkStart w:id="215" w:name="_Toc408859273"/>
+      <w:bookmarkStart w:id="252" w:name="_Toc408859273"/>
       <w:r>
         <w:t xml:space="preserve">Figura </w:t>
       </w:r>
@@ -16857,18 +16965,18 @@
       <w:r>
         <w:t xml:space="preserve"> - Diagrama Entidade Relacionamento gerado pela ferramenta brModelo v. 2.0</w:t>
       </w:r>
-      <w:bookmarkEnd w:id="215"/>
+      <w:bookmarkEnd w:id="252"/>
     </w:p>
     <w:p/>
     <w:p>
       <w:pPr>
         <w:pStyle w:val="Heading3"/>
       </w:pPr>
-      <w:bookmarkStart w:id="216" w:name="_Toc408859340"/>
+      <w:bookmarkStart w:id="253" w:name="_Toc408859340"/>
       <w:r>
         <w:t>Diagrama de Classes</w:t>
       </w:r>
-      <w:bookmarkEnd w:id="216"/>
+      <w:bookmarkEnd w:id="253"/>
     </w:p>
     <w:p>
       <w:pPr>
@@ -16912,11 +17020,11 @@
       <w:pPr>
         <w:pStyle w:val="Heading3"/>
       </w:pPr>
-      <w:bookmarkStart w:id="217" w:name="_Toc408859341"/>
+      <w:bookmarkStart w:id="254" w:name="_Toc408859341"/>
       <w:r>
         <w:t>Protótipo das Telas - Baixa Fidelidade</w:t>
       </w:r>
-      <w:bookmarkEnd w:id="217"/>
+      <w:bookmarkEnd w:id="254"/>
     </w:p>
     <w:p>
       <w:pPr>
@@ -16969,7 +17077,7 @@
           <w:lang w:val="fr-FR"/>
         </w:rPr>
       </w:pPr>
-      <w:bookmarkStart w:id="218" w:name="_Toc408859342"/>
+      <w:bookmarkStart w:id="255" w:name="_Toc408859342"/>
       <w:r>
         <w:rPr>
           <w:lang w:val="fr-FR"/>
@@ -16983,7 +17091,7 @@
         </w:rPr>
         <w:t>DESIGN</w:t>
       </w:r>
-      <w:bookmarkEnd w:id="218"/>
+      <w:bookmarkEnd w:id="255"/>
     </w:p>
     <w:p>
       <w:pPr>
@@ -17020,12 +17128,12 @@
       <w:pPr>
         <w:pStyle w:val="Heading3"/>
       </w:pPr>
-      <w:bookmarkStart w:id="219" w:name="_Toc408859343"/>
+      <w:bookmarkStart w:id="256" w:name="_Toc408859343"/>
       <w:r>
         <w:lastRenderedPageBreak/>
         <w:t>Arquitetura do Sistema</w:t>
       </w:r>
-      <w:bookmarkEnd w:id="219"/>
+      <w:bookmarkEnd w:id="256"/>
     </w:p>
     <w:p>
       <w:pPr>
@@ -17181,9 +17289,9 @@
           <w:color w:val="0000FF"/>
         </w:rPr>
       </w:pPr>
-      <w:bookmarkStart w:id="220" w:name="_Toc325805957"/>
-      <w:bookmarkStart w:id="221" w:name="_Toc325900117"/>
-      <w:bookmarkStart w:id="222" w:name="_Toc325902241"/>
+      <w:bookmarkStart w:id="257" w:name="_Toc325805957"/>
+      <w:bookmarkStart w:id="258" w:name="_Toc325900117"/>
+      <w:bookmarkStart w:id="259" w:name="_Toc325902241"/>
       <w:r>
         <w:rPr>
           <w:color w:val="0000FF"/>
@@ -17267,15 +17375,15 @@
           </wp:inline>
         </w:drawing>
       </w:r>
-      <w:bookmarkEnd w:id="220"/>
-      <w:bookmarkEnd w:id="221"/>
-      <w:bookmarkEnd w:id="222"/>
+      <w:bookmarkEnd w:id="257"/>
+      <w:bookmarkEnd w:id="258"/>
+      <w:bookmarkEnd w:id="259"/>
     </w:p>
     <w:p>
       <w:pPr>
         <w:pStyle w:val="Caption"/>
       </w:pPr>
-      <w:bookmarkStart w:id="223" w:name="_Toc408859274"/>
+      <w:bookmarkStart w:id="260" w:name="_Toc408859274"/>
       <w:r>
         <w:t xml:space="preserve">Figura </w:t>
       </w:r>
@@ -17312,14 +17420,14 @@
       <w:r>
         <w:t>Arquitetura do Sistema</w:t>
       </w:r>
-      <w:bookmarkEnd w:id="223"/>
+      <w:bookmarkEnd w:id="260"/>
     </w:p>
     <w:p/>
     <w:p>
       <w:pPr>
         <w:pStyle w:val="Heading3"/>
       </w:pPr>
-      <w:bookmarkStart w:id="224" w:name="_Toc408859344"/>
+      <w:bookmarkStart w:id="261" w:name="_Toc408859344"/>
       <w:r>
         <w:lastRenderedPageBreak/>
         <w:t>Tecnologias utilizadas</w:t>
@@ -17327,7 +17435,7 @@
       <w:r>
         <w:t xml:space="preserve"> do Sistema</w:t>
       </w:r>
-      <w:bookmarkEnd w:id="224"/>
+      <w:bookmarkEnd w:id="261"/>
     </w:p>
     <w:p>
       <w:pPr>
@@ -17493,7 +17601,7 @@
       <w:pPr>
         <w:pStyle w:val="Heading3"/>
       </w:pPr>
-      <w:bookmarkStart w:id="225" w:name="_Toc408859345"/>
+      <w:bookmarkStart w:id="262" w:name="_Toc408859345"/>
       <w:r>
         <w:t>Protótipo das T</w:t>
       </w:r>
@@ -17509,7 +17617,7 @@
       <w:r>
         <w:t xml:space="preserve"> Alta Fidelidade</w:t>
       </w:r>
-      <w:bookmarkEnd w:id="225"/>
+      <w:bookmarkEnd w:id="262"/>
     </w:p>
     <w:p>
       <w:pPr>
@@ -17553,14 +17661,14 @@
       <w:pPr>
         <w:pStyle w:val="Heading3"/>
       </w:pPr>
-      <w:bookmarkStart w:id="226" w:name="_Toc408859346"/>
+      <w:bookmarkStart w:id="263" w:name="_Toc408859346"/>
       <w:r>
         <w:t xml:space="preserve">Diagrama de </w:t>
       </w:r>
       <w:r>
         <w:t>Sequencia</w:t>
       </w:r>
-      <w:bookmarkEnd w:id="226"/>
+      <w:bookmarkEnd w:id="263"/>
     </w:p>
     <w:p>
       <w:pPr>
@@ -17610,11 +17718,11 @@
       <w:pPr>
         <w:pStyle w:val="Heading3"/>
       </w:pPr>
-      <w:bookmarkStart w:id="227" w:name="_Toc408859347"/>
+      <w:bookmarkStart w:id="264" w:name="_Toc408859347"/>
       <w:r>
         <w:t>Diagrama de Componentes</w:t>
       </w:r>
-      <w:bookmarkEnd w:id="227"/>
+      <w:bookmarkEnd w:id="264"/>
     </w:p>
     <w:p>
       <w:pPr>
@@ -17652,12 +17760,12 @@
       <w:pPr>
         <w:pStyle w:val="Heading3"/>
       </w:pPr>
-      <w:bookmarkStart w:id="228" w:name="_Toc408859348"/>
+      <w:bookmarkStart w:id="265" w:name="_Toc408859348"/>
       <w:r>
         <w:lastRenderedPageBreak/>
         <w:t>Diagrama de Atividades</w:t>
       </w:r>
-      <w:bookmarkEnd w:id="228"/>
+      <w:bookmarkEnd w:id="265"/>
     </w:p>
     <w:p>
       <w:pPr>
@@ -17701,11 +17809,11 @@
       <w:pPr>
         <w:pStyle w:val="Heading3"/>
       </w:pPr>
-      <w:bookmarkStart w:id="229" w:name="_Toc408859349"/>
+      <w:bookmarkStart w:id="266" w:name="_Toc408859349"/>
       <w:r>
         <w:t>Projeto do Banco de Dados</w:t>
       </w:r>
-      <w:bookmarkEnd w:id="229"/>
+      <w:bookmarkEnd w:id="266"/>
     </w:p>
     <w:p>
       <w:pPr>
@@ -17894,7 +18002,7 @@
       <w:pPr>
         <w:pStyle w:val="Caption"/>
       </w:pPr>
-      <w:bookmarkStart w:id="230" w:name="_Toc408859275"/>
+      <w:bookmarkStart w:id="267" w:name="_Toc408859275"/>
       <w:r>
         <w:t xml:space="preserve">Figura </w:t>
       </w:r>
@@ -17925,7 +18033,7 @@
       <w:r>
         <w:t xml:space="preserve"> de Banco de Dados</w:t>
       </w:r>
-      <w:bookmarkEnd w:id="230"/>
+      <w:bookmarkEnd w:id="267"/>
     </w:p>
     <w:p/>
     <w:p>
@@ -18097,7 +18205,7 @@
         <w:pStyle w:val="Caption"/>
         <w:keepNext/>
       </w:pPr>
-      <w:bookmarkStart w:id="231" w:name="_Toc408859291"/>
+      <w:bookmarkStart w:id="268" w:name="_Toc408859291"/>
       <w:r>
         <w:t xml:space="preserve">Tabela </w:t>
       </w:r>
@@ -18131,7 +18239,7 @@
         </w:rPr>
         <w:t>para descrição das Tabelas do Banco de Dados</w:t>
       </w:r>
-      <w:bookmarkEnd w:id="231"/>
+      <w:bookmarkEnd w:id="268"/>
     </w:p>
     <w:tbl>
       <w:tblPr>
@@ -19511,14 +19619,14 @@
           <w:lang w:val="fr-FR"/>
         </w:rPr>
       </w:pPr>
-      <w:bookmarkStart w:id="232" w:name="_Toc408859350"/>
+      <w:bookmarkStart w:id="269" w:name="_Toc408859350"/>
       <w:r>
         <w:rPr>
           <w:lang w:val="fr-FR"/>
         </w:rPr>
         <w:t>Produtos da Etapa de CODIFICAÇÃO E TESTES</w:t>
       </w:r>
-      <w:bookmarkEnd w:id="232"/>
+      <w:bookmarkEnd w:id="269"/>
     </w:p>
     <w:p>
       <w:pPr>
@@ -19556,12 +19664,12 @@
       <w:pPr>
         <w:pStyle w:val="Heading3"/>
       </w:pPr>
-      <w:bookmarkStart w:id="233" w:name="_Toc408859351"/>
+      <w:bookmarkStart w:id="270" w:name="_Toc408859351"/>
       <w:r>
         <w:lastRenderedPageBreak/>
         <w:t>Relação dos Artefatos ou Componentes de Software</w:t>
       </w:r>
-      <w:bookmarkEnd w:id="233"/>
+      <w:bookmarkEnd w:id="270"/>
     </w:p>
     <w:p>
       <w:pPr>
@@ -19642,7 +19750,7 @@
       <w:pPr>
         <w:pStyle w:val="Heading3"/>
       </w:pPr>
-      <w:bookmarkStart w:id="234" w:name="_Toc408859352"/>
+      <w:bookmarkStart w:id="271" w:name="_Toc408859352"/>
       <w:r>
         <w:t xml:space="preserve">Planejamento e Execução </w:t>
       </w:r>
@@ -19652,7 +19760,7 @@
       <w:r>
         <w:t>Testes Unitários</w:t>
       </w:r>
-      <w:bookmarkEnd w:id="234"/>
+      <w:bookmarkEnd w:id="271"/>
     </w:p>
     <w:p>
       <w:pPr>
@@ -19672,7 +19780,7 @@
         <w:pStyle w:val="Caption"/>
         <w:keepNext/>
       </w:pPr>
-      <w:bookmarkStart w:id="235" w:name="_Toc408859292"/>
+      <w:bookmarkStart w:id="272" w:name="_Toc408859292"/>
       <w:r>
         <w:t xml:space="preserve">Tabela </w:t>
       </w:r>
@@ -19703,7 +19811,7 @@
       <w:r>
         <w:t>Modelo para Planejamento e Execução dos Testes Unitários</w:t>
       </w:r>
-      <w:bookmarkEnd w:id="235"/>
+      <w:bookmarkEnd w:id="272"/>
     </w:p>
     <w:tbl>
       <w:tblPr>
@@ -23438,7 +23546,7 @@
           <w:lang w:val="fr-FR"/>
         </w:rPr>
       </w:pPr>
-      <w:bookmarkStart w:id="236" w:name="_Toc408859353"/>
+      <w:bookmarkStart w:id="273" w:name="_Toc408859353"/>
       <w:r>
         <w:rPr>
           <w:lang w:val="fr-FR"/>
@@ -23446,7 +23554,7 @@
         <w:lastRenderedPageBreak/>
         <w:t>Produtos da Etapa de TESTES INTEGRADOS</w:t>
       </w:r>
-      <w:bookmarkEnd w:id="236"/>
+      <w:bookmarkEnd w:id="273"/>
     </w:p>
     <w:p>
       <w:pPr>
@@ -23478,7 +23586,7 @@
       <w:pPr>
         <w:pStyle w:val="Heading3"/>
       </w:pPr>
-      <w:bookmarkStart w:id="237" w:name="_Toc408859354"/>
+      <w:bookmarkStart w:id="274" w:name="_Toc408859354"/>
       <w:r>
         <w:t>Relação da</w:t>
       </w:r>
@@ -23488,7 +23596,7 @@
       <w:r>
         <w:t>Integrações e Interfaces com outros Sistemas e Aplicativos</w:t>
       </w:r>
-      <w:bookmarkEnd w:id="237"/>
+      <w:bookmarkEnd w:id="274"/>
     </w:p>
     <w:p>
       <w:pPr>
@@ -23532,7 +23640,7 @@
       <w:pPr>
         <w:pStyle w:val="Heading3"/>
       </w:pPr>
-      <w:bookmarkStart w:id="238" w:name="_Toc408859355"/>
+      <w:bookmarkStart w:id="275" w:name="_Toc408859355"/>
       <w:r>
         <w:t xml:space="preserve">Planejamento e Execução </w:t>
       </w:r>
@@ -23545,7 +23653,7 @@
       <w:r>
         <w:t>Integrados</w:t>
       </w:r>
-      <w:bookmarkEnd w:id="238"/>
+      <w:bookmarkEnd w:id="275"/>
     </w:p>
     <w:p>
       <w:pPr>
@@ -23656,7 +23764,7 @@
       <w:pPr>
         <w:pStyle w:val="Caption"/>
       </w:pPr>
-      <w:bookmarkStart w:id="239" w:name="_Toc408859293"/>
+      <w:bookmarkStart w:id="276" w:name="_Toc408859293"/>
       <w:r>
         <w:t xml:space="preserve">Tabela </w:t>
       </w:r>
@@ -23684,7 +23792,7 @@
       <w:r>
         <w:t xml:space="preserve"> - Modelo para Planejamento e Execução dos Testes Integrados</w:t>
       </w:r>
-      <w:bookmarkEnd w:id="239"/>
+      <w:bookmarkEnd w:id="276"/>
     </w:p>
     <w:tbl>
       <w:tblPr>
@@ -25184,7 +25292,7 @@
           <w:sz w:val="28"/>
         </w:rPr>
       </w:pPr>
-      <w:bookmarkStart w:id="240" w:name="_Toc408859356"/>
+      <w:bookmarkStart w:id="277" w:name="_Toc408859356"/>
       <w:r>
         <w:rPr>
           <w:sz w:val="28"/>
@@ -25198,7 +25306,7 @@
         </w:rPr>
         <w:t>mplantação</w:t>
       </w:r>
-      <w:bookmarkEnd w:id="240"/>
+      <w:bookmarkEnd w:id="277"/>
     </w:p>
     <w:p>
       <w:pPr>
@@ -25294,9 +25402,9 @@
           <w:sz w:val="28"/>
         </w:rPr>
       </w:pPr>
-      <w:bookmarkStart w:id="241" w:name="_Toc269327113"/>
-      <w:bookmarkStart w:id="242" w:name="_Toc269327236"/>
-      <w:bookmarkStart w:id="243" w:name="_Toc408859357"/>
+      <w:bookmarkStart w:id="278" w:name="_Toc269327113"/>
+      <w:bookmarkStart w:id="279" w:name="_Toc269327236"/>
+      <w:bookmarkStart w:id="280" w:name="_Toc408859357"/>
       <w:r>
         <w:rPr>
           <w:sz w:val="28"/>
@@ -25304,15 +25412,15 @@
         <w:lastRenderedPageBreak/>
         <w:t>C</w:t>
       </w:r>
-      <w:bookmarkEnd w:id="241"/>
-      <w:bookmarkEnd w:id="242"/>
+      <w:bookmarkEnd w:id="278"/>
+      <w:bookmarkEnd w:id="279"/>
       <w:r>
         <w:rPr>
           <w:sz w:val="28"/>
         </w:rPr>
         <w:t>onclusão</w:t>
       </w:r>
-      <w:bookmarkEnd w:id="243"/>
+      <w:bookmarkEnd w:id="280"/>
     </w:p>
     <w:p>
       <w:pPr>
@@ -25494,7 +25602,7 @@
           <w:sz w:val="28"/>
         </w:rPr>
       </w:pPr>
-      <w:bookmarkStart w:id="244" w:name="_Toc408859358"/>
+      <w:bookmarkStart w:id="281" w:name="_Toc408859358"/>
       <w:r>
         <w:rPr>
           <w:sz w:val="28"/>
@@ -25502,7 +25610,7 @@
         <w:lastRenderedPageBreak/>
         <w:t>Bibliografia</w:t>
       </w:r>
-      <w:bookmarkEnd w:id="244"/>
+      <w:bookmarkEnd w:id="281"/>
     </w:p>
     <w:p>
       <w:pPr>
@@ -25703,7 +25811,7 @@
           <w:sz w:val="28"/>
         </w:rPr>
       </w:pPr>
-      <w:bookmarkStart w:id="245" w:name="_Toc408859359"/>
+      <w:bookmarkStart w:id="282" w:name="_Toc408859359"/>
       <w:r>
         <w:rPr>
           <w:sz w:val="28"/>
@@ -25744,7 +25852,7 @@
         </w:rPr>
         <w:t>Nome</w:t>
       </w:r>
-      <w:bookmarkEnd w:id="245"/>
+      <w:bookmarkEnd w:id="282"/>
     </w:p>
     <w:p>
       <w:pPr>
@@ -26265,7 +26373,7 @@
           <w:sz w:val="28"/>
         </w:rPr>
       </w:pPr>
-      <w:bookmarkStart w:id="246" w:name="_Toc408859360"/>
+      <w:bookmarkStart w:id="283" w:name="_Toc408859360"/>
       <w:r>
         <w:rPr>
           <w:sz w:val="28"/>
@@ -26300,7 +26408,7 @@
         </w:rPr>
         <w:t>Nome</w:t>
       </w:r>
-      <w:bookmarkEnd w:id="246"/>
+      <w:bookmarkEnd w:id="283"/>
     </w:p>
     <w:p>
       <w:pPr>
@@ -26758,7 +26866,7 @@
           <w:sz w:val="28"/>
         </w:rPr>
       </w:pPr>
-      <w:bookmarkStart w:id="247" w:name="_Toc408859361"/>
+      <w:bookmarkStart w:id="284" w:name="_Toc408859361"/>
       <w:r>
         <w:rPr>
           <w:sz w:val="28"/>
@@ -26780,7 +26888,7 @@
         </w:rPr>
         <w:t xml:space="preserve"> - Nome</w:t>
       </w:r>
-      <w:bookmarkEnd w:id="247"/>
+      <w:bookmarkEnd w:id="284"/>
     </w:p>
     <w:p>
       <w:pPr>
@@ -27215,7 +27323,7 @@
           <w:sz w:val="28"/>
         </w:rPr>
       </w:pPr>
-      <w:bookmarkStart w:id="248" w:name="_Toc408859362"/>
+      <w:bookmarkStart w:id="285" w:name="_Toc408859362"/>
       <w:r>
         <w:rPr>
           <w:sz w:val="28"/>
@@ -27237,7 +27345,7 @@
         </w:rPr>
         <w:t xml:space="preserve"> - Nome</w:t>
       </w:r>
-      <w:bookmarkEnd w:id="248"/>
+      <w:bookmarkEnd w:id="285"/>
     </w:p>
     <w:p>
       <w:pPr>
@@ -27866,7 +27974,6 @@
         <w:docPartUnique/>
       </w:docPartObj>
     </w:sdtPr>
-    <w:sdtEndPr/>
     <w:sdtContent>
       <w:p>
         <w:pPr>
@@ -27886,7 +27993,7 @@
           <w:rPr>
             <w:noProof/>
           </w:rPr>
-          <w:t>28</w:t>
+          <w:t>26</w:t>
         </w:r>
         <w:r>
           <w:fldChar w:fldCharType="end"/>
@@ -27917,7 +28024,6 @@
         <w:docPartUnique/>
       </w:docPartObj>
     </w:sdtPr>
-    <w:sdtEndPr/>
     <w:sdtContent>
       <w:p>
         <w:pPr>
@@ -30826,7 +30932,7 @@
 </file>
 
 <file path=customXml/itemProps1.xml><?xml version="1.0" encoding="utf-8"?>
-<ds:datastoreItem xmlns:ds="http://schemas.openxmlformats.org/officeDocument/2006/customXml" ds:itemID="{504774F0-A40E-48E8-8806-24AF372DF0EE}">
+<ds:datastoreItem xmlns:ds="http://schemas.openxmlformats.org/officeDocument/2006/customXml" ds:itemID="{211DDF04-B35A-492B-A32D-D662DFCB7617}">
   <ds:schemaRefs>
     <ds:schemaRef ds:uri="http://schemas.openxmlformats.org/officeDocument/2006/bibliography"/>
   </ds:schemaRefs>

</xml_diff>

<commit_message>
Atualização do cronograma e informações
</commit_message>
<xml_diff>
--- a/PIGP2015Sem1/ENTREGA 2/PIGP_2015_Template_DOCUMENTAÇÃO DO PROJETO.docx
+++ b/PIGP2015Sem1/ENTREGA 2/PIGP_2015_Template_DOCUMENTAÇÃO DO PROJETO.docx
@@ -80,7 +80,7 @@
           </mc:Choice>
           <mc:Fallback>
             <w:pict>
-              <v:line w14:anchorId="65B2E360" id="Line 2" o:spid="_x0000_s1026" style="position:absolute;z-index:251656704;visibility:visible;mso-wrap-style:square;mso-width-percent:0;mso-height-percent:0;mso-wrap-distance-left:3.17497mm;mso-wrap-distance-top:0;mso-wrap-distance-right:3.17497mm;mso-wrap-distance-bottom:0;mso-position-horizontal:absolute;mso-position-horizontal-relative:text;mso-position-vertical:absolute;mso-position-vertical-relative:text;mso-width-percent:0;mso-height-percent:0;mso-width-relative:page;mso-height-relative:page" from="234pt,-36pt" to="234pt,-28.8pt" o:gfxdata="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" o:allowincell="f" strokecolor="white">
+              <v:line w14:anchorId="01123E3F" id="Line 2" o:spid="_x0000_s1026" style="position:absolute;z-index:251656704;visibility:visible;mso-wrap-style:square;mso-width-percent:0;mso-height-percent:0;mso-wrap-distance-left:3.17497mm;mso-wrap-distance-top:0;mso-wrap-distance-right:3.17497mm;mso-wrap-distance-bottom:0;mso-position-horizontal:absolute;mso-position-horizontal-relative:text;mso-position-vertical:absolute;mso-position-vertical-relative:text;mso-width-percent:0;mso-height-percent:0;mso-width-relative:page;mso-height-relative:page" from="234pt,-36pt" to="234pt,-28.8pt" o:gfxdata="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" o:allowincell="f" strokecolor="white">
                 <v:stroke startarrow="block" endarrow="block"/>
               </v:line>
             </w:pict>
@@ -1746,48 +1746,26 @@
         <w:rPr>
           <w:color w:val="FF0000"/>
         </w:rPr>
+        <w:t>[em ordem alfabética]</w:t>
+      </w:r>
+    </w:p>
+    <w:p>
+      <w:pPr>
+        <w:rPr>
+          <w:color w:val="FF0000"/>
+        </w:rPr>
+      </w:pPr>
+      <w:r>
+        <w:rPr>
+          <w:color w:val="FF0000"/>
+        </w:rPr>
         <w:t>[</w:t>
       </w:r>
-      <w:proofErr w:type="gramStart"/>
-      <w:r>
-        <w:rPr>
-          <w:color w:val="FF0000"/>
-        </w:rPr>
-        <w:t>em</w:t>
-      </w:r>
-      <w:proofErr w:type="gramEnd"/>
-      <w:r>
-        <w:rPr>
-          <w:color w:val="FF0000"/>
-        </w:rPr>
-        <w:t xml:space="preserve"> ordem alfabética]</w:t>
-      </w:r>
-    </w:p>
-    <w:p>
-      <w:pPr>
-        <w:rPr>
-          <w:color w:val="FF0000"/>
-        </w:rPr>
-      </w:pPr>
-      <w:r>
-        <w:rPr>
-          <w:color w:val="FF0000"/>
-        </w:rPr>
-        <w:t>[</w:t>
-      </w:r>
-      <w:proofErr w:type="gramStart"/>
-      <w:r>
-        <w:rPr>
-          <w:color w:val="FF0000"/>
-        </w:rPr>
-        <w:t>palavras</w:t>
-      </w:r>
-      <w:proofErr w:type="gramEnd"/>
-      <w:r>
-        <w:rPr>
-          <w:color w:val="FF0000"/>
-        </w:rPr>
-        <w:t xml:space="preserve"> em outra língua devem estar em </w:t>
+      <w:r>
+        <w:rPr>
+          <w:color w:val="FF0000"/>
+        </w:rPr>
+        <w:t xml:space="preserve">palavras em outra língua devem estar em </w:t>
       </w:r>
       <w:r>
         <w:rPr>
@@ -1850,6 +1828,8 @@
         <w:t>SUMÁRIO</w:t>
       </w:r>
     </w:p>
+    <w:bookmarkStart w:id="6" w:name="_GoBack"/>
+    <w:bookmarkEnd w:id="6"/>
     <w:p>
       <w:pPr>
         <w:pStyle w:val="Sumrio1"/>
@@ -1887,7 +1867,7 @@
         </w:rPr>
         <w:fldChar w:fldCharType="separate"/>
       </w:r>
-      <w:hyperlink w:anchor="_Toc413765485" w:history="1">
+      <w:hyperlink w:anchor="_Toc413769843" w:history="1">
         <w:r>
           <w:rPr>
             <w:rStyle w:val="Hyperlink"/>
@@ -1933,7 +1913,7 @@
             <w:noProof/>
             <w:webHidden/>
           </w:rPr>
-          <w:instrText xml:space="preserve"> PAGEREF _Toc413765485 \h </w:instrText>
+          <w:instrText xml:space="preserve"> PAGEREF _Toc413769843 \h </w:instrText>
         </w:r>
         <w:r>
           <w:rPr>
@@ -1979,7 +1959,7 @@
           <w:szCs w:val="22"/>
         </w:rPr>
       </w:pPr>
-      <w:hyperlink w:anchor="_Toc413765486" w:history="1">
+      <w:hyperlink w:anchor="_Toc413769844" w:history="1">
         <w:r>
           <w:rPr>
             <w:rStyle w:val="Hyperlink"/>
@@ -2023,7 +2003,7 @@
             <w:noProof/>
             <w:webHidden/>
           </w:rPr>
-          <w:instrText xml:space="preserve"> PAGEREF _Toc413765486 \h </w:instrText>
+          <w:instrText xml:space="preserve"> PAGEREF _Toc413769844 \h </w:instrText>
         </w:r>
         <w:r>
           <w:rPr>
@@ -2069,7 +2049,7 @@
           <w:szCs w:val="22"/>
         </w:rPr>
       </w:pPr>
-      <w:hyperlink w:anchor="_Toc413765487" w:history="1">
+      <w:hyperlink w:anchor="_Toc413769845" w:history="1">
         <w:r>
           <w:rPr>
             <w:rStyle w:val="Hyperlink"/>
@@ -2113,7 +2093,7 @@
             <w:noProof/>
             <w:webHidden/>
           </w:rPr>
-          <w:instrText xml:space="preserve"> PAGEREF _Toc413765487 \h </w:instrText>
+          <w:instrText xml:space="preserve"> PAGEREF _Toc413769845 \h </w:instrText>
         </w:r>
         <w:r>
           <w:rPr>
@@ -2159,7 +2139,7 @@
           <w:szCs w:val="22"/>
         </w:rPr>
       </w:pPr>
-      <w:hyperlink w:anchor="_Toc413765488" w:history="1">
+      <w:hyperlink w:anchor="_Toc413769846" w:history="1">
         <w:r>
           <w:rPr>
             <w:rStyle w:val="Hyperlink"/>
@@ -2203,7 +2183,7 @@
             <w:noProof/>
             <w:webHidden/>
           </w:rPr>
-          <w:instrText xml:space="preserve"> PAGEREF _Toc413765488 \h </w:instrText>
+          <w:instrText xml:space="preserve"> PAGEREF _Toc413769846 \h </w:instrText>
         </w:r>
         <w:r>
           <w:rPr>
@@ -2247,7 +2227,7 @@
           <w:szCs w:val="22"/>
         </w:rPr>
       </w:pPr>
-      <w:hyperlink w:anchor="_Toc413765489" w:history="1">
+      <w:hyperlink w:anchor="_Toc413769847" w:history="1">
         <w:r>
           <w:rPr>
             <w:rStyle w:val="Hyperlink"/>
@@ -2293,7 +2273,7 @@
             <w:noProof/>
             <w:webHidden/>
           </w:rPr>
-          <w:instrText xml:space="preserve"> PAGEREF _Toc413765489 \h </w:instrText>
+          <w:instrText xml:space="preserve"> PAGEREF _Toc413769847 \h </w:instrText>
         </w:r>
         <w:r>
           <w:rPr>
@@ -2339,7 +2319,7 @@
           <w:szCs w:val="22"/>
         </w:rPr>
       </w:pPr>
-      <w:hyperlink w:anchor="_Toc413765490" w:history="1">
+      <w:hyperlink w:anchor="_Toc413769848" w:history="1">
         <w:r>
           <w:rPr>
             <w:rStyle w:val="Hyperlink"/>
@@ -2385,7 +2365,7 @@
             <w:noProof/>
             <w:webHidden/>
           </w:rPr>
-          <w:instrText xml:space="preserve"> PAGEREF _Toc413765490 \h </w:instrText>
+          <w:instrText xml:space="preserve"> PAGEREF _Toc413769848 \h </w:instrText>
         </w:r>
         <w:r>
           <w:rPr>
@@ -2431,7 +2411,7 @@
           <w:szCs w:val="22"/>
         </w:rPr>
       </w:pPr>
-      <w:hyperlink w:anchor="_Toc413765491" w:history="1">
+      <w:hyperlink w:anchor="_Toc413769849" w:history="1">
         <w:r>
           <w:rPr>
             <w:rStyle w:val="Hyperlink"/>
@@ -2483,7 +2463,7 @@
             <w:noProof/>
             <w:webHidden/>
           </w:rPr>
-          <w:instrText xml:space="preserve"> PAGEREF _Toc413765491 \h </w:instrText>
+          <w:instrText xml:space="preserve"> PAGEREF _Toc413769849 \h </w:instrText>
         </w:r>
         <w:r>
           <w:rPr>
@@ -2529,7 +2509,7 @@
           <w:szCs w:val="22"/>
         </w:rPr>
       </w:pPr>
-      <w:hyperlink w:anchor="_Toc413765492" w:history="1">
+      <w:hyperlink w:anchor="_Toc413769850" w:history="1">
         <w:r>
           <w:rPr>
             <w:rStyle w:val="Hyperlink"/>
@@ -2575,7 +2555,7 @@
             <w:noProof/>
             <w:webHidden/>
           </w:rPr>
-          <w:instrText xml:space="preserve"> PAGEREF _Toc413765492 \h </w:instrText>
+          <w:instrText xml:space="preserve"> PAGEREF _Toc413769850 \h </w:instrText>
         </w:r>
         <w:r>
           <w:rPr>
@@ -2621,7 +2601,7 @@
           <w:szCs w:val="22"/>
         </w:rPr>
       </w:pPr>
-      <w:hyperlink w:anchor="_Toc413765493" w:history="1">
+      <w:hyperlink w:anchor="_Toc413769851" w:history="1">
         <w:r>
           <w:rPr>
             <w:rStyle w:val="Hyperlink"/>
@@ -2665,7 +2645,7 @@
             <w:noProof/>
             <w:webHidden/>
           </w:rPr>
-          <w:instrText xml:space="preserve"> PAGEREF _Toc413765493 \h </w:instrText>
+          <w:instrText xml:space="preserve"> PAGEREF _Toc413769851 \h </w:instrText>
         </w:r>
         <w:r>
           <w:rPr>
@@ -2711,7 +2691,7 @@
           <w:szCs w:val="22"/>
         </w:rPr>
       </w:pPr>
-      <w:hyperlink w:anchor="_Toc413765494" w:history="1">
+      <w:hyperlink w:anchor="_Toc413769852" w:history="1">
         <w:r>
           <w:rPr>
             <w:rStyle w:val="Hyperlink"/>
@@ -2755,7 +2735,7 @@
             <w:noProof/>
             <w:webHidden/>
           </w:rPr>
-          <w:instrText xml:space="preserve"> PAGEREF _Toc413765494 \h </w:instrText>
+          <w:instrText xml:space="preserve"> PAGEREF _Toc413769852 \h </w:instrText>
         </w:r>
         <w:r>
           <w:rPr>
@@ -2801,7 +2781,7 @@
           <w:szCs w:val="22"/>
         </w:rPr>
       </w:pPr>
-      <w:hyperlink w:anchor="_Toc413765495" w:history="1">
+      <w:hyperlink w:anchor="_Toc413769853" w:history="1">
         <w:r>
           <w:rPr>
             <w:rStyle w:val="Hyperlink"/>
@@ -2845,7 +2825,7 @@
             <w:noProof/>
             <w:webHidden/>
           </w:rPr>
-          <w:instrText xml:space="preserve"> PAGEREF _Toc413765495 \h </w:instrText>
+          <w:instrText xml:space="preserve"> PAGEREF _Toc413769853 \h </w:instrText>
         </w:r>
         <w:r>
           <w:rPr>
@@ -2891,7 +2871,7 @@
           <w:szCs w:val="22"/>
         </w:rPr>
       </w:pPr>
-      <w:hyperlink w:anchor="_Toc413765496" w:history="1">
+      <w:hyperlink w:anchor="_Toc413769854" w:history="1">
         <w:r>
           <w:rPr>
             <w:rStyle w:val="Hyperlink"/>
@@ -2935,7 +2915,7 @@
             <w:noProof/>
             <w:webHidden/>
           </w:rPr>
-          <w:instrText xml:space="preserve"> PAGEREF _Toc413765496 \h </w:instrText>
+          <w:instrText xml:space="preserve"> PAGEREF _Toc413769854 \h </w:instrText>
         </w:r>
         <w:r>
           <w:rPr>
@@ -2981,7 +2961,7 @@
           <w:szCs w:val="22"/>
         </w:rPr>
       </w:pPr>
-      <w:hyperlink w:anchor="_Toc413765497" w:history="1">
+      <w:hyperlink w:anchor="_Toc413769855" w:history="1">
         <w:r>
           <w:rPr>
             <w:rStyle w:val="Hyperlink"/>
@@ -3025,7 +3005,7 @@
             <w:noProof/>
             <w:webHidden/>
           </w:rPr>
-          <w:instrText xml:space="preserve"> PAGEREF _Toc413765497 \h </w:instrText>
+          <w:instrText xml:space="preserve"> PAGEREF _Toc413769855 \h </w:instrText>
         </w:r>
         <w:r>
           <w:rPr>
@@ -3071,7 +3051,7 @@
           <w:szCs w:val="22"/>
         </w:rPr>
       </w:pPr>
-      <w:hyperlink w:anchor="_Toc413765498" w:history="1">
+      <w:hyperlink w:anchor="_Toc413769856" w:history="1">
         <w:r>
           <w:rPr>
             <w:rStyle w:val="Hyperlink"/>
@@ -3115,7 +3095,7 @@
             <w:noProof/>
             <w:webHidden/>
           </w:rPr>
-          <w:instrText xml:space="preserve"> PAGEREF _Toc413765498 \h </w:instrText>
+          <w:instrText xml:space="preserve"> PAGEREF _Toc413769856 \h </w:instrText>
         </w:r>
         <w:r>
           <w:rPr>
@@ -3161,7 +3141,7 @@
           <w:szCs w:val="22"/>
         </w:rPr>
       </w:pPr>
-      <w:hyperlink w:anchor="_Toc413765499" w:history="1">
+      <w:hyperlink w:anchor="_Toc413769857" w:history="1">
         <w:r>
           <w:rPr>
             <w:rStyle w:val="Hyperlink"/>
@@ -3205,7 +3185,7 @@
             <w:noProof/>
             <w:webHidden/>
           </w:rPr>
-          <w:instrText xml:space="preserve"> PAGEREF _Toc413765499 \h </w:instrText>
+          <w:instrText xml:space="preserve"> PAGEREF _Toc413769857 \h </w:instrText>
         </w:r>
         <w:r>
           <w:rPr>
@@ -3251,7 +3231,7 @@
           <w:szCs w:val="22"/>
         </w:rPr>
       </w:pPr>
-      <w:hyperlink w:anchor="_Toc413765500" w:history="1">
+      <w:hyperlink w:anchor="_Toc413769858" w:history="1">
         <w:r>
           <w:rPr>
             <w:rStyle w:val="Hyperlink"/>
@@ -3295,7 +3275,7 @@
             <w:noProof/>
             <w:webHidden/>
           </w:rPr>
-          <w:instrText xml:space="preserve"> PAGEREF _Toc413765500 \h </w:instrText>
+          <w:instrText xml:space="preserve"> PAGEREF _Toc413769858 \h </w:instrText>
         </w:r>
         <w:r>
           <w:rPr>
@@ -3341,7 +3321,7 @@
           <w:szCs w:val="22"/>
         </w:rPr>
       </w:pPr>
-      <w:hyperlink w:anchor="_Toc413765501" w:history="1">
+      <w:hyperlink w:anchor="_Toc413769859" w:history="1">
         <w:r>
           <w:rPr>
             <w:rStyle w:val="Hyperlink"/>
@@ -3385,7 +3365,7 @@
             <w:noProof/>
             <w:webHidden/>
           </w:rPr>
-          <w:instrText xml:space="preserve"> PAGEREF _Toc413765501 \h </w:instrText>
+          <w:instrText xml:space="preserve"> PAGEREF _Toc413769859 \h </w:instrText>
         </w:r>
         <w:r>
           <w:rPr>
@@ -3431,7 +3411,7 @@
           <w:szCs w:val="22"/>
         </w:rPr>
       </w:pPr>
-      <w:hyperlink w:anchor="_Toc413765502" w:history="1">
+      <w:hyperlink w:anchor="_Toc413769860" w:history="1">
         <w:r>
           <w:rPr>
             <w:rStyle w:val="Hyperlink"/>
@@ -3475,7 +3455,7 @@
             <w:noProof/>
             <w:webHidden/>
           </w:rPr>
-          <w:instrText xml:space="preserve"> PAGEREF _Toc413765502 \h </w:instrText>
+          <w:instrText xml:space="preserve"> PAGEREF _Toc413769860 \h </w:instrText>
         </w:r>
         <w:r>
           <w:rPr>
@@ -3521,7 +3501,7 @@
           <w:szCs w:val="22"/>
         </w:rPr>
       </w:pPr>
-      <w:hyperlink w:anchor="_Toc413765503" w:history="1">
+      <w:hyperlink w:anchor="_Toc413769861" w:history="1">
         <w:r>
           <w:rPr>
             <w:rStyle w:val="Hyperlink"/>
@@ -3565,7 +3545,7 @@
             <w:noProof/>
             <w:webHidden/>
           </w:rPr>
-          <w:instrText xml:space="preserve"> PAGEREF _Toc413765503 \h </w:instrText>
+          <w:instrText xml:space="preserve"> PAGEREF _Toc413769861 \h </w:instrText>
         </w:r>
         <w:r>
           <w:rPr>
@@ -3585,7 +3565,7 @@
             <w:noProof/>
             <w:webHidden/>
           </w:rPr>
-          <w:t>30</w:t>
+          <w:t>31</w:t>
         </w:r>
         <w:r>
           <w:rPr>
@@ -3611,7 +3591,7 @@
           <w:szCs w:val="22"/>
         </w:rPr>
       </w:pPr>
-      <w:hyperlink w:anchor="_Toc413765504" w:history="1">
+      <w:hyperlink w:anchor="_Toc413769862" w:history="1">
         <w:r>
           <w:rPr>
             <w:rStyle w:val="Hyperlink"/>
@@ -3657,7 +3637,7 @@
             <w:noProof/>
             <w:webHidden/>
           </w:rPr>
-          <w:instrText xml:space="preserve"> PAGEREF _Toc413765504 \h </w:instrText>
+          <w:instrText xml:space="preserve"> PAGEREF _Toc413769862 \h </w:instrText>
         </w:r>
         <w:r>
           <w:rPr>
@@ -3677,7 +3657,7 @@
             <w:noProof/>
             <w:webHidden/>
           </w:rPr>
-          <w:t>30</w:t>
+          <w:t>31</w:t>
         </w:r>
         <w:r>
           <w:rPr>
@@ -3703,7 +3683,7 @@
           <w:szCs w:val="22"/>
         </w:rPr>
       </w:pPr>
-      <w:hyperlink w:anchor="_Toc413765505" w:history="1">
+      <w:hyperlink w:anchor="_Toc413769863" w:history="1">
         <w:r>
           <w:rPr>
             <w:rStyle w:val="Hyperlink"/>
@@ -3749,7 +3729,7 @@
             <w:noProof/>
             <w:webHidden/>
           </w:rPr>
-          <w:instrText xml:space="preserve"> PAGEREF _Toc413765505 \h </w:instrText>
+          <w:instrText xml:space="preserve"> PAGEREF _Toc413769863 \h </w:instrText>
         </w:r>
         <w:r>
           <w:rPr>
@@ -3769,7 +3749,7 @@
             <w:noProof/>
             <w:webHidden/>
           </w:rPr>
-          <w:t>30</w:t>
+          <w:t>31</w:t>
         </w:r>
         <w:r>
           <w:rPr>
@@ -3795,7 +3775,7 @@
           <w:szCs w:val="22"/>
         </w:rPr>
       </w:pPr>
-      <w:hyperlink w:anchor="_Toc413765506" w:history="1">
+      <w:hyperlink w:anchor="_Toc413769864" w:history="1">
         <w:r>
           <w:rPr>
             <w:rStyle w:val="Hyperlink"/>
@@ -3841,7 +3821,7 @@
             <w:noProof/>
             <w:webHidden/>
           </w:rPr>
-          <w:instrText xml:space="preserve"> PAGEREF _Toc413765506 \h </w:instrText>
+          <w:instrText xml:space="preserve"> PAGEREF _Toc413769864 \h </w:instrText>
         </w:r>
         <w:r>
           <w:rPr>
@@ -3885,7 +3865,7 @@
           <w:szCs w:val="22"/>
         </w:rPr>
       </w:pPr>
-      <w:hyperlink w:anchor="_Toc413765507" w:history="1">
+      <w:hyperlink w:anchor="_Toc413769865" w:history="1">
         <w:r>
           <w:rPr>
             <w:rStyle w:val="Hyperlink"/>
@@ -3931,7 +3911,7 @@
             <w:noProof/>
             <w:webHidden/>
           </w:rPr>
-          <w:instrText xml:space="preserve"> PAGEREF _Toc413765507 \h </w:instrText>
+          <w:instrText xml:space="preserve"> PAGEREF _Toc413769865 \h </w:instrText>
         </w:r>
         <w:r>
           <w:rPr>
@@ -3977,7 +3957,7 @@
           <w:szCs w:val="22"/>
         </w:rPr>
       </w:pPr>
-      <w:hyperlink w:anchor="_Toc413765508" w:history="1">
+      <w:hyperlink w:anchor="_Toc413769866" w:history="1">
         <w:r>
           <w:rPr>
             <w:rStyle w:val="Hyperlink"/>
@@ -4023,7 +4003,7 @@
             <w:noProof/>
             <w:webHidden/>
           </w:rPr>
-          <w:instrText xml:space="preserve"> PAGEREF _Toc413765508 \h </w:instrText>
+          <w:instrText xml:space="preserve"> PAGEREF _Toc413769866 \h </w:instrText>
         </w:r>
         <w:r>
           <w:rPr>
@@ -4069,7 +4049,7 @@
           <w:szCs w:val="22"/>
         </w:rPr>
       </w:pPr>
-      <w:hyperlink w:anchor="_Toc413765509" w:history="1">
+      <w:hyperlink w:anchor="_Toc413769867" w:history="1">
         <w:r>
           <w:rPr>
             <w:rStyle w:val="Hyperlink"/>
@@ -4113,7 +4093,7 @@
             <w:noProof/>
             <w:webHidden/>
           </w:rPr>
-          <w:instrText xml:space="preserve"> PAGEREF _Toc413765509 \h </w:instrText>
+          <w:instrText xml:space="preserve"> PAGEREF _Toc413769867 \h </w:instrText>
         </w:r>
         <w:r>
           <w:rPr>
@@ -4159,7 +4139,7 @@
           <w:szCs w:val="22"/>
         </w:rPr>
       </w:pPr>
-      <w:hyperlink w:anchor="_Toc413765510" w:history="1">
+      <w:hyperlink w:anchor="_Toc413769868" w:history="1">
         <w:r>
           <w:rPr>
             <w:rStyle w:val="Hyperlink"/>
@@ -4203,7 +4183,7 @@
             <w:noProof/>
             <w:webHidden/>
           </w:rPr>
-          <w:instrText xml:space="preserve"> PAGEREF _Toc413765510 \h </w:instrText>
+          <w:instrText xml:space="preserve"> PAGEREF _Toc413769868 \h </w:instrText>
         </w:r>
         <w:r>
           <w:rPr>
@@ -4250,7 +4230,7 @@
           <w:szCs w:val="22"/>
         </w:rPr>
       </w:pPr>
-      <w:hyperlink w:anchor="_Toc413765511" w:history="1">
+      <w:hyperlink w:anchor="_Toc413769869" w:history="1">
         <w:r>
           <w:rPr>
             <w:rStyle w:val="Hyperlink"/>
@@ -4295,7 +4275,7 @@
             <w:noProof/>
             <w:webHidden/>
           </w:rPr>
-          <w:instrText xml:space="preserve"> PAGEREF _Toc413765511 \h </w:instrText>
+          <w:instrText xml:space="preserve"> PAGEREF _Toc413769869 \h </w:instrText>
         </w:r>
         <w:r>
           <w:rPr>
@@ -4342,7 +4322,7 @@
           <w:szCs w:val="22"/>
         </w:rPr>
       </w:pPr>
-      <w:hyperlink w:anchor="_Toc413765512" w:history="1">
+      <w:hyperlink w:anchor="_Toc413769870" w:history="1">
         <w:r>
           <w:rPr>
             <w:rStyle w:val="Hyperlink"/>
@@ -4387,7 +4367,7 @@
             <w:noProof/>
             <w:webHidden/>
           </w:rPr>
-          <w:instrText xml:space="preserve"> PAGEREF _Toc413765512 \h </w:instrText>
+          <w:instrText xml:space="preserve"> PAGEREF _Toc413769870 \h </w:instrText>
         </w:r>
         <w:r>
           <w:rPr>
@@ -4434,7 +4414,7 @@
           <w:szCs w:val="22"/>
         </w:rPr>
       </w:pPr>
-      <w:hyperlink w:anchor="_Toc413765513" w:history="1">
+      <w:hyperlink w:anchor="_Toc413769871" w:history="1">
         <w:r>
           <w:rPr>
             <w:rStyle w:val="Hyperlink"/>
@@ -4479,7 +4459,7 @@
             <w:noProof/>
             <w:webHidden/>
           </w:rPr>
-          <w:instrText xml:space="preserve"> PAGEREF _Toc413765513 \h </w:instrText>
+          <w:instrText xml:space="preserve"> PAGEREF _Toc413769871 \h </w:instrText>
         </w:r>
         <w:r>
           <w:rPr>
@@ -4526,7 +4506,7 @@
           <w:szCs w:val="22"/>
         </w:rPr>
       </w:pPr>
-      <w:hyperlink w:anchor="_Toc413765514" w:history="1">
+      <w:hyperlink w:anchor="_Toc413769872" w:history="1">
         <w:r>
           <w:rPr>
             <w:rStyle w:val="Hyperlink"/>
@@ -4571,7 +4551,7 @@
             <w:noProof/>
             <w:webHidden/>
           </w:rPr>
-          <w:instrText xml:space="preserve"> PAGEREF _Toc413765514 \h </w:instrText>
+          <w:instrText xml:space="preserve"> PAGEREF _Toc413769872 \h </w:instrText>
         </w:r>
         <w:r>
           <w:rPr>
@@ -4618,7 +4598,7 @@
           <w:szCs w:val="22"/>
         </w:rPr>
       </w:pPr>
-      <w:hyperlink w:anchor="_Toc413765515" w:history="1">
+      <w:hyperlink w:anchor="_Toc413769873" w:history="1">
         <w:r>
           <w:rPr>
             <w:rStyle w:val="Hyperlink"/>
@@ -4663,7 +4643,7 @@
             <w:noProof/>
             <w:webHidden/>
           </w:rPr>
-          <w:instrText xml:space="preserve"> PAGEREF _Toc413765515 \h </w:instrText>
+          <w:instrText xml:space="preserve"> PAGEREF _Toc413769873 \h </w:instrText>
         </w:r>
         <w:r>
           <w:rPr>
@@ -4710,7 +4690,7 @@
           <w:szCs w:val="22"/>
         </w:rPr>
       </w:pPr>
-      <w:hyperlink w:anchor="_Toc413765516" w:history="1">
+      <w:hyperlink w:anchor="_Toc413769874" w:history="1">
         <w:r>
           <w:rPr>
             <w:rStyle w:val="Hyperlink"/>
@@ -4755,7 +4735,7 @@
             <w:noProof/>
             <w:webHidden/>
           </w:rPr>
-          <w:instrText xml:space="preserve"> PAGEREF _Toc413765516 \h </w:instrText>
+          <w:instrText xml:space="preserve"> PAGEREF _Toc413769874 \h </w:instrText>
         </w:r>
         <w:r>
           <w:rPr>
@@ -4802,7 +4782,7 @@
           <w:szCs w:val="22"/>
         </w:rPr>
       </w:pPr>
-      <w:hyperlink w:anchor="_Toc413765517" w:history="1">
+      <w:hyperlink w:anchor="_Toc413769875" w:history="1">
         <w:r>
           <w:rPr>
             <w:rStyle w:val="Hyperlink"/>
@@ -4847,7 +4827,7 @@
             <w:noProof/>
             <w:webHidden/>
           </w:rPr>
-          <w:instrText xml:space="preserve"> PAGEREF _Toc413765517 \h </w:instrText>
+          <w:instrText xml:space="preserve"> PAGEREF _Toc413769875 \h </w:instrText>
         </w:r>
         <w:r>
           <w:rPr>
@@ -4894,7 +4874,7 @@
           <w:szCs w:val="22"/>
         </w:rPr>
       </w:pPr>
-      <w:hyperlink w:anchor="_Toc413765518" w:history="1">
+      <w:hyperlink w:anchor="_Toc413769876" w:history="1">
         <w:r>
           <w:rPr>
             <w:rStyle w:val="Hyperlink"/>
@@ -4939,7 +4919,7 @@
             <w:noProof/>
             <w:webHidden/>
           </w:rPr>
-          <w:instrText xml:space="preserve"> PAGEREF _Toc413765518 \h </w:instrText>
+          <w:instrText xml:space="preserve"> PAGEREF _Toc413769876 \h </w:instrText>
         </w:r>
         <w:r>
           <w:rPr>
@@ -4986,7 +4966,7 @@
           <w:szCs w:val="22"/>
         </w:rPr>
       </w:pPr>
-      <w:hyperlink w:anchor="_Toc413765519" w:history="1">
+      <w:hyperlink w:anchor="_Toc413769877" w:history="1">
         <w:r>
           <w:rPr>
             <w:rStyle w:val="Hyperlink"/>
@@ -5031,7 +5011,7 @@
             <w:noProof/>
             <w:webHidden/>
           </w:rPr>
-          <w:instrText xml:space="preserve"> PAGEREF _Toc413765519 \h </w:instrText>
+          <w:instrText xml:space="preserve"> PAGEREF _Toc413769877 \h </w:instrText>
         </w:r>
         <w:r>
           <w:rPr>
@@ -5078,7 +5058,7 @@
           <w:szCs w:val="22"/>
         </w:rPr>
       </w:pPr>
-      <w:hyperlink w:anchor="_Toc413765520" w:history="1">
+      <w:hyperlink w:anchor="_Toc413769878" w:history="1">
         <w:r>
           <w:rPr>
             <w:rStyle w:val="Hyperlink"/>
@@ -5123,7 +5103,7 @@
             <w:noProof/>
             <w:webHidden/>
           </w:rPr>
-          <w:instrText xml:space="preserve"> PAGEREF _Toc413765520 \h </w:instrText>
+          <w:instrText xml:space="preserve"> PAGEREF _Toc413769878 \h </w:instrText>
         </w:r>
         <w:r>
           <w:rPr>
@@ -5170,7 +5150,7 @@
           <w:szCs w:val="22"/>
         </w:rPr>
       </w:pPr>
-      <w:hyperlink w:anchor="_Toc413765521" w:history="1">
+      <w:hyperlink w:anchor="_Toc413769879" w:history="1">
         <w:r>
           <w:rPr>
             <w:rStyle w:val="Hyperlink"/>
@@ -5215,7 +5195,7 @@
             <w:noProof/>
             <w:webHidden/>
           </w:rPr>
-          <w:instrText xml:space="preserve"> PAGEREF _Toc413765521 \h </w:instrText>
+          <w:instrText xml:space="preserve"> PAGEREF _Toc413769879 \h </w:instrText>
         </w:r>
         <w:r>
           <w:rPr>
@@ -5261,7 +5241,7 @@
           <w:szCs w:val="22"/>
         </w:rPr>
       </w:pPr>
-      <w:hyperlink w:anchor="_Toc413765522" w:history="1">
+      <w:hyperlink w:anchor="_Toc413769880" w:history="1">
         <w:r>
           <w:rPr>
             <w:rStyle w:val="Hyperlink"/>
@@ -5316,7 +5296,7 @@
             <w:noProof/>
             <w:webHidden/>
           </w:rPr>
-          <w:instrText xml:space="preserve"> PAGEREF _Toc413765522 \h </w:instrText>
+          <w:instrText xml:space="preserve"> PAGEREF _Toc413769880 \h </w:instrText>
         </w:r>
         <w:r>
           <w:rPr>
@@ -5363,7 +5343,7 @@
           <w:szCs w:val="22"/>
         </w:rPr>
       </w:pPr>
-      <w:hyperlink w:anchor="_Toc413765523" w:history="1">
+      <w:hyperlink w:anchor="_Toc413769881" w:history="1">
         <w:r>
           <w:rPr>
             <w:rStyle w:val="Hyperlink"/>
@@ -5408,7 +5388,7 @@
             <w:noProof/>
             <w:webHidden/>
           </w:rPr>
-          <w:instrText xml:space="preserve"> PAGEREF _Toc413765523 \h </w:instrText>
+          <w:instrText xml:space="preserve"> PAGEREF _Toc413769881 \h </w:instrText>
         </w:r>
         <w:r>
           <w:rPr>
@@ -5455,7 +5435,7 @@
           <w:szCs w:val="22"/>
         </w:rPr>
       </w:pPr>
-      <w:hyperlink w:anchor="_Toc413765524" w:history="1">
+      <w:hyperlink w:anchor="_Toc413769882" w:history="1">
         <w:r>
           <w:rPr>
             <w:rStyle w:val="Hyperlink"/>
@@ -5500,7 +5480,7 @@
             <w:noProof/>
             <w:webHidden/>
           </w:rPr>
-          <w:instrText xml:space="preserve"> PAGEREF _Toc413765524 \h </w:instrText>
+          <w:instrText xml:space="preserve"> PAGEREF _Toc413769882 \h </w:instrText>
         </w:r>
         <w:r>
           <w:rPr>
@@ -5547,7 +5527,7 @@
           <w:szCs w:val="22"/>
         </w:rPr>
       </w:pPr>
-      <w:hyperlink w:anchor="_Toc413765525" w:history="1">
+      <w:hyperlink w:anchor="_Toc413769883" w:history="1">
         <w:r>
           <w:rPr>
             <w:rStyle w:val="Hyperlink"/>
@@ -5592,7 +5572,7 @@
             <w:noProof/>
             <w:webHidden/>
           </w:rPr>
-          <w:instrText xml:space="preserve"> PAGEREF _Toc413765525 \h </w:instrText>
+          <w:instrText xml:space="preserve"> PAGEREF _Toc413769883 \h </w:instrText>
         </w:r>
         <w:r>
           <w:rPr>
@@ -5639,7 +5619,7 @@
           <w:szCs w:val="22"/>
         </w:rPr>
       </w:pPr>
-      <w:hyperlink w:anchor="_Toc413765526" w:history="1">
+      <w:hyperlink w:anchor="_Toc413769884" w:history="1">
         <w:r>
           <w:rPr>
             <w:rStyle w:val="Hyperlink"/>
@@ -5684,7 +5664,7 @@
             <w:noProof/>
             <w:webHidden/>
           </w:rPr>
-          <w:instrText xml:space="preserve"> PAGEREF _Toc413765526 \h </w:instrText>
+          <w:instrText xml:space="preserve"> PAGEREF _Toc413769884 \h </w:instrText>
         </w:r>
         <w:r>
           <w:rPr>
@@ -5731,7 +5711,7 @@
           <w:szCs w:val="22"/>
         </w:rPr>
       </w:pPr>
-      <w:hyperlink w:anchor="_Toc413765527" w:history="1">
+      <w:hyperlink w:anchor="_Toc413769885" w:history="1">
         <w:r>
           <w:rPr>
             <w:rStyle w:val="Hyperlink"/>
@@ -5776,7 +5756,7 @@
             <w:noProof/>
             <w:webHidden/>
           </w:rPr>
-          <w:instrText xml:space="preserve"> PAGEREF _Toc413765527 \h </w:instrText>
+          <w:instrText xml:space="preserve"> PAGEREF _Toc413769885 \h </w:instrText>
         </w:r>
         <w:r>
           <w:rPr>
@@ -5823,7 +5803,7 @@
           <w:szCs w:val="22"/>
         </w:rPr>
       </w:pPr>
-      <w:hyperlink w:anchor="_Toc413765528" w:history="1">
+      <w:hyperlink w:anchor="_Toc413769886" w:history="1">
         <w:r>
           <w:rPr>
             <w:rStyle w:val="Hyperlink"/>
@@ -5868,7 +5848,7 @@
             <w:noProof/>
             <w:webHidden/>
           </w:rPr>
-          <w:instrText xml:space="preserve"> PAGEREF _Toc413765528 \h </w:instrText>
+          <w:instrText xml:space="preserve"> PAGEREF _Toc413769886 \h </w:instrText>
         </w:r>
         <w:r>
           <w:rPr>
@@ -5915,7 +5895,7 @@
           <w:szCs w:val="22"/>
         </w:rPr>
       </w:pPr>
-      <w:hyperlink w:anchor="_Toc413765529" w:history="1">
+      <w:hyperlink w:anchor="_Toc413769887" w:history="1">
         <w:r>
           <w:rPr>
             <w:rStyle w:val="Hyperlink"/>
@@ -5960,7 +5940,7 @@
             <w:noProof/>
             <w:webHidden/>
           </w:rPr>
-          <w:instrText xml:space="preserve"> PAGEREF _Toc413765529 \h </w:instrText>
+          <w:instrText xml:space="preserve"> PAGEREF _Toc413769887 \h </w:instrText>
         </w:r>
         <w:r>
           <w:rPr>
@@ -6006,7 +5986,7 @@
           <w:szCs w:val="22"/>
         </w:rPr>
       </w:pPr>
-      <w:hyperlink w:anchor="_Toc413765530" w:history="1">
+      <w:hyperlink w:anchor="_Toc413769888" w:history="1">
         <w:r>
           <w:rPr>
             <w:rStyle w:val="Hyperlink"/>
@@ -6052,7 +6032,7 @@
             <w:noProof/>
             <w:webHidden/>
           </w:rPr>
-          <w:instrText xml:space="preserve"> PAGEREF _Toc413765530 \h </w:instrText>
+          <w:instrText xml:space="preserve"> PAGEREF _Toc413769888 \h </w:instrText>
         </w:r>
         <w:r>
           <w:rPr>
@@ -6099,7 +6079,7 @@
           <w:szCs w:val="22"/>
         </w:rPr>
       </w:pPr>
-      <w:hyperlink w:anchor="_Toc413765531" w:history="1">
+      <w:hyperlink w:anchor="_Toc413769889" w:history="1">
         <w:r>
           <w:rPr>
             <w:rStyle w:val="Hyperlink"/>
@@ -6144,7 +6124,7 @@
             <w:noProof/>
             <w:webHidden/>
           </w:rPr>
-          <w:instrText xml:space="preserve"> PAGEREF _Toc413765531 \h </w:instrText>
+          <w:instrText xml:space="preserve"> PAGEREF _Toc413769889 \h </w:instrText>
         </w:r>
         <w:r>
           <w:rPr>
@@ -6191,7 +6171,7 @@
           <w:szCs w:val="22"/>
         </w:rPr>
       </w:pPr>
-      <w:hyperlink w:anchor="_Toc413765532" w:history="1">
+      <w:hyperlink w:anchor="_Toc413769890" w:history="1">
         <w:r>
           <w:rPr>
             <w:rStyle w:val="Hyperlink"/>
@@ -6236,7 +6216,7 @@
             <w:noProof/>
             <w:webHidden/>
           </w:rPr>
-          <w:instrText xml:space="preserve"> PAGEREF _Toc413765532 \h </w:instrText>
+          <w:instrText xml:space="preserve"> PAGEREF _Toc413769890 \h </w:instrText>
         </w:r>
         <w:r>
           <w:rPr>
@@ -6282,7 +6262,7 @@
           <w:szCs w:val="22"/>
         </w:rPr>
       </w:pPr>
-      <w:hyperlink w:anchor="_Toc413765533" w:history="1">
+      <w:hyperlink w:anchor="_Toc413769891" w:history="1">
         <w:r>
           <w:rPr>
             <w:rStyle w:val="Hyperlink"/>
@@ -6328,7 +6308,7 @@
             <w:noProof/>
             <w:webHidden/>
           </w:rPr>
-          <w:instrText xml:space="preserve"> PAGEREF _Toc413765533 \h </w:instrText>
+          <w:instrText xml:space="preserve"> PAGEREF _Toc413769891 \h </w:instrText>
         </w:r>
         <w:r>
           <w:rPr>
@@ -6375,7 +6355,7 @@
           <w:szCs w:val="22"/>
         </w:rPr>
       </w:pPr>
-      <w:hyperlink w:anchor="_Toc413765534" w:history="1">
+      <w:hyperlink w:anchor="_Toc413769892" w:history="1">
         <w:r>
           <w:rPr>
             <w:rStyle w:val="Hyperlink"/>
@@ -6420,7 +6400,7 @@
             <w:noProof/>
             <w:webHidden/>
           </w:rPr>
-          <w:instrText xml:space="preserve"> PAGEREF _Toc413765534 \h </w:instrText>
+          <w:instrText xml:space="preserve"> PAGEREF _Toc413769892 \h </w:instrText>
         </w:r>
         <w:r>
           <w:rPr>
@@ -6467,7 +6447,7 @@
           <w:szCs w:val="22"/>
         </w:rPr>
       </w:pPr>
-      <w:hyperlink w:anchor="_Toc413765535" w:history="1">
+      <w:hyperlink w:anchor="_Toc413769893" w:history="1">
         <w:r>
           <w:rPr>
             <w:rStyle w:val="Hyperlink"/>
@@ -6512,7 +6492,7 @@
             <w:noProof/>
             <w:webHidden/>
           </w:rPr>
-          <w:instrText xml:space="preserve"> PAGEREF _Toc413765535 \h </w:instrText>
+          <w:instrText xml:space="preserve"> PAGEREF _Toc413769893 \h </w:instrText>
         </w:r>
         <w:r>
           <w:rPr>
@@ -6556,7 +6536,7 @@
           <w:szCs w:val="22"/>
         </w:rPr>
       </w:pPr>
-      <w:hyperlink w:anchor="_Toc413765536" w:history="1">
+      <w:hyperlink w:anchor="_Toc413769894" w:history="1">
         <w:r>
           <w:rPr>
             <w:rStyle w:val="Hyperlink"/>
@@ -6602,7 +6582,7 @@
             <w:noProof/>
             <w:webHidden/>
           </w:rPr>
-          <w:instrText xml:space="preserve"> PAGEREF _Toc413765536 \h </w:instrText>
+          <w:instrText xml:space="preserve"> PAGEREF _Toc413769894 \h </w:instrText>
         </w:r>
         <w:r>
           <w:rPr>
@@ -6646,7 +6626,7 @@
           <w:szCs w:val="22"/>
         </w:rPr>
       </w:pPr>
-      <w:hyperlink w:anchor="_Toc413765537" w:history="1">
+      <w:hyperlink w:anchor="_Toc413769895" w:history="1">
         <w:r>
           <w:rPr>
             <w:rStyle w:val="Hyperlink"/>
@@ -6692,7 +6672,7 @@
             <w:noProof/>
             <w:webHidden/>
           </w:rPr>
-          <w:instrText xml:space="preserve"> PAGEREF _Toc413765537 \h </w:instrText>
+          <w:instrText xml:space="preserve"> PAGEREF _Toc413769895 \h </w:instrText>
         </w:r>
         <w:r>
           <w:rPr>
@@ -6736,7 +6716,7 @@
           <w:szCs w:val="22"/>
         </w:rPr>
       </w:pPr>
-      <w:hyperlink w:anchor="_Toc413765538" w:history="1">
+      <w:hyperlink w:anchor="_Toc413769896" w:history="1">
         <w:r>
           <w:rPr>
             <w:rStyle w:val="Hyperlink"/>
@@ -6782,7 +6762,7 @@
             <w:noProof/>
             <w:webHidden/>
           </w:rPr>
-          <w:instrText xml:space="preserve"> PAGEREF _Toc413765538 \h </w:instrText>
+          <w:instrText xml:space="preserve"> PAGEREF _Toc413769896 \h </w:instrText>
         </w:r>
         <w:r>
           <w:rPr>
@@ -6826,7 +6806,7 @@
           <w:szCs w:val="22"/>
         </w:rPr>
       </w:pPr>
-      <w:hyperlink w:anchor="_Toc413765539" w:history="1">
+      <w:hyperlink w:anchor="_Toc413769897" w:history="1">
         <w:r>
           <w:rPr>
             <w:rStyle w:val="Hyperlink"/>
@@ -6853,7 +6833,7 @@
             <w:noProof/>
             <w:webHidden/>
           </w:rPr>
-          <w:instrText xml:space="preserve"> PAGEREF _Toc413765539 \h </w:instrText>
+          <w:instrText xml:space="preserve"> PAGEREF _Toc413769897 \h </w:instrText>
         </w:r>
         <w:r>
           <w:rPr>
@@ -6897,7 +6877,7 @@
           <w:szCs w:val="22"/>
         </w:rPr>
       </w:pPr>
-      <w:hyperlink w:anchor="_Toc413765540" w:history="1">
+      <w:hyperlink w:anchor="_Toc413769898" w:history="1">
         <w:r>
           <w:rPr>
             <w:rStyle w:val="Hyperlink"/>
@@ -6924,7 +6904,7 @@
             <w:noProof/>
             <w:webHidden/>
           </w:rPr>
-          <w:instrText xml:space="preserve"> PAGEREF _Toc413765540 \h </w:instrText>
+          <w:instrText xml:space="preserve"> PAGEREF _Toc413769898 \h </w:instrText>
         </w:r>
         <w:r>
           <w:rPr>
@@ -6968,7 +6948,7 @@
           <w:szCs w:val="22"/>
         </w:rPr>
       </w:pPr>
-      <w:hyperlink w:anchor="_Toc413765541" w:history="1">
+      <w:hyperlink w:anchor="_Toc413769899" w:history="1">
         <w:r>
           <w:rPr>
             <w:rStyle w:val="Hyperlink"/>
@@ -6995,7 +6975,7 @@
             <w:noProof/>
             <w:webHidden/>
           </w:rPr>
-          <w:instrText xml:space="preserve"> PAGEREF _Toc413765541 \h </w:instrText>
+          <w:instrText xml:space="preserve"> PAGEREF _Toc413769899 \h </w:instrText>
         </w:r>
         <w:r>
           <w:rPr>
@@ -7039,7 +7019,7 @@
           <w:szCs w:val="22"/>
         </w:rPr>
       </w:pPr>
-      <w:hyperlink w:anchor="_Toc413765542" w:history="1">
+      <w:hyperlink w:anchor="_Toc413769900" w:history="1">
         <w:r>
           <w:rPr>
             <w:rStyle w:val="Hyperlink"/>
@@ -7066,7 +7046,7 @@
             <w:noProof/>
             <w:webHidden/>
           </w:rPr>
-          <w:instrText xml:space="preserve"> PAGEREF _Toc413765542 \h </w:instrText>
+          <w:instrText xml:space="preserve"> PAGEREF _Toc413769900 \h </w:instrText>
         </w:r>
         <w:r>
           <w:rPr>
@@ -7237,11 +7217,11 @@
           <w:sz w:val="28"/>
         </w:rPr>
       </w:pPr>
-      <w:bookmarkStart w:id="6" w:name="_Toc16689521"/>
-      <w:bookmarkStart w:id="7" w:name="_Toc193166270"/>
-      <w:bookmarkStart w:id="8" w:name="_Toc269327100"/>
-      <w:bookmarkStart w:id="9" w:name="_Toc269327223"/>
-      <w:bookmarkStart w:id="10" w:name="_Toc413765485"/>
+      <w:bookmarkStart w:id="7" w:name="_Toc16689521"/>
+      <w:bookmarkStart w:id="8" w:name="_Toc193166270"/>
+      <w:bookmarkStart w:id="9" w:name="_Toc269327100"/>
+      <w:bookmarkStart w:id="10" w:name="_Toc269327223"/>
+      <w:bookmarkStart w:id="11" w:name="_Toc413769843"/>
       <w:r>
         <w:rPr>
           <w:sz w:val="28"/>
@@ -7249,17 +7229,17 @@
         <w:lastRenderedPageBreak/>
         <w:t>I</w:t>
       </w:r>
-      <w:bookmarkEnd w:id="6"/>
       <w:bookmarkEnd w:id="7"/>
       <w:bookmarkEnd w:id="8"/>
       <w:bookmarkEnd w:id="9"/>
+      <w:bookmarkEnd w:id="10"/>
       <w:r>
         <w:rPr>
           <w:sz w:val="28"/>
         </w:rPr>
         <w:t>ntrodução</w:t>
       </w:r>
-      <w:bookmarkEnd w:id="10"/>
+      <w:bookmarkEnd w:id="11"/>
     </w:p>
     <w:p>
       <w:pPr>
@@ -7404,11 +7384,11 @@
       <w:pPr>
         <w:pStyle w:val="Ttulo2"/>
       </w:pPr>
-      <w:bookmarkStart w:id="11" w:name="_Toc413765486"/>
+      <w:bookmarkStart w:id="12" w:name="_Toc413769844"/>
       <w:r>
         <w:t>Apresentação do Tema</w:t>
       </w:r>
-      <w:bookmarkEnd w:id="11"/>
+      <w:bookmarkEnd w:id="12"/>
     </w:p>
     <w:p>
       <w:pPr>
@@ -7495,13 +7475,13 @@
       <w:pPr>
         <w:pStyle w:val="Ttulo2"/>
       </w:pPr>
-      <w:bookmarkStart w:id="12" w:name="_Toc269829180"/>
-      <w:bookmarkStart w:id="13" w:name="_Toc413765487"/>
+      <w:bookmarkStart w:id="13" w:name="_Toc269829180"/>
+      <w:bookmarkStart w:id="14" w:name="_Toc413769845"/>
       <w:r>
         <w:t>Objetivos</w:t>
       </w:r>
-      <w:bookmarkEnd w:id="12"/>
       <w:bookmarkEnd w:id="13"/>
+      <w:bookmarkEnd w:id="14"/>
     </w:p>
     <w:p>
       <w:pPr>
@@ -7541,13 +7521,13 @@
         <w:pStyle w:val="Ttulo2"/>
         <w:spacing w:line="360" w:lineRule="auto"/>
       </w:pPr>
-      <w:bookmarkStart w:id="14" w:name="_Toc269829181"/>
-      <w:bookmarkStart w:id="15" w:name="_Toc413765488"/>
+      <w:bookmarkStart w:id="15" w:name="_Toc269829181"/>
+      <w:bookmarkStart w:id="16" w:name="_Toc413769846"/>
       <w:r>
         <w:t>Justificativa</w:t>
       </w:r>
-      <w:bookmarkEnd w:id="14"/>
       <w:bookmarkEnd w:id="15"/>
+      <w:bookmarkEnd w:id="16"/>
     </w:p>
     <w:p>
       <w:pPr>
@@ -7620,7 +7600,7 @@
           <w:sz w:val="28"/>
         </w:rPr>
       </w:pPr>
-      <w:bookmarkStart w:id="16" w:name="_Toc413765489"/>
+      <w:bookmarkStart w:id="17" w:name="_Toc413769847"/>
       <w:r>
         <w:rPr>
           <w:sz w:val="28"/>
@@ -7628,7 +7608,7 @@
         <w:lastRenderedPageBreak/>
         <w:t>Gerenciamento do Projeto</w:t>
       </w:r>
-      <w:bookmarkEnd w:id="16"/>
+      <w:bookmarkEnd w:id="17"/>
     </w:p>
     <w:p>
       <w:pPr>
@@ -7930,14 +7910,14 @@
           <w:lang w:val="fr-FR"/>
         </w:rPr>
       </w:pPr>
-      <w:bookmarkStart w:id="17" w:name="_Toc413765490"/>
+      <w:bookmarkStart w:id="18" w:name="_Toc413769848"/>
       <w:r>
         <w:rPr>
           <w:lang w:val="fr-FR"/>
         </w:rPr>
         <w:t>Grupo de Processos de INICIAÇÃO</w:t>
       </w:r>
-      <w:bookmarkEnd w:id="17"/>
+      <w:bookmarkEnd w:id="18"/>
     </w:p>
     <w:p>
       <w:pPr>
@@ -8032,7 +8012,7 @@
       <w:pPr>
         <w:pStyle w:val="Ttulo2"/>
       </w:pPr>
-      <w:bookmarkStart w:id="18" w:name="_Toc413765491"/>
+      <w:bookmarkStart w:id="19" w:name="_Toc413769849"/>
       <w:r>
         <w:t>Detalhamento</w:t>
       </w:r>
@@ -8045,7 +8025,7 @@
         </w:rPr>
         <w:t>Stakeholders</w:t>
       </w:r>
-      <w:bookmarkEnd w:id="18"/>
+      <w:bookmarkEnd w:id="19"/>
     </w:p>
     <w:p>
       <w:r>
@@ -8169,7 +8149,7 @@
           <w:lang w:val="fr-FR"/>
         </w:rPr>
       </w:pPr>
-      <w:bookmarkStart w:id="19" w:name="_Toc413765492"/>
+      <w:bookmarkStart w:id="20" w:name="_Toc413769850"/>
       <w:r>
         <w:rPr>
           <w:lang w:val="fr-FR"/>
@@ -8177,20 +8157,20 @@
         <w:lastRenderedPageBreak/>
         <w:t>Grupo de Processos de PLANEJAMENTO</w:t>
       </w:r>
-      <w:bookmarkEnd w:id="19"/>
+      <w:bookmarkEnd w:id="20"/>
     </w:p>
     <w:p>
       <w:pPr>
         <w:pStyle w:val="Ttulo2"/>
       </w:pPr>
-      <w:bookmarkStart w:id="20" w:name="_Toc413765493"/>
+      <w:bookmarkStart w:id="21" w:name="_Toc413769851"/>
       <w:r>
         <w:t xml:space="preserve">DECLARAÇÃO DO </w:t>
       </w:r>
       <w:r>
         <w:t>ESCOPO</w:t>
       </w:r>
-      <w:bookmarkEnd w:id="20"/>
+      <w:bookmarkEnd w:id="21"/>
     </w:p>
     <w:p>
       <w:pPr>
@@ -8354,7 +8334,7 @@
           <w:szCs w:val="22"/>
         </w:rPr>
       </w:pPr>
-      <w:bookmarkStart w:id="21" w:name="OLE_LINK248"/>
+      <w:bookmarkStart w:id="22" w:name="OLE_LINK248"/>
       <w:r>
         <w:rPr>
           <w:rFonts w:ascii="Arial" w:hAnsi="Arial" w:cs="Arial"/>
@@ -8376,9 +8356,9 @@
           <w:szCs w:val="22"/>
         </w:rPr>
       </w:pPr>
-      <w:bookmarkStart w:id="22" w:name="OLE_LINK249"/>
-      <w:bookmarkStart w:id="23" w:name="OLE_LINK250"/>
-      <w:bookmarkEnd w:id="21"/>
+      <w:bookmarkStart w:id="23" w:name="OLE_LINK249"/>
+      <w:bookmarkStart w:id="24" w:name="OLE_LINK250"/>
+      <w:bookmarkEnd w:id="22"/>
       <w:r>
         <w:rPr>
           <w:rFonts w:ascii="Arial" w:hAnsi="Arial" w:cs="Arial"/>
@@ -8400,13 +8380,13 @@
           <w:szCs w:val="22"/>
         </w:rPr>
       </w:pPr>
-      <w:bookmarkStart w:id="24" w:name="OLE_LINK254"/>
-      <w:bookmarkStart w:id="25" w:name="OLE_LINK255"/>
-      <w:bookmarkStart w:id="26" w:name="OLE_LINK251"/>
-      <w:bookmarkStart w:id="27" w:name="OLE_LINK252"/>
-      <w:bookmarkStart w:id="28" w:name="OLE_LINK253"/>
-      <w:bookmarkEnd w:id="22"/>
+      <w:bookmarkStart w:id="25" w:name="OLE_LINK254"/>
+      <w:bookmarkStart w:id="26" w:name="OLE_LINK255"/>
+      <w:bookmarkStart w:id="27" w:name="OLE_LINK251"/>
+      <w:bookmarkStart w:id="28" w:name="OLE_LINK252"/>
+      <w:bookmarkStart w:id="29" w:name="OLE_LINK253"/>
       <w:bookmarkEnd w:id="23"/>
+      <w:bookmarkEnd w:id="24"/>
       <w:r>
         <w:rPr>
           <w:rFonts w:ascii="Arial" w:hAnsi="Arial" w:cs="Arial"/>
@@ -8415,8 +8395,8 @@
         </w:rPr>
         <w:t>Criar classe da base de dados</w:t>
       </w:r>
-      <w:bookmarkEnd w:id="24"/>
       <w:bookmarkEnd w:id="25"/>
+      <w:bookmarkEnd w:id="26"/>
     </w:p>
     <w:p>
       <w:pPr>
@@ -8430,11 +8410,11 @@
           <w:szCs w:val="22"/>
         </w:rPr>
       </w:pPr>
-      <w:bookmarkStart w:id="29" w:name="OLE_LINK256"/>
-      <w:bookmarkStart w:id="30" w:name="OLE_LINK257"/>
-      <w:bookmarkEnd w:id="26"/>
+      <w:bookmarkStart w:id="30" w:name="OLE_LINK256"/>
+      <w:bookmarkStart w:id="31" w:name="OLE_LINK257"/>
       <w:bookmarkEnd w:id="27"/>
       <w:bookmarkEnd w:id="28"/>
+      <w:bookmarkEnd w:id="29"/>
       <w:r>
         <w:rPr>
           <w:rFonts w:ascii="Arial" w:hAnsi="Arial" w:cs="Arial"/>
@@ -8444,8 +8424,8 @@
         <w:t>Cadastrar gestor</w:t>
       </w:r>
     </w:p>
-    <w:bookmarkEnd w:id="29"/>
     <w:bookmarkEnd w:id="30"/>
+    <w:bookmarkEnd w:id="31"/>
     <w:p>
       <w:pPr>
         <w:numPr>
@@ -8668,8 +8648,8 @@
           <w:szCs w:val="22"/>
         </w:rPr>
       </w:pPr>
-      <w:bookmarkStart w:id="31" w:name="OLE_LINK258"/>
-      <w:bookmarkStart w:id="32" w:name="OLE_LINK259"/>
+      <w:bookmarkStart w:id="32" w:name="OLE_LINK258"/>
+      <w:bookmarkStart w:id="33" w:name="OLE_LINK259"/>
       <w:r>
         <w:rPr>
           <w:rFonts w:ascii="Arial" w:hAnsi="Arial" w:cs="Arial"/>
@@ -8691,9 +8671,9 @@
           <w:szCs w:val="22"/>
         </w:rPr>
       </w:pPr>
-      <w:bookmarkStart w:id="33" w:name="OLE_LINK260"/>
-      <w:bookmarkEnd w:id="31"/>
+      <w:bookmarkStart w:id="34" w:name="OLE_LINK260"/>
       <w:bookmarkEnd w:id="32"/>
+      <w:bookmarkEnd w:id="33"/>
       <w:r>
         <w:rPr>
           <w:rFonts w:ascii="Arial" w:hAnsi="Arial" w:cs="Arial"/>
@@ -8715,8 +8695,8 @@
           <w:szCs w:val="22"/>
         </w:rPr>
       </w:pPr>
-      <w:bookmarkStart w:id="34" w:name="OLE_LINK261"/>
-      <w:bookmarkEnd w:id="33"/>
+      <w:bookmarkStart w:id="35" w:name="OLE_LINK261"/>
+      <w:bookmarkEnd w:id="34"/>
       <w:r>
         <w:rPr>
           <w:rFonts w:ascii="Arial" w:hAnsi="Arial" w:cs="Arial"/>
@@ -8738,8 +8718,8 @@
           <w:szCs w:val="22"/>
         </w:rPr>
       </w:pPr>
-      <w:bookmarkStart w:id="35" w:name="OLE_LINK262"/>
-      <w:bookmarkEnd w:id="34"/>
+      <w:bookmarkStart w:id="36" w:name="OLE_LINK262"/>
+      <w:bookmarkEnd w:id="35"/>
       <w:r>
         <w:rPr>
           <w:rFonts w:ascii="Arial" w:hAnsi="Arial" w:cs="Arial"/>
@@ -8761,9 +8741,9 @@
           <w:szCs w:val="22"/>
         </w:rPr>
       </w:pPr>
-      <w:bookmarkStart w:id="36" w:name="OLE_LINK263"/>
-      <w:bookmarkStart w:id="37" w:name="OLE_LINK264"/>
-      <w:bookmarkEnd w:id="35"/>
+      <w:bookmarkStart w:id="37" w:name="OLE_LINK263"/>
+      <w:bookmarkStart w:id="38" w:name="OLE_LINK264"/>
+      <w:bookmarkEnd w:id="36"/>
       <w:r>
         <w:rPr>
           <w:rFonts w:ascii="Arial" w:hAnsi="Arial" w:cs="Arial"/>
@@ -8785,10 +8765,10 @@
           <w:szCs w:val="22"/>
         </w:rPr>
       </w:pPr>
-      <w:bookmarkStart w:id="38" w:name="OLE_LINK265"/>
-      <w:bookmarkStart w:id="39" w:name="OLE_LINK266"/>
-      <w:bookmarkEnd w:id="36"/>
+      <w:bookmarkStart w:id="39" w:name="OLE_LINK265"/>
+      <w:bookmarkStart w:id="40" w:name="OLE_LINK266"/>
       <w:bookmarkEnd w:id="37"/>
+      <w:bookmarkEnd w:id="38"/>
       <w:r>
         <w:rPr>
           <w:rFonts w:ascii="Arial" w:hAnsi="Arial" w:cs="Arial"/>
@@ -8810,10 +8790,10 @@
           <w:szCs w:val="22"/>
         </w:rPr>
       </w:pPr>
-      <w:bookmarkStart w:id="40" w:name="OLE_LINK112"/>
-      <w:bookmarkStart w:id="41" w:name="OLE_LINK113"/>
-      <w:bookmarkEnd w:id="38"/>
+      <w:bookmarkStart w:id="41" w:name="OLE_LINK112"/>
+      <w:bookmarkStart w:id="42" w:name="OLE_LINK113"/>
       <w:bookmarkEnd w:id="39"/>
+      <w:bookmarkEnd w:id="40"/>
       <w:r>
         <w:rPr>
           <w:rFonts w:ascii="Arial" w:hAnsi="Arial" w:cs="Arial"/>
@@ -8835,10 +8815,10 @@
           <w:szCs w:val="22"/>
         </w:rPr>
       </w:pPr>
-      <w:bookmarkStart w:id="42" w:name="OLE_LINK267"/>
-      <w:bookmarkStart w:id="43" w:name="OLE_LINK268"/>
-      <w:bookmarkEnd w:id="40"/>
+      <w:bookmarkStart w:id="43" w:name="OLE_LINK267"/>
+      <w:bookmarkStart w:id="44" w:name="OLE_LINK268"/>
       <w:bookmarkEnd w:id="41"/>
+      <w:bookmarkEnd w:id="42"/>
       <w:r>
         <w:rPr>
           <w:rFonts w:ascii="Arial" w:hAnsi="Arial" w:cs="Arial"/>
@@ -8860,10 +8840,10 @@
           <w:szCs w:val="22"/>
         </w:rPr>
       </w:pPr>
-      <w:bookmarkStart w:id="44" w:name="OLE_LINK269"/>
-      <w:bookmarkStart w:id="45" w:name="OLE_LINK270"/>
-      <w:bookmarkEnd w:id="42"/>
+      <w:bookmarkStart w:id="45" w:name="OLE_LINK269"/>
+      <w:bookmarkStart w:id="46" w:name="OLE_LINK270"/>
       <w:bookmarkEnd w:id="43"/>
+      <w:bookmarkEnd w:id="44"/>
       <w:r>
         <w:rPr>
           <w:rFonts w:ascii="Arial" w:hAnsi="Arial" w:cs="Arial"/>
@@ -8885,9 +8865,9 @@
           <w:szCs w:val="22"/>
         </w:rPr>
       </w:pPr>
-      <w:bookmarkStart w:id="46" w:name="OLE_LINK271"/>
-      <w:bookmarkEnd w:id="44"/>
+      <w:bookmarkStart w:id="47" w:name="OLE_LINK271"/>
       <w:bookmarkEnd w:id="45"/>
+      <w:bookmarkEnd w:id="46"/>
       <w:r>
         <w:rPr>
           <w:rFonts w:ascii="Arial" w:hAnsi="Arial" w:cs="Arial"/>
@@ -8897,7 +8877,7 @@
         <w:t>Criar classes de consulta e base de dados</w:t>
       </w:r>
     </w:p>
-    <w:bookmarkEnd w:id="46"/>
+    <w:bookmarkEnd w:id="47"/>
     <w:p>
       <w:pPr>
         <w:ind w:left="1800"/>
@@ -8920,8 +8900,8 @@
           <w:szCs w:val="22"/>
         </w:rPr>
       </w:pPr>
-      <w:bookmarkStart w:id="47" w:name="OLE_LINK272"/>
-      <w:bookmarkStart w:id="48" w:name="OLE_LINK273"/>
+      <w:bookmarkStart w:id="48" w:name="OLE_LINK272"/>
+      <w:bookmarkStart w:id="49" w:name="OLE_LINK273"/>
       <w:r>
         <w:rPr>
           <w:rFonts w:ascii="Arial" w:hAnsi="Arial" w:cs="Arial"/>
@@ -8943,9 +8923,9 @@
           <w:szCs w:val="22"/>
         </w:rPr>
       </w:pPr>
-      <w:bookmarkStart w:id="49" w:name="OLE_LINK274"/>
-      <w:bookmarkEnd w:id="47"/>
+      <w:bookmarkStart w:id="50" w:name="OLE_LINK274"/>
       <w:bookmarkEnd w:id="48"/>
+      <w:bookmarkEnd w:id="49"/>
       <w:r>
         <w:rPr>
           <w:rFonts w:ascii="Arial" w:hAnsi="Arial" w:cs="Arial"/>
@@ -8967,8 +8947,8 @@
           <w:szCs w:val="22"/>
         </w:rPr>
       </w:pPr>
-      <w:bookmarkStart w:id="50" w:name="OLE_LINK275"/>
-      <w:bookmarkEnd w:id="49"/>
+      <w:bookmarkStart w:id="51" w:name="OLE_LINK275"/>
+      <w:bookmarkEnd w:id="50"/>
       <w:r>
         <w:rPr>
           <w:rFonts w:ascii="Arial" w:hAnsi="Arial" w:cs="Arial"/>
@@ -8990,8 +8970,8 @@
           <w:szCs w:val="22"/>
         </w:rPr>
       </w:pPr>
-      <w:bookmarkStart w:id="51" w:name="OLE_LINK276"/>
-      <w:bookmarkEnd w:id="50"/>
+      <w:bookmarkStart w:id="52" w:name="OLE_LINK276"/>
+      <w:bookmarkEnd w:id="51"/>
       <w:r>
         <w:rPr>
           <w:rFonts w:ascii="Arial" w:hAnsi="Arial" w:cs="Arial"/>
@@ -9013,8 +8993,8 @@
           <w:szCs w:val="22"/>
         </w:rPr>
       </w:pPr>
-      <w:bookmarkStart w:id="52" w:name="OLE_LINK277"/>
-      <w:bookmarkEnd w:id="51"/>
+      <w:bookmarkStart w:id="53" w:name="OLE_LINK277"/>
+      <w:bookmarkEnd w:id="52"/>
       <w:r>
         <w:rPr>
           <w:rFonts w:ascii="Arial" w:hAnsi="Arial" w:cs="Arial"/>
@@ -9036,9 +9016,9 @@
           <w:szCs w:val="22"/>
         </w:rPr>
       </w:pPr>
-      <w:bookmarkStart w:id="53" w:name="OLE_LINK278"/>
-      <w:bookmarkStart w:id="54" w:name="OLE_LINK279"/>
-      <w:bookmarkEnd w:id="52"/>
+      <w:bookmarkStart w:id="54" w:name="OLE_LINK278"/>
+      <w:bookmarkStart w:id="55" w:name="OLE_LINK279"/>
+      <w:bookmarkEnd w:id="53"/>
       <w:r>
         <w:rPr>
           <w:rFonts w:ascii="Arial" w:hAnsi="Arial" w:cs="Arial"/>
@@ -9060,10 +9040,10 @@
           <w:szCs w:val="22"/>
         </w:rPr>
       </w:pPr>
-      <w:bookmarkStart w:id="55" w:name="OLE_LINK280"/>
-      <w:bookmarkStart w:id="56" w:name="OLE_LINK281"/>
-      <w:bookmarkEnd w:id="53"/>
+      <w:bookmarkStart w:id="56" w:name="OLE_LINK280"/>
+      <w:bookmarkStart w:id="57" w:name="OLE_LINK281"/>
       <w:bookmarkEnd w:id="54"/>
+      <w:bookmarkEnd w:id="55"/>
       <w:r>
         <w:rPr>
           <w:rFonts w:ascii="Arial" w:hAnsi="Arial" w:cs="Arial"/>
@@ -9085,10 +9065,10 @@
           <w:szCs w:val="22"/>
         </w:rPr>
       </w:pPr>
-      <w:bookmarkStart w:id="57" w:name="OLE_LINK282"/>
-      <w:bookmarkStart w:id="58" w:name="OLE_LINK283"/>
-      <w:bookmarkEnd w:id="55"/>
+      <w:bookmarkStart w:id="58" w:name="OLE_LINK282"/>
+      <w:bookmarkStart w:id="59" w:name="OLE_LINK283"/>
       <w:bookmarkEnd w:id="56"/>
+      <w:bookmarkEnd w:id="57"/>
       <w:r>
         <w:rPr>
           <w:rFonts w:ascii="Arial" w:hAnsi="Arial" w:cs="Arial"/>
@@ -9110,9 +9090,9 @@
           <w:szCs w:val="22"/>
         </w:rPr>
       </w:pPr>
-      <w:bookmarkStart w:id="59" w:name="OLE_LINK284"/>
-      <w:bookmarkEnd w:id="57"/>
+      <w:bookmarkStart w:id="60" w:name="OLE_LINK284"/>
       <w:bookmarkEnd w:id="58"/>
+      <w:bookmarkEnd w:id="59"/>
       <w:r>
         <w:rPr>
           <w:rFonts w:ascii="Arial" w:hAnsi="Arial" w:cs="Arial"/>
@@ -9134,9 +9114,9 @@
           <w:szCs w:val="22"/>
         </w:rPr>
       </w:pPr>
-      <w:bookmarkStart w:id="60" w:name="OLE_LINK285"/>
-      <w:bookmarkStart w:id="61" w:name="OLE_LINK286"/>
-      <w:bookmarkEnd w:id="59"/>
+      <w:bookmarkStart w:id="61" w:name="OLE_LINK285"/>
+      <w:bookmarkStart w:id="62" w:name="OLE_LINK286"/>
+      <w:bookmarkEnd w:id="60"/>
       <w:r>
         <w:rPr>
           <w:rFonts w:ascii="Arial" w:hAnsi="Arial" w:cs="Arial"/>
@@ -9158,11 +9138,11 @@
           <w:szCs w:val="22"/>
         </w:rPr>
       </w:pPr>
-      <w:bookmarkStart w:id="62" w:name="OLE_LINK287"/>
-      <w:bookmarkStart w:id="63" w:name="OLE_LINK288"/>
-      <w:bookmarkStart w:id="64" w:name="OLE_LINK289"/>
-      <w:bookmarkEnd w:id="60"/>
+      <w:bookmarkStart w:id="63" w:name="OLE_LINK287"/>
+      <w:bookmarkStart w:id="64" w:name="OLE_LINK288"/>
+      <w:bookmarkStart w:id="65" w:name="OLE_LINK289"/>
       <w:bookmarkEnd w:id="61"/>
+      <w:bookmarkEnd w:id="62"/>
       <w:r>
         <w:rPr>
           <w:rFonts w:ascii="Arial" w:hAnsi="Arial" w:cs="Arial"/>
@@ -9184,11 +9164,11 @@
           <w:szCs w:val="22"/>
         </w:rPr>
       </w:pPr>
-      <w:bookmarkStart w:id="65" w:name="OLE_LINK290"/>
-      <w:bookmarkStart w:id="66" w:name="OLE_LINK291"/>
-      <w:bookmarkEnd w:id="62"/>
+      <w:bookmarkStart w:id="66" w:name="OLE_LINK290"/>
+      <w:bookmarkStart w:id="67" w:name="OLE_LINK291"/>
       <w:bookmarkEnd w:id="63"/>
       <w:bookmarkEnd w:id="64"/>
+      <w:bookmarkEnd w:id="65"/>
       <w:r>
         <w:rPr>
           <w:rFonts w:ascii="Arial" w:hAnsi="Arial" w:cs="Arial"/>
@@ -9210,10 +9190,10 @@
           <w:szCs w:val="22"/>
         </w:rPr>
       </w:pPr>
-      <w:bookmarkStart w:id="67" w:name="OLE_LINK292"/>
-      <w:bookmarkStart w:id="68" w:name="OLE_LINK293"/>
-      <w:bookmarkEnd w:id="65"/>
+      <w:bookmarkStart w:id="68" w:name="OLE_LINK292"/>
+      <w:bookmarkStart w:id="69" w:name="OLE_LINK293"/>
       <w:bookmarkEnd w:id="66"/>
+      <w:bookmarkEnd w:id="67"/>
       <w:r>
         <w:rPr>
           <w:rFonts w:ascii="Arial" w:hAnsi="Arial" w:cs="Arial"/>
@@ -9235,10 +9215,10 @@
           <w:szCs w:val="22"/>
         </w:rPr>
       </w:pPr>
-      <w:bookmarkStart w:id="69" w:name="OLE_LINK294"/>
-      <w:bookmarkStart w:id="70" w:name="OLE_LINK295"/>
-      <w:bookmarkEnd w:id="67"/>
+      <w:bookmarkStart w:id="70" w:name="OLE_LINK294"/>
+      <w:bookmarkStart w:id="71" w:name="OLE_LINK295"/>
       <w:bookmarkEnd w:id="68"/>
+      <w:bookmarkEnd w:id="69"/>
       <w:r>
         <w:rPr>
           <w:rFonts w:ascii="Arial" w:hAnsi="Arial" w:cs="Arial"/>
@@ -9260,10 +9240,10 @@
           <w:szCs w:val="22"/>
         </w:rPr>
       </w:pPr>
-      <w:bookmarkStart w:id="71" w:name="OLE_LINK296"/>
-      <w:bookmarkStart w:id="72" w:name="OLE_LINK297"/>
-      <w:bookmarkEnd w:id="69"/>
+      <w:bookmarkStart w:id="72" w:name="OLE_LINK296"/>
+      <w:bookmarkStart w:id="73" w:name="OLE_LINK297"/>
       <w:bookmarkEnd w:id="70"/>
+      <w:bookmarkEnd w:id="71"/>
       <w:r>
         <w:rPr>
           <w:rFonts w:ascii="Arial" w:hAnsi="Arial" w:cs="Arial"/>
@@ -9285,10 +9265,10 @@
           <w:szCs w:val="22"/>
         </w:rPr>
       </w:pPr>
-      <w:bookmarkStart w:id="73" w:name="OLE_LINK298"/>
-      <w:bookmarkStart w:id="74" w:name="OLE_LINK299"/>
-      <w:bookmarkEnd w:id="71"/>
+      <w:bookmarkStart w:id="74" w:name="OLE_LINK298"/>
+      <w:bookmarkStart w:id="75" w:name="OLE_LINK299"/>
       <w:bookmarkEnd w:id="72"/>
+      <w:bookmarkEnd w:id="73"/>
       <w:r>
         <w:rPr>
           <w:rFonts w:ascii="Arial" w:hAnsi="Arial" w:cs="Arial"/>
@@ -9310,11 +9290,11 @@
           <w:szCs w:val="22"/>
         </w:rPr>
       </w:pPr>
-      <w:bookmarkStart w:id="75" w:name="OLE_LINK300"/>
-      <w:bookmarkStart w:id="76" w:name="OLE_LINK301"/>
-      <w:bookmarkStart w:id="77" w:name="OLE_LINK302"/>
-      <w:bookmarkEnd w:id="73"/>
+      <w:bookmarkStart w:id="76" w:name="OLE_LINK300"/>
+      <w:bookmarkStart w:id="77" w:name="OLE_LINK301"/>
+      <w:bookmarkStart w:id="78" w:name="OLE_LINK302"/>
       <w:bookmarkEnd w:id="74"/>
+      <w:bookmarkEnd w:id="75"/>
       <w:r>
         <w:rPr>
           <w:rFonts w:ascii="Arial" w:hAnsi="Arial" w:cs="Arial"/>
@@ -9336,11 +9316,11 @@
           <w:szCs w:val="22"/>
         </w:rPr>
       </w:pPr>
-      <w:bookmarkStart w:id="78" w:name="OLE_LINK303"/>
-      <w:bookmarkStart w:id="79" w:name="OLE_LINK304"/>
-      <w:bookmarkEnd w:id="75"/>
+      <w:bookmarkStart w:id="79" w:name="OLE_LINK303"/>
+      <w:bookmarkStart w:id="80" w:name="OLE_LINK304"/>
       <w:bookmarkEnd w:id="76"/>
       <w:bookmarkEnd w:id="77"/>
+      <w:bookmarkEnd w:id="78"/>
       <w:r>
         <w:rPr>
           <w:rFonts w:ascii="Arial" w:hAnsi="Arial" w:cs="Arial"/>
@@ -9362,10 +9342,10 @@
           <w:szCs w:val="22"/>
         </w:rPr>
       </w:pPr>
-      <w:bookmarkStart w:id="80" w:name="OLE_LINK305"/>
-      <w:bookmarkStart w:id="81" w:name="OLE_LINK306"/>
-      <w:bookmarkEnd w:id="78"/>
+      <w:bookmarkStart w:id="81" w:name="OLE_LINK305"/>
+      <w:bookmarkStart w:id="82" w:name="OLE_LINK306"/>
       <w:bookmarkEnd w:id="79"/>
+      <w:bookmarkEnd w:id="80"/>
       <w:r>
         <w:rPr>
           <w:rFonts w:ascii="Arial" w:hAnsi="Arial" w:cs="Arial"/>
@@ -9387,10 +9367,10 @@
           <w:szCs w:val="22"/>
         </w:rPr>
       </w:pPr>
-      <w:bookmarkStart w:id="82" w:name="OLE_LINK307"/>
-      <w:bookmarkStart w:id="83" w:name="OLE_LINK308"/>
-      <w:bookmarkEnd w:id="80"/>
+      <w:bookmarkStart w:id="83" w:name="OLE_LINK307"/>
+      <w:bookmarkStart w:id="84" w:name="OLE_LINK308"/>
       <w:bookmarkEnd w:id="81"/>
+      <w:bookmarkEnd w:id="82"/>
       <w:r>
         <w:rPr>
           <w:rFonts w:ascii="Arial" w:hAnsi="Arial" w:cs="Arial"/>
@@ -9412,10 +9392,10 @@
           <w:szCs w:val="22"/>
         </w:rPr>
       </w:pPr>
-      <w:bookmarkStart w:id="84" w:name="OLE_LINK309"/>
-      <w:bookmarkStart w:id="85" w:name="OLE_LINK310"/>
-      <w:bookmarkEnd w:id="82"/>
+      <w:bookmarkStart w:id="85" w:name="OLE_LINK309"/>
+      <w:bookmarkStart w:id="86" w:name="OLE_LINK310"/>
       <w:bookmarkEnd w:id="83"/>
+      <w:bookmarkEnd w:id="84"/>
       <w:r>
         <w:rPr>
           <w:rFonts w:ascii="Arial" w:hAnsi="Arial" w:cs="Arial"/>
@@ -9437,9 +9417,9 @@
           <w:szCs w:val="22"/>
         </w:rPr>
       </w:pPr>
-      <w:bookmarkStart w:id="86" w:name="OLE_LINK311"/>
-      <w:bookmarkEnd w:id="84"/>
+      <w:bookmarkStart w:id="87" w:name="OLE_LINK311"/>
       <w:bookmarkEnd w:id="85"/>
+      <w:bookmarkEnd w:id="86"/>
       <w:r>
         <w:rPr>
           <w:rFonts w:ascii="Arial" w:hAnsi="Arial" w:cs="Arial"/>
@@ -9461,9 +9441,9 @@
           <w:szCs w:val="22"/>
         </w:rPr>
       </w:pPr>
-      <w:bookmarkStart w:id="87" w:name="OLE_LINK312"/>
-      <w:bookmarkStart w:id="88" w:name="OLE_LINK313"/>
-      <w:bookmarkEnd w:id="86"/>
+      <w:bookmarkStart w:id="88" w:name="OLE_LINK312"/>
+      <w:bookmarkStart w:id="89" w:name="OLE_LINK313"/>
+      <w:bookmarkEnd w:id="87"/>
       <w:r>
         <w:rPr>
           <w:rFonts w:ascii="Arial" w:hAnsi="Arial" w:cs="Arial"/>
@@ -9502,10 +9482,10 @@
           <w:szCs w:val="22"/>
         </w:rPr>
       </w:pPr>
-      <w:bookmarkStart w:id="89" w:name="OLE_LINK314"/>
-      <w:bookmarkStart w:id="90" w:name="OLE_LINK315"/>
-      <w:bookmarkEnd w:id="87"/>
+      <w:bookmarkStart w:id="90" w:name="OLE_LINK314"/>
+      <w:bookmarkStart w:id="91" w:name="OLE_LINK315"/>
       <w:bookmarkEnd w:id="88"/>
+      <w:bookmarkEnd w:id="89"/>
       <w:r>
         <w:rPr>
           <w:rFonts w:ascii="Arial" w:hAnsi="Arial" w:cs="Arial"/>
@@ -9527,9 +9507,9 @@
           <w:szCs w:val="22"/>
         </w:rPr>
       </w:pPr>
-      <w:bookmarkStart w:id="91" w:name="OLE_LINK316"/>
-      <w:bookmarkEnd w:id="89"/>
+      <w:bookmarkStart w:id="92" w:name="OLE_LINK316"/>
       <w:bookmarkEnd w:id="90"/>
+      <w:bookmarkEnd w:id="91"/>
       <w:r>
         <w:rPr>
           <w:rFonts w:ascii="Arial" w:hAnsi="Arial" w:cs="Arial"/>
@@ -9551,8 +9531,8 @@
           <w:szCs w:val="22"/>
         </w:rPr>
       </w:pPr>
-      <w:bookmarkStart w:id="92" w:name="OLE_LINK317"/>
-      <w:bookmarkEnd w:id="91"/>
+      <w:bookmarkStart w:id="93" w:name="OLE_LINK317"/>
+      <w:bookmarkEnd w:id="92"/>
       <w:r>
         <w:rPr>
           <w:rFonts w:ascii="Arial" w:hAnsi="Arial" w:cs="Arial"/>
@@ -9574,9 +9554,9 @@
           <w:szCs w:val="22"/>
         </w:rPr>
       </w:pPr>
-      <w:bookmarkStart w:id="93" w:name="OLE_LINK318"/>
-      <w:bookmarkStart w:id="94" w:name="OLE_LINK319"/>
-      <w:bookmarkEnd w:id="92"/>
+      <w:bookmarkStart w:id="94" w:name="OLE_LINK318"/>
+      <w:bookmarkStart w:id="95" w:name="OLE_LINK319"/>
+      <w:bookmarkEnd w:id="93"/>
       <w:r>
         <w:rPr>
           <w:rFonts w:ascii="Arial" w:hAnsi="Arial" w:cs="Arial"/>
@@ -9598,10 +9578,10 @@
           <w:szCs w:val="22"/>
         </w:rPr>
       </w:pPr>
-      <w:bookmarkStart w:id="95" w:name="OLE_LINK320"/>
-      <w:bookmarkStart w:id="96" w:name="OLE_LINK321"/>
-      <w:bookmarkEnd w:id="93"/>
+      <w:bookmarkStart w:id="96" w:name="OLE_LINK320"/>
+      <w:bookmarkStart w:id="97" w:name="OLE_LINK321"/>
       <w:bookmarkEnd w:id="94"/>
+      <w:bookmarkEnd w:id="95"/>
       <w:r>
         <w:rPr>
           <w:rFonts w:ascii="Arial" w:hAnsi="Arial" w:cs="Arial"/>
@@ -9623,9 +9603,9 @@
           <w:szCs w:val="22"/>
         </w:rPr>
       </w:pPr>
-      <w:bookmarkStart w:id="97" w:name="OLE_LINK322"/>
-      <w:bookmarkEnd w:id="95"/>
+      <w:bookmarkStart w:id="98" w:name="OLE_LINK322"/>
       <w:bookmarkEnd w:id="96"/>
+      <w:bookmarkEnd w:id="97"/>
       <w:r>
         <w:rPr>
           <w:rFonts w:ascii="Arial" w:hAnsi="Arial" w:cs="Arial"/>
@@ -9647,8 +9627,8 @@
           <w:szCs w:val="22"/>
         </w:rPr>
       </w:pPr>
-      <w:bookmarkStart w:id="98" w:name="OLE_LINK323"/>
-      <w:bookmarkEnd w:id="97"/>
+      <w:bookmarkStart w:id="99" w:name="OLE_LINK323"/>
+      <w:bookmarkEnd w:id="98"/>
       <w:r>
         <w:rPr>
           <w:rFonts w:ascii="Arial" w:hAnsi="Arial" w:cs="Arial"/>
@@ -9670,8 +9650,8 @@
           <w:szCs w:val="22"/>
         </w:rPr>
       </w:pPr>
-      <w:bookmarkStart w:id="99" w:name="OLE_LINK324"/>
-      <w:bookmarkEnd w:id="98"/>
+      <w:bookmarkStart w:id="100" w:name="OLE_LINK324"/>
+      <w:bookmarkEnd w:id="99"/>
       <w:r>
         <w:rPr>
           <w:rFonts w:ascii="Arial" w:hAnsi="Arial" w:cs="Arial"/>
@@ -9681,7 +9661,7 @@
         <w:t>Responder contato (adm/gestor)</w:t>
       </w:r>
     </w:p>
-    <w:bookmarkEnd w:id="99"/>
+    <w:bookmarkEnd w:id="100"/>
     <w:p>
       <w:pPr>
         <w:autoSpaceDE w:val="0"/>
@@ -9826,7 +9806,7 @@
           <w:szCs w:val="22"/>
         </w:rPr>
         <w:drawing>
-          <wp:anchor distT="0" distB="0" distL="114300" distR="114300" simplePos="0" relativeHeight="251695104" behindDoc="0" locked="0" layoutInCell="1" allowOverlap="1" wp14:editId="38A1555D">
+          <wp:anchor distT="0" distB="0" distL="114300" distR="114300" simplePos="0" relativeHeight="251658240" behindDoc="0" locked="0" layoutInCell="1" allowOverlap="1" wp14:editId="38A1555D">
             <wp:simplePos x="0" y="0"/>
             <wp:positionH relativeFrom="margin">
               <wp:posOffset>-128905</wp:posOffset>
@@ -10668,7 +10648,7 @@
           <w:szCs w:val="22"/>
         </w:rPr>
       </w:pPr>
-      <w:bookmarkStart w:id="100" w:name="OLE_LINK116"/>
+      <w:bookmarkStart w:id="101" w:name="OLE_LINK116"/>
       <w:r>
         <w:rPr>
           <w:rFonts w:ascii="Arial" w:hAnsi="Arial" w:cs="Arial"/>
@@ -10731,7 +10711,7 @@
         </w:rPr>
       </w:pPr>
     </w:p>
-    <w:bookmarkEnd w:id="100"/>
+    <w:bookmarkEnd w:id="101"/>
     <w:p>
       <w:pPr>
         <w:rPr>
@@ -11059,7 +11039,7 @@
           <w:szCs w:val="22"/>
         </w:rPr>
       </w:pPr>
-      <w:bookmarkStart w:id="101" w:name="OLE_LINK45"/>
+      <w:bookmarkStart w:id="102" w:name="OLE_LINK45"/>
     </w:p>
     <w:p>
       <w:pPr>
@@ -11079,7 +11059,7 @@
         <w:t>Escopo do Produto</w:t>
       </w:r>
     </w:p>
-    <w:bookmarkEnd w:id="101"/>
+    <w:bookmarkEnd w:id="102"/>
     <w:p>
       <w:pPr>
         <w:ind w:left="360"/>
@@ -11182,7 +11162,7 @@
           <w:szCs w:val="22"/>
         </w:rPr>
       </w:pPr>
-      <w:bookmarkStart w:id="102" w:name="OLE_LINK8"/>
+      <w:bookmarkStart w:id="103" w:name="OLE_LINK8"/>
       <w:r>
         <w:rPr>
           <w:rFonts w:ascii="Arial" w:hAnsi="Arial" w:cs="Arial"/>
@@ -11256,13 +11236,13 @@
           <w:szCs w:val="22"/>
         </w:rPr>
       </w:pPr>
-      <w:bookmarkStart w:id="103" w:name="OLE_LINK173"/>
-      <w:bookmarkStart w:id="104" w:name="OLE_LINK174"/>
+      <w:bookmarkStart w:id="104" w:name="OLE_LINK173"/>
+      <w:bookmarkStart w:id="105" w:name="OLE_LINK174"/>
       <w:r>
         <w:t>Relatórios customizados do fluxo de exames</w:t>
       </w:r>
-      <w:bookmarkEnd w:id="103"/>
       <w:bookmarkEnd w:id="104"/>
+      <w:bookmarkEnd w:id="105"/>
     </w:p>
     <w:p>
       <w:pPr>
@@ -11360,7 +11340,7 @@
         <w:t>Cadastro de exames</w:t>
       </w:r>
     </w:p>
-    <w:bookmarkEnd w:id="102"/>
+    <w:bookmarkEnd w:id="103"/>
     <w:p>
       <w:pPr>
         <w:ind w:left="360"/>
@@ -11426,8 +11406,8 @@
           <w:numId w:val="4"/>
         </w:numPr>
       </w:pPr>
-      <w:bookmarkStart w:id="105" w:name="OLE_LINK9"/>
-      <w:bookmarkStart w:id="106" w:name="OLE_LINK10"/>
+      <w:bookmarkStart w:id="106" w:name="OLE_LINK9"/>
+      <w:bookmarkStart w:id="107" w:name="OLE_LINK10"/>
       <w:r>
         <w:t>Requisitos do Sistema:</w:t>
       </w:r>
@@ -11440,14 +11420,14 @@
           <w:numId w:val="4"/>
         </w:numPr>
       </w:pPr>
-      <w:bookmarkStart w:id="107" w:name="OLE_LINK215"/>
-      <w:bookmarkStart w:id="108" w:name="OLE_LINK216"/>
+      <w:bookmarkStart w:id="108" w:name="OLE_LINK215"/>
+      <w:bookmarkStart w:id="109" w:name="OLE_LINK216"/>
       <w:r>
         <w:t>O Sistema deverá permitir ao paciente o acesso aos resultados dos exames de forma impressa através da atendente do laboratório e no site do laboratório através de um código que será gerado no ato do cadastro do paciente.</w:t>
       </w:r>
     </w:p>
-    <w:bookmarkEnd w:id="107"/>
     <w:bookmarkEnd w:id="108"/>
+    <w:bookmarkEnd w:id="109"/>
     <w:p>
       <w:pPr>
         <w:pStyle w:val="Corpodetexto"/>
@@ -11468,8 +11448,8 @@
           <w:numId w:val="4"/>
         </w:numPr>
       </w:pPr>
-      <w:bookmarkStart w:id="109" w:name="OLE_LINK217"/>
-      <w:bookmarkStart w:id="110" w:name="OLE_LINK218"/>
+      <w:bookmarkStart w:id="110" w:name="OLE_LINK217"/>
+      <w:bookmarkStart w:id="111" w:name="OLE_LINK218"/>
       <w:r>
         <w:lastRenderedPageBreak/>
         <w:t>O Sistema deverá permitir o acesso através do ambiente Intranet e Internet do laboratório.</w:t>
@@ -11483,16 +11463,16 @@
           <w:numId w:val="4"/>
         </w:numPr>
       </w:pPr>
-      <w:bookmarkStart w:id="111" w:name="OLE_LINK219"/>
-      <w:bookmarkStart w:id="112" w:name="OLE_LINK220"/>
-      <w:bookmarkEnd w:id="109"/>
+      <w:bookmarkStart w:id="112" w:name="OLE_LINK219"/>
+      <w:bookmarkStart w:id="113" w:name="OLE_LINK220"/>
       <w:bookmarkEnd w:id="110"/>
+      <w:bookmarkEnd w:id="111"/>
       <w:r>
         <w:t>Os resultados e status dos exames serão encaminhados também para um banco de dados do site do laboratório.</w:t>
       </w:r>
     </w:p>
-    <w:bookmarkEnd w:id="111"/>
     <w:bookmarkEnd w:id="112"/>
+    <w:bookmarkEnd w:id="113"/>
     <w:p>
       <w:pPr>
         <w:pStyle w:val="Corpodetexto"/>
@@ -11513,16 +11493,16 @@
           <w:numId w:val="4"/>
         </w:numPr>
       </w:pPr>
-      <w:bookmarkStart w:id="113" w:name="OLE_LINK221"/>
-      <w:bookmarkStart w:id="114" w:name="OLE_LINK222"/>
-      <w:bookmarkStart w:id="115" w:name="OLE_LINK223"/>
+      <w:bookmarkStart w:id="114" w:name="OLE_LINK221"/>
+      <w:bookmarkStart w:id="115" w:name="OLE_LINK222"/>
+      <w:bookmarkStart w:id="116" w:name="OLE_LINK223"/>
       <w:r>
         <w:t>O Site do laboratório deverá ter uma interface bem clara e um bom direcionamento para o acesso do paciente.</w:t>
       </w:r>
     </w:p>
-    <w:bookmarkEnd w:id="113"/>
     <w:bookmarkEnd w:id="114"/>
     <w:bookmarkEnd w:id="115"/>
+    <w:bookmarkEnd w:id="116"/>
     <w:p>
       <w:pPr>
         <w:pStyle w:val="Corpodetexto"/>
@@ -11589,8 +11569,8 @@
         <w:t>Já o paciente irá acessar a área de resultado do exame via código gerado na hora do exame, pelo website. Esse código terá uma complexidade de caracteres alta e o paciente além do código deverá preencher outro campo com algum dado pessoal para que seja seguro que ninguém além do próprio paciente, consiga verificar o resultado do seu exame.</w:t>
       </w:r>
     </w:p>
-    <w:bookmarkEnd w:id="105"/>
     <w:bookmarkEnd w:id="106"/>
+    <w:bookmarkEnd w:id="107"/>
     <w:p>
       <w:pPr>
         <w:ind w:left="720"/>
@@ -11651,16 +11631,16 @@
           <w:szCs w:val="22"/>
         </w:rPr>
       </w:pPr>
-      <w:bookmarkStart w:id="116" w:name="OLE_LINK1"/>
-      <w:bookmarkStart w:id="117" w:name="OLE_LINK325"/>
-      <w:bookmarkStart w:id="118" w:name="OLE_LINK326"/>
-      <w:bookmarkStart w:id="119" w:name="OLE_LINK327"/>
-      <w:bookmarkStart w:id="120" w:name="OLE_LINK328"/>
-      <w:bookmarkStart w:id="121" w:name="OLE_LINK329"/>
+      <w:bookmarkStart w:id="117" w:name="OLE_LINK1"/>
+      <w:bookmarkStart w:id="118" w:name="OLE_LINK325"/>
+      <w:bookmarkStart w:id="119" w:name="OLE_LINK326"/>
+      <w:bookmarkStart w:id="120" w:name="OLE_LINK327"/>
+      <w:bookmarkStart w:id="121" w:name="OLE_LINK328"/>
+      <w:bookmarkStart w:id="122" w:name="OLE_LINK329"/>
       <w:r>
         <w:t>Verificar resultado do exame online</w:t>
       </w:r>
-      <w:bookmarkEnd w:id="116"/>
+      <w:bookmarkEnd w:id="117"/>
       <w:r>
         <w:rPr>
           <w:rFonts w:ascii="Arial" w:hAnsi="Arial" w:cs="Arial"/>
@@ -11881,11 +11861,11 @@
         <w:t xml:space="preserve"> de pacientes</w:t>
       </w:r>
     </w:p>
-    <w:bookmarkEnd w:id="117"/>
     <w:bookmarkEnd w:id="118"/>
     <w:bookmarkEnd w:id="119"/>
     <w:bookmarkEnd w:id="120"/>
     <w:bookmarkEnd w:id="121"/>
+    <w:bookmarkEnd w:id="122"/>
     <w:p>
       <w:pPr>
         <w:ind w:left="1080"/>
@@ -12425,21 +12405,21 @@
       <w:pPr>
         <w:pStyle w:val="Ttulo2"/>
       </w:pPr>
-      <w:bookmarkStart w:id="122" w:name="OLE_LINK11"/>
-      <w:bookmarkStart w:id="123" w:name="OLE_LINK12"/>
-      <w:bookmarkStart w:id="124" w:name="OLE_LINK13"/>
-      <w:bookmarkStart w:id="125" w:name="_Toc413765494"/>
+      <w:bookmarkStart w:id="123" w:name="OLE_LINK11"/>
+      <w:bookmarkStart w:id="124" w:name="OLE_LINK12"/>
+      <w:bookmarkStart w:id="125" w:name="OLE_LINK13"/>
+      <w:bookmarkStart w:id="126" w:name="_Toc413769852"/>
       <w:r>
         <w:t xml:space="preserve">PLANO DE GERENCIAMENTO DO </w:t>
       </w:r>
       <w:r>
         <w:t>ESCOPO</w:t>
       </w:r>
-      <w:bookmarkEnd w:id="125"/>
-    </w:p>
-    <w:bookmarkEnd w:id="122"/>
+      <w:bookmarkEnd w:id="126"/>
+    </w:p>
     <w:bookmarkEnd w:id="123"/>
     <w:bookmarkEnd w:id="124"/>
+    <w:bookmarkEnd w:id="125"/>
     <w:p>
       <w:pPr>
         <w:ind w:firstLine="709"/>
@@ -12553,19 +12533,19 @@
       <w:pPr>
         <w:pStyle w:val="Ttulo2"/>
       </w:pPr>
-      <w:bookmarkStart w:id="126" w:name="OLE_LINK14"/>
-      <w:bookmarkStart w:id="127" w:name="OLE_LINK15"/>
-      <w:bookmarkStart w:id="128" w:name="OLE_LINK16"/>
-      <w:bookmarkStart w:id="129" w:name="_Toc413765495"/>
+      <w:bookmarkStart w:id="127" w:name="OLE_LINK14"/>
+      <w:bookmarkStart w:id="128" w:name="OLE_LINK15"/>
+      <w:bookmarkStart w:id="129" w:name="OLE_LINK16"/>
+      <w:bookmarkStart w:id="130" w:name="_Toc413769853"/>
       <w:r>
         <w:lastRenderedPageBreak/>
         <w:t>PLANO DE GERENCIAMENTO DO TEMPO</w:t>
       </w:r>
-      <w:bookmarkEnd w:id="129"/>
-    </w:p>
-    <w:bookmarkEnd w:id="126"/>
+      <w:bookmarkEnd w:id="130"/>
+    </w:p>
     <w:bookmarkEnd w:id="127"/>
     <w:bookmarkEnd w:id="128"/>
+    <w:bookmarkEnd w:id="129"/>
     <w:p>
       <w:pPr>
         <w:ind w:firstLine="709"/>
@@ -12695,9 +12675,9 @@
       <w:pPr>
         <w:ind w:firstLine="709"/>
       </w:pPr>
-      <w:bookmarkStart w:id="130" w:name="OLE_LINK33"/>
-      <w:bookmarkStart w:id="131" w:name="OLE_LINK34"/>
-      <w:bookmarkStart w:id="132" w:name="OLE_LINK35"/>
+      <w:bookmarkStart w:id="131" w:name="OLE_LINK33"/>
+      <w:bookmarkStart w:id="132" w:name="OLE_LINK34"/>
+      <w:bookmarkStart w:id="133" w:name="OLE_LINK35"/>
       <w:r>
         <w:t>- Adicionar recursos as atividades</w:t>
       </w:r>
@@ -12753,33 +12733,33 @@
       </w:r>
     </w:p>
     <w:p>
-      <w:bookmarkStart w:id="133" w:name="OLE_LINK17"/>
-      <w:bookmarkStart w:id="134" w:name="OLE_LINK18"/>
-      <w:bookmarkStart w:id="135" w:name="OLE_LINK19"/>
-      <w:bookmarkEnd w:id="130"/>
+      <w:bookmarkStart w:id="134" w:name="OLE_LINK17"/>
+      <w:bookmarkStart w:id="135" w:name="OLE_LINK18"/>
+      <w:bookmarkStart w:id="136" w:name="OLE_LINK19"/>
       <w:bookmarkEnd w:id="131"/>
       <w:bookmarkEnd w:id="132"/>
+      <w:bookmarkEnd w:id="133"/>
     </w:p>
     <w:p>
       <w:pPr>
         <w:pStyle w:val="Ttulo2"/>
       </w:pPr>
-      <w:bookmarkStart w:id="136" w:name="_Toc413765496"/>
+      <w:bookmarkStart w:id="137" w:name="_Toc413769854"/>
       <w:r>
         <w:t xml:space="preserve">PLANO DE </w:t>
       </w:r>
-      <w:bookmarkStart w:id="137" w:name="OLE_LINK2"/>
-      <w:bookmarkStart w:id="138" w:name="OLE_LINK3"/>
+      <w:bookmarkStart w:id="138" w:name="OLE_LINK2"/>
+      <w:bookmarkStart w:id="139" w:name="OLE_LINK3"/>
       <w:r>
         <w:t>GERENCIAMENTO DOS CUSTOS</w:t>
       </w:r>
-      <w:bookmarkEnd w:id="136"/>
       <w:bookmarkEnd w:id="137"/>
       <w:bookmarkEnd w:id="138"/>
-    </w:p>
-    <w:bookmarkEnd w:id="133"/>
+      <w:bookmarkEnd w:id="139"/>
+    </w:p>
     <w:bookmarkEnd w:id="134"/>
     <w:bookmarkEnd w:id="135"/>
+    <w:bookmarkEnd w:id="136"/>
     <w:p>
       <w:pPr>
         <w:ind w:left="709" w:firstLine="709"/>
@@ -13011,23 +12991,23 @@
       </w:r>
     </w:p>
     <w:p>
-      <w:bookmarkStart w:id="139" w:name="OLE_LINK20"/>
-      <w:bookmarkStart w:id="140" w:name="OLE_LINK21"/>
-      <w:bookmarkStart w:id="141" w:name="OLE_LINK22"/>
+      <w:bookmarkStart w:id="140" w:name="OLE_LINK20"/>
+      <w:bookmarkStart w:id="141" w:name="OLE_LINK21"/>
+      <w:bookmarkStart w:id="142" w:name="OLE_LINK22"/>
     </w:p>
     <w:p>
       <w:pPr>
         <w:pStyle w:val="Ttulo2"/>
       </w:pPr>
-      <w:bookmarkStart w:id="142" w:name="_Toc413765497"/>
+      <w:bookmarkStart w:id="143" w:name="_Toc413769855"/>
       <w:r>
         <w:t>PLANO DE GERENCIAMENTO DA QUALIDADE</w:t>
       </w:r>
-      <w:bookmarkEnd w:id="142"/>
-    </w:p>
-    <w:bookmarkEnd w:id="139"/>
+      <w:bookmarkEnd w:id="143"/>
+    </w:p>
     <w:bookmarkEnd w:id="140"/>
     <w:bookmarkEnd w:id="141"/>
+    <w:bookmarkEnd w:id="142"/>
     <w:p>
       <w:pPr>
         <w:ind w:left="709" w:firstLine="709"/>
@@ -13068,9 +13048,9 @@
           <w:szCs w:val="24"/>
         </w:rPr>
       </w:pPr>
-      <w:bookmarkStart w:id="143" w:name="OLE_LINK36"/>
-      <w:bookmarkStart w:id="144" w:name="OLE_LINK37"/>
-      <w:bookmarkStart w:id="145" w:name="OLE_LINK38"/>
+      <w:bookmarkStart w:id="144" w:name="OLE_LINK36"/>
+      <w:bookmarkStart w:id="145" w:name="OLE_LINK37"/>
+      <w:bookmarkStart w:id="146" w:name="OLE_LINK38"/>
       <w:r>
         <w:rPr>
           <w:rFonts w:ascii="Times New Roman" w:hAnsi="Times New Roman" w:cs="Times New Roman"/>
@@ -13079,9 +13059,9 @@
         </w:rPr>
         <w:t xml:space="preserve">Site responsivo </w:t>
       </w:r>
-      <w:bookmarkEnd w:id="143"/>
       <w:bookmarkEnd w:id="144"/>
       <w:bookmarkEnd w:id="145"/>
+      <w:bookmarkEnd w:id="146"/>
       <w:r>
         <w:rPr>
           <w:rFonts w:ascii="Times New Roman" w:hAnsi="Times New Roman" w:cs="Times New Roman"/>
@@ -13303,16 +13283,11 @@
       <w:pPr>
         <w:ind w:firstLine="709"/>
       </w:pPr>
-      <w:proofErr w:type="gramStart"/>
       <w:r>
         <w:t xml:space="preserve">Os principais processos que serão realizados </w:t>
       </w:r>
       <w:r>
-        <w:t>para a gerencia</w:t>
-      </w:r>
-      <w:proofErr w:type="gramEnd"/>
-      <w:r>
-        <w:t xml:space="preserve"> da qualidade são:</w:t>
+        <w:t>para a gerencia da qualidade são:</w:t>
       </w:r>
     </w:p>
     <w:p>
@@ -13474,30 +13449,30 @@
       </w:r>
     </w:p>
     <w:p>
-      <w:bookmarkStart w:id="146" w:name="OLE_LINK23"/>
-      <w:bookmarkStart w:id="147" w:name="OLE_LINK24"/>
-      <w:bookmarkStart w:id="148" w:name="OLE_LINK25"/>
+      <w:bookmarkStart w:id="147" w:name="OLE_LINK23"/>
+      <w:bookmarkStart w:id="148" w:name="OLE_LINK24"/>
+      <w:bookmarkStart w:id="149" w:name="OLE_LINK25"/>
     </w:p>
     <w:p>
       <w:pPr>
         <w:pStyle w:val="Ttulo2"/>
       </w:pPr>
-      <w:bookmarkStart w:id="149" w:name="_Toc413765498"/>
+      <w:bookmarkStart w:id="150" w:name="_Toc413769856"/>
       <w:r>
         <w:t>PLANO DE GERENCIAMENTO DOS RECURSOS HUMANOS</w:t>
       </w:r>
-      <w:bookmarkEnd w:id="146"/>
       <w:bookmarkEnd w:id="147"/>
       <w:bookmarkEnd w:id="148"/>
       <w:bookmarkEnd w:id="149"/>
+      <w:bookmarkEnd w:id="150"/>
     </w:p>
     <w:p>
       <w:pPr>
         <w:ind w:firstLine="709"/>
       </w:pPr>
-      <w:bookmarkStart w:id="150" w:name="OLE_LINK39"/>
-      <w:bookmarkStart w:id="151" w:name="OLE_LINK40"/>
-      <w:bookmarkStart w:id="152" w:name="OLE_LINK41"/>
+      <w:bookmarkStart w:id="151" w:name="OLE_LINK39"/>
+      <w:bookmarkStart w:id="152" w:name="OLE_LINK40"/>
+      <w:bookmarkStart w:id="153" w:name="OLE_LINK41"/>
       <w:r>
         <w:t xml:space="preserve">Deve-se identificar as </w:t>
       </w:r>
@@ -13513,9 +13488,9 @@
       <w:r>
         <w:t xml:space="preserve"> na equipe</w:t>
       </w:r>
-      <w:bookmarkEnd w:id="150"/>
       <w:bookmarkEnd w:id="151"/>
       <w:bookmarkEnd w:id="152"/>
+      <w:bookmarkEnd w:id="153"/>
       <w:r>
         <w:t xml:space="preserve">. Tendo isso como base, cria-se o plano de </w:t>
       </w:r>
@@ -13568,9 +13543,9 @@
       <w:pPr>
         <w:ind w:firstLine="709"/>
       </w:pPr>
-      <w:bookmarkStart w:id="153" w:name="OLE_LINK42"/>
-      <w:bookmarkStart w:id="154" w:name="OLE_LINK43"/>
-      <w:bookmarkStart w:id="155" w:name="OLE_LINK44"/>
+      <w:bookmarkStart w:id="154" w:name="OLE_LINK42"/>
+      <w:bookmarkStart w:id="155" w:name="OLE_LINK43"/>
+      <w:bookmarkStart w:id="156" w:name="OLE_LINK44"/>
       <w:r>
         <w:t>O gerente do projeto será o responsável por mobilizar a equipe e por uma</w:t>
       </w:r>
@@ -13580,9 +13555,9 @@
       <w:r>
         <w:t xml:space="preserve"> membros da equipe</w:t>
       </w:r>
-      <w:bookmarkEnd w:id="153"/>
       <w:bookmarkEnd w:id="154"/>
       <w:bookmarkEnd w:id="155"/>
+      <w:bookmarkEnd w:id="156"/>
       <w:r>
         <w:t xml:space="preserve">. Ele também </w:t>
       </w:r>
@@ -13602,16 +13577,16 @@
       <w:pPr>
         <w:pStyle w:val="Ttulo2"/>
       </w:pPr>
-      <w:bookmarkStart w:id="156" w:name="OLE_LINK26"/>
-      <w:bookmarkStart w:id="157" w:name="OLE_LINK27"/>
-      <w:bookmarkStart w:id="158" w:name="_Toc413765499"/>
+      <w:bookmarkStart w:id="157" w:name="OLE_LINK26"/>
+      <w:bookmarkStart w:id="158" w:name="OLE_LINK27"/>
+      <w:bookmarkStart w:id="159" w:name="_Toc413769857"/>
       <w:r>
         <w:t>PLANO DE GERENCIAMENTO DAS COMUNICAÇÕES</w:t>
       </w:r>
-      <w:bookmarkEnd w:id="158"/>
-    </w:p>
-    <w:bookmarkEnd w:id="156"/>
+      <w:bookmarkEnd w:id="159"/>
+    </w:p>
     <w:bookmarkEnd w:id="157"/>
+    <w:bookmarkEnd w:id="158"/>
     <w:p>
       <w:pPr>
         <w:ind w:firstLine="709"/>
@@ -13651,15 +13626,7 @@
         <w:ind w:firstLine="709"/>
       </w:pPr>
       <w:r>
-        <w:t xml:space="preserve">O cliente e patrocinador deverão opinar se </w:t>
-      </w:r>
-      <w:proofErr w:type="gramStart"/>
-      <w:r>
-        <w:t>esta tudo correto</w:t>
-      </w:r>
-      <w:proofErr w:type="gramEnd"/>
-      <w:r>
-        <w:t xml:space="preserve"> e dentro do planejado ou então irão propor mudanças, e essas mudanças deverão ser analisadas somente entre a equipe do projeto e o gerente.</w:t>
+        <w:t>O cliente e patrocinador deverão opinar se esta tudo correto e dentro do planejado ou então irão propor mudanças, e essas mudanças deverão ser analisadas somente entre a equipe do projeto e o gerente.</w:t>
       </w:r>
     </w:p>
     <w:p>
@@ -13674,18 +13641,18 @@
       <w:pPr>
         <w:pStyle w:val="Ttulo2"/>
       </w:pPr>
-      <w:bookmarkStart w:id="159" w:name="OLE_LINK28"/>
-      <w:bookmarkStart w:id="160" w:name="OLE_LINK29"/>
-      <w:bookmarkStart w:id="161" w:name="OLE_LINK30"/>
-      <w:bookmarkStart w:id="162" w:name="_Toc413765500"/>
+      <w:bookmarkStart w:id="160" w:name="OLE_LINK28"/>
+      <w:bookmarkStart w:id="161" w:name="OLE_LINK29"/>
+      <w:bookmarkStart w:id="162" w:name="OLE_LINK30"/>
+      <w:bookmarkStart w:id="163" w:name="_Toc413769858"/>
       <w:r>
         <w:t>PLANO DE GERENCIAMENTO DOS RISCOS</w:t>
       </w:r>
-      <w:bookmarkEnd w:id="162"/>
-    </w:p>
-    <w:bookmarkEnd w:id="159"/>
+      <w:bookmarkEnd w:id="163"/>
+    </w:p>
     <w:bookmarkEnd w:id="160"/>
     <w:bookmarkEnd w:id="161"/>
+    <w:bookmarkEnd w:id="162"/>
     <w:p>
       <w:pPr>
         <w:ind w:firstLine="709"/>
@@ -13791,21 +13758,21 @@
           <w:szCs w:val="22"/>
         </w:rPr>
       </w:pPr>
-      <w:bookmarkStart w:id="163" w:name="OLE_LINK31"/>
-      <w:bookmarkStart w:id="164" w:name="OLE_LINK32"/>
+      <w:bookmarkStart w:id="164" w:name="OLE_LINK31"/>
+      <w:bookmarkStart w:id="165" w:name="OLE_LINK32"/>
     </w:p>
     <w:p>
       <w:pPr>
         <w:pStyle w:val="Ttulo2"/>
       </w:pPr>
-      <w:bookmarkStart w:id="165" w:name="_Toc413765501"/>
+      <w:bookmarkStart w:id="166" w:name="_Toc413769859"/>
       <w:r>
         <w:t>PLANO DE GERENCIAMENTO DAS AQUISIÇÕES</w:t>
       </w:r>
-      <w:bookmarkEnd w:id="165"/>
-    </w:p>
-    <w:bookmarkEnd w:id="163"/>
+      <w:bookmarkEnd w:id="166"/>
+    </w:p>
     <w:bookmarkEnd w:id="164"/>
+    <w:bookmarkEnd w:id="165"/>
     <w:p>
       <w:pPr>
         <w:ind w:firstLine="709"/>
@@ -13849,8 +13816,8 @@
       <w:r>
         <w:t xml:space="preserve">a documentação final do projeto: </w:t>
       </w:r>
-      <w:bookmarkStart w:id="166" w:name="OLE_LINK4"/>
-      <w:bookmarkStart w:id="167" w:name="OLE_LINK5"/>
+      <w:bookmarkStart w:id="167" w:name="OLE_LINK4"/>
+      <w:bookmarkStart w:id="168" w:name="OLE_LINK5"/>
       <w:r>
         <w:t>Será</w:t>
       </w:r>
@@ -13858,8 +13825,8 @@
         <w:t xml:space="preserve"> adquirido perto da conclusão do projeto</w:t>
       </w:r>
     </w:p>
-    <w:bookmarkEnd w:id="166"/>
     <w:bookmarkEnd w:id="167"/>
+    <w:bookmarkEnd w:id="168"/>
     <w:p>
       <w:pPr>
         <w:ind w:firstLine="709"/>
@@ -13867,8 +13834,8 @@
       <w:r>
         <w:t xml:space="preserve">-Folhas para impressão: </w:t>
       </w:r>
-      <w:bookmarkStart w:id="168" w:name="OLE_LINK6"/>
-      <w:bookmarkStart w:id="169" w:name="OLE_LINK7"/>
+      <w:bookmarkStart w:id="169" w:name="OLE_LINK6"/>
+      <w:bookmarkStart w:id="170" w:name="OLE_LINK7"/>
       <w:r>
         <w:t>Será</w:t>
       </w:r>
@@ -13876,8 +13843,8 @@
         <w:t xml:space="preserve"> adquirido perto da conclusão do projeto</w:t>
       </w:r>
     </w:p>
-    <w:bookmarkEnd w:id="168"/>
     <w:bookmarkEnd w:id="169"/>
+    <w:bookmarkEnd w:id="170"/>
     <w:p>
       <w:pPr>
         <w:ind w:firstLine="709"/>
@@ -13903,7 +13870,7 @@
       <w:pPr>
         <w:pStyle w:val="Ttulo2"/>
       </w:pPr>
-      <w:bookmarkStart w:id="170" w:name="_Toc413765502"/>
+      <w:bookmarkStart w:id="171" w:name="_Toc413769860"/>
       <w:r>
         <w:lastRenderedPageBreak/>
         <w:t xml:space="preserve">CRONOGRAMA DO </w:t>
@@ -13911,67 +13878,258 @@
       <w:r>
         <w:t>PROJETO</w:t>
       </w:r>
-      <w:bookmarkEnd w:id="170"/>
-    </w:p>
-    <w:p>
-      <w:pPr>
-        <w:rPr>
-          <w:color w:val="FF0000"/>
-        </w:rPr>
-      </w:pPr>
-      <w:r>
-        <w:rPr>
-          <w:color w:val="FF0000"/>
-        </w:rPr>
-        <w:pict w14:anchorId="6D1C8589">
-          <v:shapetype id="_x0000_t75" coordsize="21600,21600" o:spt="75" o:preferrelative="t" path="m@4@5l@4@11@9@11@9@5xe" filled="f" stroked="f">
-            <v:stroke joinstyle="miter"/>
-            <v:formulas>
-              <v:f eqn="if lineDrawn pixelLineWidth 0"/>
-              <v:f eqn="sum @0 1 0"/>
-              <v:f eqn="sum 0 0 @1"/>
-              <v:f eqn="prod @2 1 2"/>
-              <v:f eqn="prod @3 21600 pixelWidth"/>
-              <v:f eqn="prod @3 21600 pixelHeight"/>
-              <v:f eqn="sum @0 0 1"/>
-              <v:f eqn="prod @6 1 2"/>
-              <v:f eqn="prod @7 21600 pixelWidth"/>
-              <v:f eqn="sum @8 21600 0"/>
-              <v:f eqn="prod @7 21600 pixelHeight"/>
-              <v:f eqn="sum @10 21600 0"/>
-            </v:formulas>
-            <v:path o:extrusionok="f" gradientshapeok="t" o:connecttype="rect"/>
-            <o:lock v:ext="edit" aspectratio="t"/>
-          </v:shapetype>
-          <v:shape id="_x0000_i1025" type="#_x0000_t75" style="width:497.25pt;height:399pt">
-            <v:imagedata r:id="rId21" o:title="print1"/>
-          </v:shape>
-        </w:pict>
-      </w:r>
-    </w:p>
-    <w:p>
-      <w:pPr>
-        <w:rPr>
-          <w:color w:val="FF0000"/>
-        </w:rPr>
-      </w:pPr>
-    </w:p>
-    <w:p>
-      <w:pPr>
-        <w:rPr>
-          <w:color w:val="FF0000"/>
-        </w:rPr>
-      </w:pPr>
-      <w:r>
-        <w:rPr>
+      <w:bookmarkEnd w:id="171"/>
+    </w:p>
+    <w:p>
+      <w:pPr>
+        <w:rPr>
+          <w:color w:val="FF0000"/>
+        </w:rPr>
+      </w:pPr>
+      <w:r>
+        <w:rPr>
+          <w:noProof/>
+          <w:color w:val="FF0000"/>
+        </w:rPr>
+        <w:drawing>
+          <wp:inline distT="0" distB="0" distL="0" distR="0">
+            <wp:extent cx="5934075" cy="4486275"/>
+            <wp:effectExtent l="0" t="0" r="9525" b="9525"/>
+            <wp:docPr id="14" name="Imagem 14" descr="C:\Users\Kokmz\Desktop\conogramaDocumento.png"/>
+            <wp:cNvGraphicFramePr>
+              <a:graphicFrameLocks xmlns:a="http://schemas.openxmlformats.org/drawingml/2006/main" noChangeAspect="1"/>
+            </wp:cNvGraphicFramePr>
+            <a:graphic xmlns:a="http://schemas.openxmlformats.org/drawingml/2006/main">
+              <a:graphicData uri="http://schemas.openxmlformats.org/drawingml/2006/picture">
+                <pic:pic xmlns:pic="http://schemas.openxmlformats.org/drawingml/2006/picture">
+                  <pic:nvPicPr>
+                    <pic:cNvPr id="0" name="Picture 4" descr="C:\Users\Kokmz\Desktop\conogramaDocumento.png"/>
+                    <pic:cNvPicPr>
+                      <a:picLocks noChangeAspect="1" noChangeArrowheads="1"/>
+                    </pic:cNvPicPr>
+                  </pic:nvPicPr>
+                  <pic:blipFill>
+                    <a:blip r:embed="rId21">
+                      <a:extLst>
+                        <a:ext uri="{28A0092B-C50C-407E-A947-70E740481C1C}">
+                          <a14:useLocalDpi xmlns:a14="http://schemas.microsoft.com/office/drawing/2010/main" val="0"/>
+                        </a:ext>
+                      </a:extLst>
+                    </a:blip>
+                    <a:srcRect/>
+                    <a:stretch>
+                      <a:fillRect/>
+                    </a:stretch>
+                  </pic:blipFill>
+                  <pic:spPr bwMode="auto">
+                    <a:xfrm>
+                      <a:off x="0" y="0"/>
+                      <a:ext cx="5934075" cy="4486275"/>
+                    </a:xfrm>
+                    <a:prstGeom prst="rect">
+                      <a:avLst/>
+                    </a:prstGeom>
+                    <a:noFill/>
+                    <a:ln>
+                      <a:noFill/>
+                    </a:ln>
+                  </pic:spPr>
+                </pic:pic>
+              </a:graphicData>
+            </a:graphic>
+          </wp:inline>
+        </w:drawing>
+      </w:r>
+    </w:p>
+    <w:p>
+      <w:pPr>
+        <w:rPr>
+          <w:color w:val="FF0000"/>
+        </w:rPr>
+      </w:pPr>
+    </w:p>
+    <w:p>
+      <w:pPr>
+        <w:rPr>
+          <w:color w:val="FF0000"/>
+        </w:rPr>
+      </w:pPr>
+      <w:r>
+        <w:rPr>
+          <w:noProof/>
           <w:color w:val="FF0000"/>
         </w:rPr>
         <w:lastRenderedPageBreak/>
-        <w:pict w14:anchorId="20C928BB">
-          <v:shape id="_x0000_i1026" type="#_x0000_t75" style="width:495.75pt;height:339.75pt">
-            <v:imagedata r:id="rId22" o:title="print2"/>
-          </v:shape>
-        </w:pict>
+        <w:drawing>
+          <wp:inline distT="0" distB="0" distL="0" distR="0">
+            <wp:extent cx="5934075" cy="3695700"/>
+            <wp:effectExtent l="0" t="0" r="9525" b="0"/>
+            <wp:docPr id="17" name="Imagem 17" descr="C:\Users\Kokmz\Desktop\conogramaDocumento2.png"/>
+            <wp:cNvGraphicFramePr>
+              <a:graphicFrameLocks xmlns:a="http://schemas.openxmlformats.org/drawingml/2006/main" noChangeAspect="1"/>
+            </wp:cNvGraphicFramePr>
+            <a:graphic xmlns:a="http://schemas.openxmlformats.org/drawingml/2006/main">
+              <a:graphicData uri="http://schemas.openxmlformats.org/drawingml/2006/picture">
+                <pic:pic xmlns:pic="http://schemas.openxmlformats.org/drawingml/2006/picture">
+                  <pic:nvPicPr>
+                    <pic:cNvPr id="0" name="Picture 8" descr="C:\Users\Kokmz\Desktop\conogramaDocumento2.png"/>
+                    <pic:cNvPicPr>
+                      <a:picLocks noChangeAspect="1" noChangeArrowheads="1"/>
+                    </pic:cNvPicPr>
+                  </pic:nvPicPr>
+                  <pic:blipFill>
+                    <a:blip r:embed="rId22">
+                      <a:extLst>
+                        <a:ext uri="{28A0092B-C50C-407E-A947-70E740481C1C}">
+                          <a14:useLocalDpi xmlns:a14="http://schemas.microsoft.com/office/drawing/2010/main" val="0"/>
+                        </a:ext>
+                      </a:extLst>
+                    </a:blip>
+                    <a:srcRect/>
+                    <a:stretch>
+                      <a:fillRect/>
+                    </a:stretch>
+                  </pic:blipFill>
+                  <pic:spPr bwMode="auto">
+                    <a:xfrm>
+                      <a:off x="0" y="0"/>
+                      <a:ext cx="5934075" cy="3695700"/>
+                    </a:xfrm>
+                    <a:prstGeom prst="rect">
+                      <a:avLst/>
+                    </a:prstGeom>
+                    <a:noFill/>
+                    <a:ln>
+                      <a:noFill/>
+                    </a:ln>
+                  </pic:spPr>
+                </pic:pic>
+              </a:graphicData>
+            </a:graphic>
+          </wp:inline>
+        </w:drawing>
+      </w:r>
+    </w:p>
+    <w:p>
+      <w:pPr>
+        <w:rPr>
+          <w:color w:val="FF0000"/>
+        </w:rPr>
+      </w:pPr>
+      <w:r>
+        <w:rPr>
+          <w:noProof/>
+          <w:color w:val="FF0000"/>
+        </w:rPr>
+        <w:drawing>
+          <wp:inline distT="0" distB="0" distL="0" distR="0">
+            <wp:extent cx="5934075" cy="3543300"/>
+            <wp:effectExtent l="0" t="0" r="9525" b="0"/>
+            <wp:docPr id="18" name="Imagem 18" descr="C:\Users\Kokmz\Desktop\conogramaDocumento3.png"/>
+            <wp:cNvGraphicFramePr>
+              <a:graphicFrameLocks xmlns:a="http://schemas.openxmlformats.org/drawingml/2006/main" noChangeAspect="1"/>
+            </wp:cNvGraphicFramePr>
+            <a:graphic xmlns:a="http://schemas.openxmlformats.org/drawingml/2006/main">
+              <a:graphicData uri="http://schemas.openxmlformats.org/drawingml/2006/picture">
+                <pic:pic xmlns:pic="http://schemas.openxmlformats.org/drawingml/2006/picture">
+                  <pic:nvPicPr>
+                    <pic:cNvPr id="0" name="Picture 9" descr="C:\Users\Kokmz\Desktop\conogramaDocumento3.png"/>
+                    <pic:cNvPicPr>
+                      <a:picLocks noChangeAspect="1" noChangeArrowheads="1"/>
+                    </pic:cNvPicPr>
+                  </pic:nvPicPr>
+                  <pic:blipFill>
+                    <a:blip r:embed="rId23">
+                      <a:extLst>
+                        <a:ext uri="{28A0092B-C50C-407E-A947-70E740481C1C}">
+                          <a14:useLocalDpi xmlns:a14="http://schemas.microsoft.com/office/drawing/2010/main" val="0"/>
+                        </a:ext>
+                      </a:extLst>
+                    </a:blip>
+                    <a:srcRect/>
+                    <a:stretch>
+                      <a:fillRect/>
+                    </a:stretch>
+                  </pic:blipFill>
+                  <pic:spPr bwMode="auto">
+                    <a:xfrm>
+                      <a:off x="0" y="0"/>
+                      <a:ext cx="5934075" cy="3543300"/>
+                    </a:xfrm>
+                    <a:prstGeom prst="rect">
+                      <a:avLst/>
+                    </a:prstGeom>
+                    <a:noFill/>
+                    <a:ln>
+                      <a:noFill/>
+                    </a:ln>
+                  </pic:spPr>
+                </pic:pic>
+              </a:graphicData>
+            </a:graphic>
+          </wp:inline>
+        </w:drawing>
+      </w:r>
+    </w:p>
+    <w:p>
+      <w:pPr>
+        <w:rPr>
+          <w:color w:val="FF0000"/>
+        </w:rPr>
+      </w:pPr>
+    </w:p>
+    <w:p>
+      <w:pPr>
+        <w:numPr>
+          <w:ilvl w:val="0"/>
+          <w:numId w:val="9"/>
+        </w:numPr>
+      </w:pPr>
+      <w:r>
+        <w:rPr>
+          <w:b/>
+          <w:bCs/>
+        </w:rPr>
+        <w:t xml:space="preserve">Duração total do projeto: </w:t>
+      </w:r>
+      <w:r>
+        <w:t>319,88 dias</w:t>
+      </w:r>
+    </w:p>
+    <w:p>
+      <w:pPr>
+        <w:numPr>
+          <w:ilvl w:val="1"/>
+          <w:numId w:val="9"/>
+        </w:numPr>
+      </w:pPr>
+      <w:r>
+        <w:rPr>
+          <w:b/>
+          <w:bCs/>
+        </w:rPr>
+        <w:t xml:space="preserve">Data do termino do projeto: </w:t>
+      </w:r>
+      <w:r>
+        <w:t>22/05/2015</w:t>
+      </w:r>
+    </w:p>
+    <w:p>
+      <w:pPr>
+        <w:numPr>
+          <w:ilvl w:val="0"/>
+          <w:numId w:val="9"/>
+        </w:numPr>
+      </w:pPr>
+      <w:r>
+        <w:rPr>
+          <w:b/>
+          <w:bCs/>
+        </w:rPr>
+        <w:t xml:space="preserve">Tempo para conclusão dos Entregáveis: </w:t>
+      </w:r>
+      <w:r>
+        <w:t>30 dias (A partir de 04/05/2015)</w:t>
       </w:r>
     </w:p>
     <w:p>
@@ -13985,12 +14143,11 @@
       <w:pPr>
         <w:pStyle w:val="Ttulo2"/>
       </w:pPr>
-      <w:bookmarkStart w:id="171" w:name="_Toc413765503"/>
-      <w:r>
+      <w:bookmarkStart w:id="172" w:name="_Toc413769861"/>
+      <w:r>
+        <w:lastRenderedPageBreak/>
         <w:t>REGISTRO DOS RISCOS DO PROJETO</w:t>
       </w:r>
-      <w:bookmarkStart w:id="172" w:name="_GoBack"/>
-      <w:bookmarkEnd w:id="171"/>
       <w:bookmarkEnd w:id="172"/>
     </w:p>
     <w:p>
@@ -14038,7 +14195,7 @@
           <w:lang w:val="fr-FR"/>
         </w:rPr>
       </w:pPr>
-      <w:bookmarkStart w:id="173" w:name="_Toc413765504"/>
+      <w:bookmarkStart w:id="173" w:name="_Toc413769862"/>
       <w:r>
         <w:rPr>
           <w:lang w:val="fr-FR"/>
@@ -14149,7 +14306,7 @@
           <w:lang w:val="fr-FR"/>
         </w:rPr>
       </w:pPr>
-      <w:bookmarkStart w:id="174" w:name="_Toc413765505"/>
+      <w:bookmarkStart w:id="174" w:name="_Toc413769863"/>
       <w:r>
         <w:rPr>
           <w:lang w:val="fr-FR"/>
@@ -14181,7 +14338,6 @@
         <w:rPr>
           <w:color w:val="FF0000"/>
         </w:rPr>
-        <w:lastRenderedPageBreak/>
         <w:t xml:space="preserve">Descrever de forma genérica os objetivos do Grupo de Processos de </w:t>
       </w:r>
       <w:r>
@@ -14321,7 +14477,7 @@
           <w:lang w:val="fr-FR"/>
         </w:rPr>
       </w:pPr>
-      <w:bookmarkStart w:id="175" w:name="_Toc413765506"/>
+      <w:bookmarkStart w:id="175" w:name="_Toc413769864"/>
       <w:r>
         <w:rPr>
           <w:lang w:val="fr-FR"/>
@@ -14415,7 +14571,7 @@
           <w:sz w:val="28"/>
         </w:rPr>
       </w:pPr>
-      <w:bookmarkStart w:id="176" w:name="_Toc413765507"/>
+      <w:bookmarkStart w:id="176" w:name="_Toc413769865"/>
       <w:r>
         <w:rPr>
           <w:sz w:val="28"/>
@@ -14599,7 +14755,7 @@
       <w:bookmarkStart w:id="179" w:name="_Toc447960005"/>
       <w:bookmarkStart w:id="180" w:name="_Toc18208268"/>
       <w:bookmarkStart w:id="181" w:name="_Toc436203381"/>
-      <w:bookmarkStart w:id="182" w:name="_Toc413765508"/>
+      <w:bookmarkStart w:id="182" w:name="_Toc413769866"/>
       <w:r>
         <w:rPr>
           <w:lang w:val="fr-FR"/>
@@ -14642,7 +14798,7 @@
       <w:bookmarkStart w:id="188" w:name="_Toc346297773"/>
       <w:bookmarkStart w:id="189" w:name="_Toc342757864"/>
       <w:bookmarkStart w:id="190" w:name="_Toc18208271"/>
-      <w:bookmarkStart w:id="191" w:name="_Toc413765509"/>
+      <w:bookmarkStart w:id="191" w:name="_Toc413769867"/>
       <w:r>
         <w:t>Ambiente do Usuário</w:t>
       </w:r>
@@ -14779,7 +14935,7 @@
       <w:bookmarkStart w:id="192" w:name="_Toc512930913"/>
       <w:bookmarkStart w:id="193" w:name="_Toc452813588"/>
       <w:bookmarkStart w:id="194" w:name="_Toc18208272"/>
-      <w:bookmarkStart w:id="195" w:name="_Toc413765510"/>
+      <w:bookmarkStart w:id="195" w:name="_Toc413769868"/>
       <w:r>
         <w:t>Resumo das Principais Necessidades dos Usuários</w:t>
       </w:r>
@@ -15303,7 +15459,7 @@
       <w:bookmarkStart w:id="197" w:name="_Toc512930914"/>
       <w:bookmarkStart w:id="198" w:name="_Toc452813589"/>
       <w:bookmarkStart w:id="199" w:name="_Toc18208273"/>
-      <w:bookmarkStart w:id="200" w:name="_Toc413765511"/>
+      <w:bookmarkStart w:id="200" w:name="_Toc413769869"/>
       <w:r>
         <w:t>Alternativas e Concorrência</w:t>
       </w:r>
@@ -15389,7 +15545,7 @@
       <w:bookmarkStart w:id="202" w:name="_Toc452813590"/>
       <w:bookmarkStart w:id="203" w:name="_Toc436203387"/>
       <w:bookmarkStart w:id="204" w:name="_Toc18208274"/>
-      <w:bookmarkStart w:id="205" w:name="_Toc413765512"/>
+      <w:bookmarkStart w:id="205" w:name="_Toc413769870"/>
       <w:bookmarkEnd w:id="181"/>
       <w:r>
         <w:t xml:space="preserve">Visão </w:t>
@@ -15701,7 +15857,7 @@
       <w:bookmarkStart w:id="235" w:name="_Toc452813596"/>
       <w:bookmarkStart w:id="236" w:name="_Toc436203402"/>
       <w:bookmarkStart w:id="237" w:name="_Toc18208277"/>
-      <w:bookmarkStart w:id="238" w:name="_Toc413765513"/>
+      <w:bookmarkStart w:id="238" w:name="_Toc413769871"/>
       <w:r>
         <w:t>Requisitos</w:t>
       </w:r>
@@ -16008,7 +16164,7 @@
       <w:bookmarkStart w:id="240" w:name="_Toc452813602"/>
       <w:bookmarkStart w:id="241" w:name="_Toc436203408"/>
       <w:bookmarkStart w:id="242" w:name="_Toc18208278"/>
-      <w:bookmarkStart w:id="243" w:name="_Toc413765514"/>
+      <w:bookmarkStart w:id="243" w:name="_Toc413769872"/>
       <w:r>
         <w:t xml:space="preserve">Requisitos </w:t>
       </w:r>
@@ -16174,7 +16330,7 @@
       <w:pPr>
         <w:pStyle w:val="Ttulo3"/>
       </w:pPr>
-      <w:bookmarkStart w:id="246" w:name="_Toc413765515"/>
+      <w:bookmarkStart w:id="246" w:name="_Toc413769873"/>
       <w:r>
         <w:lastRenderedPageBreak/>
         <w:t>Diagrama de Casos de Uso</w:t>
@@ -16250,7 +16406,7 @@
                     </pic:cNvPicPr>
                   </pic:nvPicPr>
                   <pic:blipFill>
-                    <a:blip r:embed="rId23"/>
+                    <a:blip r:embed="rId24"/>
                     <a:srcRect/>
                     <a:stretch>
                       <a:fillRect/>
@@ -16335,7 +16491,7 @@
       <w:pPr>
         <w:pStyle w:val="Ttulo3"/>
       </w:pPr>
-      <w:bookmarkStart w:id="248" w:name="_Toc413765516"/>
+      <w:bookmarkStart w:id="248" w:name="_Toc413769874"/>
       <w:r>
         <w:t>Descrição dos Atores</w:t>
       </w:r>
@@ -16606,7 +16762,7 @@
       <w:pPr>
         <w:pStyle w:val="Ttulo3"/>
       </w:pPr>
-      <w:bookmarkStart w:id="250" w:name="_Toc413765517"/>
+      <w:bookmarkStart w:id="250" w:name="_Toc413769875"/>
       <w:r>
         <w:t xml:space="preserve">Descrição dos </w:t>
       </w:r>
@@ -17173,7 +17329,7 @@
       <w:pPr>
         <w:pStyle w:val="Ttulo3"/>
       </w:pPr>
-      <w:bookmarkStart w:id="252" w:name="_Toc413765518"/>
+      <w:bookmarkStart w:id="252" w:name="_Toc413769876"/>
       <w:r>
         <w:t>Delimita</w:t>
       </w:r>
@@ -17459,7 +17615,7 @@
       <w:pPr>
         <w:pStyle w:val="Ttulo3"/>
       </w:pPr>
-      <w:bookmarkStart w:id="254" w:name="_Toc413765519"/>
+      <w:bookmarkStart w:id="254" w:name="_Toc413769877"/>
       <w:r>
         <w:t xml:space="preserve">Análise dos </w:t>
       </w:r>
@@ -17570,7 +17726,7 @@
                     </pic:cNvPicPr>
                   </pic:nvPicPr>
                   <pic:blipFill>
-                    <a:blip r:embed="rId24"/>
+                    <a:blip r:embed="rId25"/>
                     <a:srcRect/>
                     <a:stretch>
                       <a:fillRect/>
@@ -17640,7 +17796,7 @@
       <w:pPr>
         <w:pStyle w:val="Ttulo3"/>
       </w:pPr>
-      <w:bookmarkStart w:id="256" w:name="_Toc413765520"/>
+      <w:bookmarkStart w:id="256" w:name="_Toc413769878"/>
       <w:r>
         <w:t>Diagrama de Classes</w:t>
       </w:r>
@@ -17688,7 +17844,7 @@
       <w:pPr>
         <w:pStyle w:val="Ttulo3"/>
       </w:pPr>
-      <w:bookmarkStart w:id="257" w:name="_Toc413765521"/>
+      <w:bookmarkStart w:id="257" w:name="_Toc413769879"/>
       <w:r>
         <w:lastRenderedPageBreak/>
         <w:t>Protótipo das Telas - Baixa Fidelidade</w:t>
@@ -17746,7 +17902,7 @@
           <w:lang w:val="fr-FR"/>
         </w:rPr>
       </w:pPr>
-      <w:bookmarkStart w:id="258" w:name="_Toc413765522"/>
+      <w:bookmarkStart w:id="258" w:name="_Toc413769880"/>
       <w:r>
         <w:rPr>
           <w:lang w:val="fr-FR"/>
@@ -17797,7 +17953,7 @@
       <w:pPr>
         <w:pStyle w:val="Ttulo3"/>
       </w:pPr>
-      <w:bookmarkStart w:id="259" w:name="_Toc413765523"/>
+      <w:bookmarkStart w:id="259" w:name="_Toc413769881"/>
       <w:r>
         <w:t>Arquitetura do Sistema</w:t>
       </w:r>
@@ -17990,7 +18146,7 @@
                     <pic:cNvPicPr/>
                   </pic:nvPicPr>
                   <pic:blipFill>
-                    <a:blip r:embed="rId25">
+                    <a:blip r:embed="rId26">
                       <a:extLst>
                         <a:ext uri="{28A0092B-C50C-407E-A947-70E740481C1C}">
                           <a14:useLocalDpi xmlns:a14="http://schemas.microsoft.com/office/drawing/2010/main" val="0"/>
@@ -18096,7 +18252,7 @@
       <w:pPr>
         <w:pStyle w:val="Ttulo3"/>
       </w:pPr>
-      <w:bookmarkStart w:id="264" w:name="_Toc413765524"/>
+      <w:bookmarkStart w:id="264" w:name="_Toc413769882"/>
       <w:r>
         <w:t>Tecnologias utilizadas</w:t>
       </w:r>
@@ -18269,7 +18425,7 @@
       <w:pPr>
         <w:pStyle w:val="Ttulo3"/>
       </w:pPr>
-      <w:bookmarkStart w:id="265" w:name="_Toc413765525"/>
+      <w:bookmarkStart w:id="265" w:name="_Toc413769883"/>
       <w:r>
         <w:t>Protótipo das T</w:t>
       </w:r>
@@ -18329,7 +18485,7 @@
       <w:pPr>
         <w:pStyle w:val="Ttulo3"/>
       </w:pPr>
-      <w:bookmarkStart w:id="266" w:name="_Toc413765526"/>
+      <w:bookmarkStart w:id="266" w:name="_Toc413769884"/>
       <w:r>
         <w:lastRenderedPageBreak/>
         <w:t xml:space="preserve">Diagrama de </w:t>
@@ -18387,7 +18543,7 @@
       <w:pPr>
         <w:pStyle w:val="Ttulo3"/>
       </w:pPr>
-      <w:bookmarkStart w:id="267" w:name="_Toc413765527"/>
+      <w:bookmarkStart w:id="267" w:name="_Toc413769885"/>
       <w:r>
         <w:t>Diagrama de Componentes</w:t>
       </w:r>
@@ -18429,7 +18585,7 @@
       <w:pPr>
         <w:pStyle w:val="Ttulo3"/>
       </w:pPr>
-      <w:bookmarkStart w:id="268" w:name="_Toc413765528"/>
+      <w:bookmarkStart w:id="268" w:name="_Toc413769886"/>
       <w:r>
         <w:t>Diagrama de Atividades</w:t>
       </w:r>
@@ -18477,7 +18633,7 @@
       <w:pPr>
         <w:pStyle w:val="Ttulo3"/>
       </w:pPr>
-      <w:bookmarkStart w:id="269" w:name="_Toc413765529"/>
+      <w:bookmarkStart w:id="269" w:name="_Toc413769887"/>
       <w:r>
         <w:t>Projeto do Banco de Dados</w:t>
       </w:r>
@@ -18636,7 +18792,7 @@
                     </pic:cNvPicPr>
                   </pic:nvPicPr>
                   <pic:blipFill>
-                    <a:blip r:embed="rId26"/>
+                    <a:blip r:embed="rId27"/>
                     <a:srcRect/>
                     <a:stretch>
                       <a:fillRect/>
@@ -20287,7 +20443,7 @@
           <w:lang w:val="fr-FR"/>
         </w:rPr>
       </w:pPr>
-      <w:bookmarkStart w:id="272" w:name="_Toc413765530"/>
+      <w:bookmarkStart w:id="272" w:name="_Toc413769888"/>
       <w:r>
         <w:rPr>
           <w:lang w:val="fr-FR"/>
@@ -20332,7 +20488,7 @@
       <w:pPr>
         <w:pStyle w:val="Ttulo3"/>
       </w:pPr>
-      <w:bookmarkStart w:id="273" w:name="_Toc413765531"/>
+      <w:bookmarkStart w:id="273" w:name="_Toc413769889"/>
       <w:r>
         <w:t>Relação dos Artefatos ou Componentes de Software</w:t>
       </w:r>
@@ -20417,7 +20573,7 @@
       <w:pPr>
         <w:pStyle w:val="Ttulo3"/>
       </w:pPr>
-      <w:bookmarkStart w:id="274" w:name="_Toc413765532"/>
+      <w:bookmarkStart w:id="274" w:name="_Toc413769890"/>
       <w:r>
         <w:t xml:space="preserve">Planejamento e Execução </w:t>
       </w:r>
@@ -24213,7 +24369,7 @@
           <w:lang w:val="fr-FR"/>
         </w:rPr>
       </w:pPr>
-      <w:bookmarkStart w:id="276" w:name="_Toc413765533"/>
+      <w:bookmarkStart w:id="276" w:name="_Toc413769891"/>
       <w:r>
         <w:rPr>
           <w:lang w:val="fr-FR"/>
@@ -24252,7 +24408,7 @@
       <w:pPr>
         <w:pStyle w:val="Ttulo3"/>
       </w:pPr>
-      <w:bookmarkStart w:id="277" w:name="_Toc413765534"/>
+      <w:bookmarkStart w:id="277" w:name="_Toc413769892"/>
       <w:r>
         <w:t>Relação da</w:t>
       </w:r>
@@ -24312,7 +24468,7 @@
       <w:pPr>
         <w:pStyle w:val="Ttulo3"/>
       </w:pPr>
-      <w:bookmarkStart w:id="278" w:name="_Toc413765535"/>
+      <w:bookmarkStart w:id="278" w:name="_Toc413769893"/>
       <w:r>
         <w:t xml:space="preserve">Planejamento e Execução </w:t>
       </w:r>
@@ -25964,7 +26120,7 @@
           <w:sz w:val="28"/>
         </w:rPr>
       </w:pPr>
-      <w:bookmarkStart w:id="280" w:name="_Toc413765536"/>
+      <w:bookmarkStart w:id="280" w:name="_Toc413769894"/>
       <w:r>
         <w:rPr>
           <w:sz w:val="28"/>
@@ -26076,7 +26232,7 @@
       </w:pPr>
       <w:bookmarkStart w:id="281" w:name="_Toc269327113"/>
       <w:bookmarkStart w:id="282" w:name="_Toc269327236"/>
-      <w:bookmarkStart w:id="283" w:name="_Toc413765537"/>
+      <w:bookmarkStart w:id="283" w:name="_Toc413769895"/>
       <w:r>
         <w:rPr>
           <w:sz w:val="28"/>
@@ -26274,7 +26430,7 @@
           <w:sz w:val="28"/>
         </w:rPr>
       </w:pPr>
-      <w:bookmarkStart w:id="284" w:name="_Toc413765538"/>
+      <w:bookmarkStart w:id="284" w:name="_Toc413769896"/>
       <w:r>
         <w:rPr>
           <w:sz w:val="28"/>
@@ -26459,9 +26615,9 @@
           <w:color w:val="0000FF"/>
         </w:rPr>
         <w:sectPr>
-          <w:headerReference w:type="default" r:id="rId27"/>
-          <w:footerReference w:type="default" r:id="rId28"/>
-          <w:headerReference w:type="first" r:id="rId29"/>
+          <w:headerReference w:type="default" r:id="rId28"/>
+          <w:footerReference w:type="default" r:id="rId29"/>
+          <w:headerReference w:type="first" r:id="rId30"/>
           <w:pgSz w:w="11907" w:h="16840" w:code="9"/>
           <w:pgMar w:top="1701" w:right="1134" w:bottom="1134" w:left="1418" w:header="1134" w:footer="0" w:gutter="0"/>
           <w:pgNumType w:start="15"/>
@@ -26483,7 +26639,7 @@
           <w:sz w:val="28"/>
         </w:rPr>
       </w:pPr>
-      <w:bookmarkStart w:id="285" w:name="_Toc413765539"/>
+      <w:bookmarkStart w:id="285" w:name="_Toc413769897"/>
       <w:r>
         <w:rPr>
           <w:sz w:val="28"/>
@@ -27045,7 +27201,7 @@
           <w:sz w:val="28"/>
         </w:rPr>
       </w:pPr>
-      <w:bookmarkStart w:id="286" w:name="_Toc413765540"/>
+      <w:bookmarkStart w:id="286" w:name="_Toc413769898"/>
       <w:r>
         <w:rPr>
           <w:sz w:val="28"/>
@@ -27517,8 +27673,8 @@
     <w:p>
       <w:pPr>
         <w:sectPr>
-          <w:headerReference w:type="first" r:id="rId30"/>
-          <w:footerReference w:type="first" r:id="rId31"/>
+          <w:headerReference w:type="first" r:id="rId31"/>
+          <w:footerReference w:type="first" r:id="rId32"/>
           <w:pgSz w:w="11907" w:h="16840" w:code="9"/>
           <w:pgMar w:top="1701" w:right="1134" w:bottom="1134" w:left="1701" w:header="1134" w:footer="0" w:gutter="0"/>
           <w:cols w:space="720"/>
@@ -27538,7 +27694,7 @@
           <w:sz w:val="28"/>
         </w:rPr>
       </w:pPr>
-      <w:bookmarkStart w:id="287" w:name="_Toc413765541"/>
+      <w:bookmarkStart w:id="287" w:name="_Toc413769899"/>
       <w:r>
         <w:rPr>
           <w:sz w:val="28"/>
@@ -27995,7 +28151,7 @@
           <w:sz w:val="28"/>
         </w:rPr>
       </w:pPr>
-      <w:bookmarkStart w:id="288" w:name="_Toc413765542"/>
+      <w:bookmarkStart w:id="288" w:name="_Toc413769900"/>
       <w:r>
         <w:rPr>
           <w:sz w:val="28"/>
@@ -28646,6 +28802,7 @@
         <w:docPartUnique/>
       </w:docPartObj>
     </w:sdtPr>
+    <w:sdtEndPr/>
     <w:sdtContent>
       <w:p>
         <w:pPr>
@@ -28665,7 +28822,7 @@
           <w:rPr>
             <w:noProof/>
           </w:rPr>
-          <w:t>31</w:t>
+          <w:t>51</w:t>
         </w:r>
         <w:r>
           <w:fldChar w:fldCharType="end"/>
@@ -28696,6 +28853,7 @@
         <w:docPartUnique/>
       </w:docPartObj>
     </w:sdtPr>
+    <w:sdtEndPr/>
     <w:sdtContent>
       <w:p>
         <w:pPr>
@@ -29693,6 +29851,146 @@
       </w:pPr>
       <w:rPr>
         <w:rFonts w:ascii="Times New Roman" w:hAnsi="Times New Roman" w:cs="Times New Roman"/>
+      </w:rPr>
+    </w:lvl>
+  </w:abstractNum>
+  <w:abstractNum w:abstractNumId="8">
+    <w:nsid w:val="6FF31A43"/>
+    <w:multiLevelType w:val="hybridMultilevel"/>
+    <w:tmpl w:val="78AAA7D0"/>
+    <w:lvl w:ilvl="0" w:tplc="69FEB550">
+      <w:start w:val="1"/>
+      <w:numFmt w:val="bullet"/>
+      <w:lvlText w:val="•"/>
+      <w:lvlJc w:val="left"/>
+      <w:pPr>
+        <w:tabs>
+          <w:tab w:val="num" w:pos="360"/>
+        </w:tabs>
+        <w:ind w:left="360" w:hanging="360"/>
+      </w:pPr>
+      <w:rPr>
+        <w:rFonts w:ascii="Arial" w:hAnsi="Arial" w:hint="default"/>
+      </w:rPr>
+    </w:lvl>
+    <w:lvl w:ilvl="1" w:tplc="6420ADE8">
+      <w:start w:val="1"/>
+      <w:numFmt w:val="bullet"/>
+      <w:lvlText w:val="•"/>
+      <w:lvlJc w:val="left"/>
+      <w:pPr>
+        <w:tabs>
+          <w:tab w:val="num" w:pos="1080"/>
+        </w:tabs>
+        <w:ind w:left="1080" w:hanging="360"/>
+      </w:pPr>
+      <w:rPr>
+        <w:rFonts w:ascii="Arial" w:hAnsi="Arial" w:hint="default"/>
+      </w:rPr>
+    </w:lvl>
+    <w:lvl w:ilvl="2" w:tplc="3E0A6458">
+      <w:start w:val="3063"/>
+      <w:numFmt w:val="bullet"/>
+      <w:lvlText w:val="•"/>
+      <w:lvlJc w:val="left"/>
+      <w:pPr>
+        <w:tabs>
+          <w:tab w:val="num" w:pos="1800"/>
+        </w:tabs>
+        <w:ind w:left="1800" w:hanging="360"/>
+      </w:pPr>
+      <w:rPr>
+        <w:rFonts w:ascii="Arial" w:hAnsi="Arial" w:hint="default"/>
+      </w:rPr>
+    </w:lvl>
+    <w:lvl w:ilvl="3" w:tplc="13282F96" w:tentative="1">
+      <w:start w:val="1"/>
+      <w:numFmt w:val="bullet"/>
+      <w:lvlText w:val="•"/>
+      <w:lvlJc w:val="left"/>
+      <w:pPr>
+        <w:tabs>
+          <w:tab w:val="num" w:pos="2520"/>
+        </w:tabs>
+        <w:ind w:left="2520" w:hanging="360"/>
+      </w:pPr>
+      <w:rPr>
+        <w:rFonts w:ascii="Arial" w:hAnsi="Arial" w:hint="default"/>
+      </w:rPr>
+    </w:lvl>
+    <w:lvl w:ilvl="4" w:tplc="1B003190" w:tentative="1">
+      <w:start w:val="1"/>
+      <w:numFmt w:val="bullet"/>
+      <w:lvlText w:val="•"/>
+      <w:lvlJc w:val="left"/>
+      <w:pPr>
+        <w:tabs>
+          <w:tab w:val="num" w:pos="3240"/>
+        </w:tabs>
+        <w:ind w:left="3240" w:hanging="360"/>
+      </w:pPr>
+      <w:rPr>
+        <w:rFonts w:ascii="Arial" w:hAnsi="Arial" w:hint="default"/>
+      </w:rPr>
+    </w:lvl>
+    <w:lvl w:ilvl="5" w:tplc="B82CFB5A" w:tentative="1">
+      <w:start w:val="1"/>
+      <w:numFmt w:val="bullet"/>
+      <w:lvlText w:val="•"/>
+      <w:lvlJc w:val="left"/>
+      <w:pPr>
+        <w:tabs>
+          <w:tab w:val="num" w:pos="3960"/>
+        </w:tabs>
+        <w:ind w:left="3960" w:hanging="360"/>
+      </w:pPr>
+      <w:rPr>
+        <w:rFonts w:ascii="Arial" w:hAnsi="Arial" w:hint="default"/>
+      </w:rPr>
+    </w:lvl>
+    <w:lvl w:ilvl="6" w:tplc="5C42D07E" w:tentative="1">
+      <w:start w:val="1"/>
+      <w:numFmt w:val="bullet"/>
+      <w:lvlText w:val="•"/>
+      <w:lvlJc w:val="left"/>
+      <w:pPr>
+        <w:tabs>
+          <w:tab w:val="num" w:pos="4680"/>
+        </w:tabs>
+        <w:ind w:left="4680" w:hanging="360"/>
+      </w:pPr>
+      <w:rPr>
+        <w:rFonts w:ascii="Arial" w:hAnsi="Arial" w:hint="default"/>
+      </w:rPr>
+    </w:lvl>
+    <w:lvl w:ilvl="7" w:tplc="2B40A9E2" w:tentative="1">
+      <w:start w:val="1"/>
+      <w:numFmt w:val="bullet"/>
+      <w:lvlText w:val="•"/>
+      <w:lvlJc w:val="left"/>
+      <w:pPr>
+        <w:tabs>
+          <w:tab w:val="num" w:pos="5400"/>
+        </w:tabs>
+        <w:ind w:left="5400" w:hanging="360"/>
+      </w:pPr>
+      <w:rPr>
+        <w:rFonts w:ascii="Arial" w:hAnsi="Arial" w:hint="default"/>
+      </w:rPr>
+    </w:lvl>
+    <w:lvl w:ilvl="8" w:tplc="B3FEB508" w:tentative="1">
+      <w:start w:val="1"/>
+      <w:numFmt w:val="bullet"/>
+      <w:lvlText w:val="•"/>
+      <w:lvlJc w:val="left"/>
+      <w:pPr>
+        <w:tabs>
+          <w:tab w:val="num" w:pos="6120"/>
+        </w:tabs>
+        <w:ind w:left="6120" w:hanging="360"/>
+      </w:pPr>
+      <w:rPr>
+        <w:rFonts w:ascii="Arial" w:hAnsi="Arial" w:hint="default"/>
       </w:rPr>
     </w:lvl>
   </w:abstractNum>
@@ -29719,6 +30017,9 @@
   </w:num>
   <w:num w:numId="8">
     <w:abstractNumId w:val="2"/>
+  </w:num>
+  <w:num w:numId="9">
+    <w:abstractNumId w:val="8"/>
   </w:num>
   <w:numIdMacAtCleanup w:val="8"/>
 </w:numbering>
@@ -30316,7 +30617,6 @@
   <w:style w:type="character" w:default="1" w:styleId="Fontepargpadro">
     <w:name w:val="Default Paragraph Font"/>
     <w:uiPriority w:val="1"/>
-    <w:semiHidden/>
     <w:unhideWhenUsed/>
   </w:style>
   <w:style w:type="table" w:default="1" w:styleId="Tabelanormal">
@@ -31605,7 +31905,7 @@
 </file>
 
 <file path=customXml/itemProps1.xml><?xml version="1.0" encoding="utf-8"?>
-<ds:datastoreItem xmlns:ds="http://schemas.openxmlformats.org/officeDocument/2006/customXml" ds:itemID="{F28FDD7B-1EDD-4B73-B4D4-5D1B60000FA8}">
+<ds:datastoreItem xmlns:ds="http://schemas.openxmlformats.org/officeDocument/2006/customXml" ds:itemID="{2C72410B-5FF4-43DE-B62A-1B69344911AC}">
   <ds:schemaRefs>
     <ds:schemaRef ds:uri="http://schemas.openxmlformats.org/officeDocument/2006/bibliography"/>
   </ds:schemaRefs>

</xml_diff>